<commit_message>
[US2.3.3 - Documentation - #124] added objetivos SMART
</commit_message>
<xml_diff>
--- a/docs/planning/Sprint1/Gesta/RelatórioGesta.docx
+++ b/docs/planning/Sprint1/Gesta/RelatórioGesta.docx
@@ -3482,6 +3482,99 @@
       </w:r>
     </w:p>
     <w:p/>
+    <w:p>
+      <w:pPr>
+        <w:rPr>
+          <w:b/>
+          <w:bCs/>
+        </w:rPr>
+      </w:pPr>
+      <w:r>
+        <w:rPr>
+          <w:b/>
+          <w:bCs/>
+        </w:rPr>
+        <w:t>Nível Estratégico</w:t>
+      </w:r>
+    </w:p>
+    <w:p>
+      <w:r>
+        <w:t>Até 2027, reduzir em 25% as emissões de gases com efeito de estufa nas operações portuárias, através da adoção de fontes de energia limpa e da integração de sistemas de monitorização ambiental em toda a infraestrutura.</w:t>
+      </w:r>
+    </w:p>
+    <w:p>
+      <w:r>
+        <w:t>Este objetivo é adequado ao nível estratégico porque está alinhado com a visão de longo prazo da organização, envolve decisões de investimento e posicionamento externo, e impacta diretamente a reputação e sustentabilidade futura do porto. Trata-se de uma meta de elevada abrangência, que exige compromisso da administração e coordenação entre várias áreas internas.</w:t>
+      </w:r>
+    </w:p>
+    <w:p/>
+    <w:p>
+      <w:pPr>
+        <w:rPr>
+          <w:b/>
+          <w:bCs/>
+        </w:rPr>
+      </w:pPr>
+      <w:r>
+        <w:rPr>
+          <w:b/>
+          <w:bCs/>
+        </w:rPr>
+        <w:t>Nível Tático</w:t>
+      </w:r>
+    </w:p>
+    <w:p>
+      <w:r>
+        <w:t>Até ao final de 202</w:t>
+      </w:r>
+      <w:r>
+        <w:t>7</w:t>
+      </w:r>
+      <w:r>
+        <w:t>, implementar um sistema de relatórios trimestrais de desempenho ambiental em todos os terminais, incluindo indicadores de consumo energético, emissões e qualidade do ar, de forma a apoiar a tomada de decisões dos departamentos.</w:t>
+      </w:r>
+    </w:p>
+    <w:p>
+      <w:r>
+        <w:t>Este objetivo é apropriado ao nível tático porque responsabiliza as áreas intermédias de gestão, nomeadamente os departamentos de ambiente, manutenção e operações, pela execução e coordenação de práticas sustentáveis. Envolve planeamento, organização de recursos e gestão de informação, garantindo que a estratégia se traduz em planos internos concretos.</w:t>
+      </w:r>
+    </w:p>
+    <w:p/>
+    <w:p>
+      <w:pPr>
+        <w:rPr>
+          <w:b/>
+          <w:bCs/>
+        </w:rPr>
+      </w:pPr>
+      <w:r>
+        <w:rPr>
+          <w:b/>
+          <w:bCs/>
+        </w:rPr>
+        <w:t>Nível Operacional</w:t>
+      </w:r>
+    </w:p>
+    <w:p>
+      <w:r>
+        <w:lastRenderedPageBreak/>
+        <w:t>A partir de 202</w:t>
+      </w:r>
+      <w:r>
+        <w:t>7</w:t>
+      </w:r>
+      <w:r>
+        <w:t>, reduzir em 15% o consumo de combustível nas operações de movimentação de carga (gruas e veículos internos), através de formação das equipas e adoção de modos de operação ecológicos, com avaliação mensal dos resultados</w:t>
+      </w:r>
+      <w:r>
+        <w:t>.</w:t>
+      </w:r>
+    </w:p>
+    <w:p>
+      <w:r>
+        <w:t>Este objetivo enquadra-se no nível operacional porque foca a execução direta e diária das atividades no terreno. Depende da atuação dos trabalhadores operacionais, do cumprimento de procedimentos e da aplicação prática das orientações definidas pelos gestores. A sua medição mensal permite ajustar comportamentos e garantir melhoria contínua no desempenho ambiental.</w:t>
+      </w:r>
+    </w:p>
     <w:p/>
     <w:p/>
     <w:p/>
@@ -7290,21 +7383,10 @@
 </file>
 
 <file path=customXml/item1.xml><?xml version="1.0" encoding="utf-8"?>
-<p:properties xmlns:p="http://schemas.microsoft.com/office/2006/metadata/properties" xmlns:xsi="http://www.w3.org/2001/XMLSchema-instance" xmlns:pc="http://schemas.microsoft.com/office/infopath/2007/PartnerControls">
-  <documentManagement/>
-</p:properties>
+<b:Sources xmlns:b="http://schemas.openxmlformats.org/officeDocument/2006/bibliography" xmlns="http://schemas.openxmlformats.org/officeDocument/2006/bibliography" SelectedStyle="\APA.XSL" StyleName="APA"/>
 </file>
 
 <file path=customXml/item2.xml><?xml version="1.0" encoding="utf-8"?>
-<?mso-contentType ?>
-<FormTemplates xmlns="http://schemas.microsoft.com/sharepoint/v3/contenttype/forms">
-  <Display>DocumentLibraryForm</Display>
-  <Edit>DocumentLibraryForm</Edit>
-  <New>DocumentLibraryForm</New>
-</FormTemplates>
-</file>
-
-<file path=customXml/item3.xml><?xml version="1.0" encoding="utf-8"?>
 <ct:contentTypeSchema xmlns:ct="http://schemas.microsoft.com/office/2006/metadata/contentType" xmlns:ma="http://schemas.microsoft.com/office/2006/metadata/properties/metaAttributes" ct:_="" ma:_="" ma:contentTypeName="Documento" ma:contentTypeID="0x01010014A9A3ACABD01040A65FA4418BA97DB7" ma:contentTypeVersion="3" ma:contentTypeDescription="Criar um novo documento." ma:contentTypeScope="" ma:versionID="f01c351ff87518fefc8159936188c20d">
   <xsd:schema xmlns:xsd="http://www.w3.org/2001/XMLSchema" xmlns:xs="http://www.w3.org/2001/XMLSchema" xmlns:p="http://schemas.microsoft.com/office/2006/metadata/properties" xmlns:ns2="af9439ef-09b8-447f-9aaa-8294c2ff695d" targetNamespace="http://schemas.microsoft.com/office/2006/metadata/properties" ma:root="true" ma:fieldsID="87f0c9989e68a6b09bd224e7e4f50953" ns2:_="">
     <xsd:import namespace="af9439ef-09b8-447f-9aaa-8294c2ff695d"/>
@@ -7442,28 +7524,30 @@
 </ct:contentTypeSchema>
 </file>
 
+<file path=customXml/item3.xml><?xml version="1.0" encoding="utf-8"?>
+<?mso-contentType ?>
+<FormTemplates xmlns="http://schemas.microsoft.com/sharepoint/v3/contenttype/forms">
+  <Display>DocumentLibraryForm</Display>
+  <Edit>DocumentLibraryForm</Edit>
+  <New>DocumentLibraryForm</New>
+</FormTemplates>
+</file>
+
 <file path=customXml/item4.xml><?xml version="1.0" encoding="utf-8"?>
-<b:Sources xmlns:b="http://schemas.openxmlformats.org/officeDocument/2006/bibliography" xmlns="http://schemas.openxmlformats.org/officeDocument/2006/bibliography" SelectedStyle="\APA.XSL" StyleName="APA"/>
+<p:properties xmlns:p="http://schemas.microsoft.com/office/2006/metadata/properties" xmlns:xsi="http://www.w3.org/2001/XMLSchema-instance" xmlns:pc="http://schemas.microsoft.com/office/infopath/2007/PartnerControls">
+  <documentManagement/>
+</p:properties>
 </file>
 
 <file path=customXml/itemProps1.xml><?xml version="1.0" encoding="utf-8"?>
-<ds:datastoreItem xmlns:ds="http://schemas.openxmlformats.org/officeDocument/2006/customXml" ds:itemID="{A02BD9CC-6025-4F76-BD90-0F1427CF0A06}">
+<ds:datastoreItem xmlns:ds="http://schemas.openxmlformats.org/officeDocument/2006/customXml" ds:itemID="{9C46D67E-02BF-4E37-8EF1-2391CC03D27F}">
   <ds:schemaRefs>
-    <ds:schemaRef ds:uri="http://schemas.microsoft.com/office/2006/metadata/properties"/>
-    <ds:schemaRef ds:uri="http://schemas.microsoft.com/office/infopath/2007/PartnerControls"/>
+    <ds:schemaRef ds:uri="http://schemas.openxmlformats.org/officeDocument/2006/bibliography"/>
   </ds:schemaRefs>
 </ds:datastoreItem>
 </file>
 
 <file path=customXml/itemProps2.xml><?xml version="1.0" encoding="utf-8"?>
-<ds:datastoreItem xmlns:ds="http://schemas.openxmlformats.org/officeDocument/2006/customXml" ds:itemID="{A8BEE9C3-75AD-4607-B106-1B44B05722EA}">
-  <ds:schemaRefs>
-    <ds:schemaRef ds:uri="http://schemas.microsoft.com/sharepoint/v3/contenttype/forms"/>
-  </ds:schemaRefs>
-</ds:datastoreItem>
-</file>
-
-<file path=customXml/itemProps3.xml><?xml version="1.0" encoding="utf-8"?>
 <ds:datastoreItem xmlns:ds="http://schemas.openxmlformats.org/officeDocument/2006/customXml" ds:itemID="{489810D9-F91A-40C2-9E37-B94667679C1F}">
   <ds:schemaRefs>
     <ds:schemaRef ds:uri="http://schemas.microsoft.com/office/2006/metadata/contentType"/>
@@ -7481,10 +7565,19 @@
 </ds:datastoreItem>
 </file>
 
+<file path=customXml/itemProps3.xml><?xml version="1.0" encoding="utf-8"?>
+<ds:datastoreItem xmlns:ds="http://schemas.openxmlformats.org/officeDocument/2006/customXml" ds:itemID="{A8BEE9C3-75AD-4607-B106-1B44B05722EA}">
+  <ds:schemaRefs>
+    <ds:schemaRef ds:uri="http://schemas.microsoft.com/sharepoint/v3/contenttype/forms"/>
+  </ds:schemaRefs>
+</ds:datastoreItem>
+</file>
+
 <file path=customXml/itemProps4.xml><?xml version="1.0" encoding="utf-8"?>
-<ds:datastoreItem xmlns:ds="http://schemas.openxmlformats.org/officeDocument/2006/customXml" ds:itemID="{9C46D67E-02BF-4E37-8EF1-2391CC03D27F}">
+<ds:datastoreItem xmlns:ds="http://schemas.openxmlformats.org/officeDocument/2006/customXml" ds:itemID="{A02BD9CC-6025-4F76-BD90-0F1427CF0A06}">
   <ds:schemaRefs>
-    <ds:schemaRef ds:uri="http://schemas.openxmlformats.org/officeDocument/2006/bibliography"/>
+    <ds:schemaRef ds:uri="http://schemas.microsoft.com/office/2006/metadata/properties"/>
+    <ds:schemaRef ds:uri="http://schemas.microsoft.com/office/infopath/2007/PartnerControls"/>
   </ds:schemaRefs>
 </ds:datastoreItem>
 </file>
</xml_diff>

<commit_message>
[US2.3.3 - Documentation - #125] Correction of a word
</commit_message>
<xml_diff>
--- a/docs/planning/Sprint1/Gesta/RelatórioGesta.docx
+++ b/docs/planning/Sprint1/Gesta/RelatórioGesta.docx
@@ -3577,7 +3577,6 @@
     </w:p>
     <w:p/>
     <w:p/>
-    <w:p/>
     <w:p>
       <w:pPr>
         <w:pStyle w:val="Ttulo2"/>
@@ -3731,6 +3730,7 @@
       </w:pPr>
       <w:bookmarkStart w:id="18" w:name="_Toc145740863"/>
       <w:r>
+        <w:lastRenderedPageBreak/>
         <w:t>Parte III – Conclusão</w:t>
       </w:r>
       <w:bookmarkEnd w:id="18"/>
@@ -6617,6 +6617,7 @@
   <w:style w:type="character" w:default="1" w:styleId="Tipodeletrapredefinidodopargrafo">
     <w:name w:val="Default Paragraph Font"/>
     <w:uiPriority w:val="1"/>
+    <w:semiHidden/>
     <w:unhideWhenUsed/>
   </w:style>
   <w:style w:type="table" w:default="1" w:styleId="Tabelanormal">
@@ -7383,10 +7384,21 @@
 </file>
 
 <file path=customXml/item1.xml><?xml version="1.0" encoding="utf-8"?>
-<b:Sources xmlns:b="http://schemas.openxmlformats.org/officeDocument/2006/bibliography" xmlns="http://schemas.openxmlformats.org/officeDocument/2006/bibliography" SelectedStyle="\APA.XSL" StyleName="APA"/>
+<p:properties xmlns:p="http://schemas.microsoft.com/office/2006/metadata/properties" xmlns:xsi="http://www.w3.org/2001/XMLSchema-instance" xmlns:pc="http://schemas.microsoft.com/office/infopath/2007/PartnerControls">
+  <documentManagement/>
+</p:properties>
 </file>
 
 <file path=customXml/item2.xml><?xml version="1.0" encoding="utf-8"?>
+<?mso-contentType ?>
+<FormTemplates xmlns="http://schemas.microsoft.com/sharepoint/v3/contenttype/forms">
+  <Display>DocumentLibraryForm</Display>
+  <Edit>DocumentLibraryForm</Edit>
+  <New>DocumentLibraryForm</New>
+</FormTemplates>
+</file>
+
+<file path=customXml/item3.xml><?xml version="1.0" encoding="utf-8"?>
 <ct:contentTypeSchema xmlns:ct="http://schemas.microsoft.com/office/2006/metadata/contentType" xmlns:ma="http://schemas.microsoft.com/office/2006/metadata/properties/metaAttributes" ct:_="" ma:_="" ma:contentTypeName="Documento" ma:contentTypeID="0x01010014A9A3ACABD01040A65FA4418BA97DB7" ma:contentTypeVersion="3" ma:contentTypeDescription="Criar um novo documento." ma:contentTypeScope="" ma:versionID="f01c351ff87518fefc8159936188c20d">
   <xsd:schema xmlns:xsd="http://www.w3.org/2001/XMLSchema" xmlns:xs="http://www.w3.org/2001/XMLSchema" xmlns:p="http://schemas.microsoft.com/office/2006/metadata/properties" xmlns:ns2="af9439ef-09b8-447f-9aaa-8294c2ff695d" targetNamespace="http://schemas.microsoft.com/office/2006/metadata/properties" ma:root="true" ma:fieldsID="87f0c9989e68a6b09bd224e7e4f50953" ns2:_="">
     <xsd:import namespace="af9439ef-09b8-447f-9aaa-8294c2ff695d"/>
@@ -7524,30 +7536,28 @@
 </ct:contentTypeSchema>
 </file>
 
-<file path=customXml/item3.xml><?xml version="1.0" encoding="utf-8"?>
-<?mso-contentType ?>
-<FormTemplates xmlns="http://schemas.microsoft.com/sharepoint/v3/contenttype/forms">
-  <Display>DocumentLibraryForm</Display>
-  <Edit>DocumentLibraryForm</Edit>
-  <New>DocumentLibraryForm</New>
-</FormTemplates>
-</file>
-
 <file path=customXml/item4.xml><?xml version="1.0" encoding="utf-8"?>
-<p:properties xmlns:p="http://schemas.microsoft.com/office/2006/metadata/properties" xmlns:xsi="http://www.w3.org/2001/XMLSchema-instance" xmlns:pc="http://schemas.microsoft.com/office/infopath/2007/PartnerControls">
-  <documentManagement/>
-</p:properties>
+<b:Sources xmlns:b="http://schemas.openxmlformats.org/officeDocument/2006/bibliography" xmlns="http://schemas.openxmlformats.org/officeDocument/2006/bibliography" SelectedStyle="\APA.XSL" StyleName="APA"/>
 </file>
 
 <file path=customXml/itemProps1.xml><?xml version="1.0" encoding="utf-8"?>
-<ds:datastoreItem xmlns:ds="http://schemas.openxmlformats.org/officeDocument/2006/customXml" ds:itemID="{9C46D67E-02BF-4E37-8EF1-2391CC03D27F}">
+<ds:datastoreItem xmlns:ds="http://schemas.openxmlformats.org/officeDocument/2006/customXml" ds:itemID="{A02BD9CC-6025-4F76-BD90-0F1427CF0A06}">
   <ds:schemaRefs>
-    <ds:schemaRef ds:uri="http://schemas.openxmlformats.org/officeDocument/2006/bibliography"/>
+    <ds:schemaRef ds:uri="http://schemas.microsoft.com/office/2006/metadata/properties"/>
+    <ds:schemaRef ds:uri="http://schemas.microsoft.com/office/infopath/2007/PartnerControls"/>
   </ds:schemaRefs>
 </ds:datastoreItem>
 </file>
 
 <file path=customXml/itemProps2.xml><?xml version="1.0" encoding="utf-8"?>
+<ds:datastoreItem xmlns:ds="http://schemas.openxmlformats.org/officeDocument/2006/customXml" ds:itemID="{A8BEE9C3-75AD-4607-B106-1B44B05722EA}">
+  <ds:schemaRefs>
+    <ds:schemaRef ds:uri="http://schemas.microsoft.com/sharepoint/v3/contenttype/forms"/>
+  </ds:schemaRefs>
+</ds:datastoreItem>
+</file>
+
+<file path=customXml/itemProps3.xml><?xml version="1.0" encoding="utf-8"?>
 <ds:datastoreItem xmlns:ds="http://schemas.openxmlformats.org/officeDocument/2006/customXml" ds:itemID="{489810D9-F91A-40C2-9E37-B94667679C1F}">
   <ds:schemaRefs>
     <ds:schemaRef ds:uri="http://schemas.microsoft.com/office/2006/metadata/contentType"/>
@@ -7565,19 +7575,10 @@
 </ds:datastoreItem>
 </file>
 
-<file path=customXml/itemProps3.xml><?xml version="1.0" encoding="utf-8"?>
-<ds:datastoreItem xmlns:ds="http://schemas.openxmlformats.org/officeDocument/2006/customXml" ds:itemID="{A8BEE9C3-75AD-4607-B106-1B44B05722EA}">
+<file path=customXml/itemProps4.xml><?xml version="1.0" encoding="utf-8"?>
+<ds:datastoreItem xmlns:ds="http://schemas.openxmlformats.org/officeDocument/2006/customXml" ds:itemID="{9C46D67E-02BF-4E37-8EF1-2391CC03D27F}">
   <ds:schemaRefs>
-    <ds:schemaRef ds:uri="http://schemas.microsoft.com/sharepoint/v3/contenttype/forms"/>
-  </ds:schemaRefs>
-</ds:datastoreItem>
-</file>
-
-<file path=customXml/itemProps4.xml><?xml version="1.0" encoding="utf-8"?>
-<ds:datastoreItem xmlns:ds="http://schemas.openxmlformats.org/officeDocument/2006/customXml" ds:itemID="{A02BD9CC-6025-4F76-BD90-0F1427CF0A06}">
-  <ds:schemaRefs>
-    <ds:schemaRef ds:uri="http://schemas.microsoft.com/office/2006/metadata/properties"/>
-    <ds:schemaRef ds:uri="http://schemas.microsoft.com/office/infopath/2007/PartnerControls"/>
+    <ds:schemaRef ds:uri="http://schemas.openxmlformats.org/officeDocument/2006/bibliography"/>
   </ds:schemaRefs>
 </ds:datastoreItem>
 </file>
</xml_diff>

<commit_message>
[US2.3.3 - Documentation - #23] Text updated
</commit_message>
<xml_diff>
--- a/docs/planning/Sprint1/Gesta/RelatórioGesta.docx
+++ b/docs/planning/Sprint1/Gesta/RelatórioGesta.docx
@@ -3108,6 +3108,83 @@
           <w:szCs w:val="22"/>
         </w:rPr>
       </w:pPr>
+      <w:r>
+        <w:rPr>
+          <w:noProof/>
+        </w:rPr>
+        <w:drawing>
+          <wp:inline distT="0" distB="0" distL="0" distR="0" wp14:anchorId="52B9B500" wp14:editId="4FD1082C">
+            <wp:extent cx="6223000" cy="2711260"/>
+            <wp:effectExtent l="0" t="0" r="6350" b="0"/>
+            <wp:docPr id="2074874964" name="Imagem 1" descr="Uma imagem com texto, captura de ecrã, diagrama, file&#10;&#10;Os conteúdos gerados por IA podem estar incorretos."/>
+            <wp:cNvGraphicFramePr>
+              <a:graphicFrameLocks xmlns:a="http://schemas.openxmlformats.org/drawingml/2006/main" noChangeAspect="1"/>
+            </wp:cNvGraphicFramePr>
+            <a:graphic xmlns:a="http://schemas.openxmlformats.org/drawingml/2006/main">
+              <a:graphicData uri="http://schemas.openxmlformats.org/drawingml/2006/picture">
+                <pic:pic xmlns:pic="http://schemas.openxmlformats.org/drawingml/2006/picture">
+                  <pic:nvPicPr>
+                    <pic:cNvPr id="2074874964" name="Imagem 1" descr="Uma imagem com texto, captura de ecrã, diagrama, file&#10;&#10;Os conteúdos gerados por IA podem estar incorretos."/>
+                    <pic:cNvPicPr>
+                      <a:picLocks noChangeAspect="1" noChangeArrowheads="1"/>
+                    </pic:cNvPicPr>
+                  </pic:nvPicPr>
+                  <pic:blipFill>
+                    <a:blip r:embed="rId17" cstate="print">
+                      <a:extLst>
+                        <a:ext uri="{28A0092B-C50C-407E-A947-70E740481C1C}">
+                          <a14:useLocalDpi xmlns:a14="http://schemas.microsoft.com/office/drawing/2010/main" val="0"/>
+                        </a:ext>
+                      </a:extLst>
+                    </a:blip>
+                    <a:srcRect/>
+                    <a:stretch>
+                      <a:fillRect/>
+                    </a:stretch>
+                  </pic:blipFill>
+                  <pic:spPr bwMode="auto">
+                    <a:xfrm>
+                      <a:off x="0" y="0"/>
+                      <a:ext cx="6226905" cy="2712961"/>
+                    </a:xfrm>
+                    <a:prstGeom prst="rect">
+                      <a:avLst/>
+                    </a:prstGeom>
+                    <a:noFill/>
+                    <a:ln>
+                      <a:noFill/>
+                    </a:ln>
+                  </pic:spPr>
+                </pic:pic>
+              </a:graphicData>
+            </a:graphic>
+          </wp:inline>
+        </w:drawing>
+      </w:r>
+    </w:p>
+    <w:p>
+      <w:pPr>
+        <w:jc w:val="right"/>
+        <w:rPr>
+          <w:szCs w:val="22"/>
+        </w:rPr>
+      </w:pPr>
+      <w:r>
+        <w:rPr>
+          <w:szCs w:val="22"/>
+        </w:rPr>
+        <w:t xml:space="preserve">Figura 5 – Organograma do Porto de </w:t>
+      </w:r>
+      <w:r>
+        <w:t>Salónica</w:t>
+      </w:r>
+    </w:p>
+    <w:p>
+      <w:pPr>
+        <w:rPr>
+          <w:szCs w:val="22"/>
+        </w:rPr>
+      </w:pPr>
     </w:p>
     <w:p>
       <w:pPr>
@@ -3139,7 +3216,14 @@
         <w:rPr>
           <w:szCs w:val="22"/>
         </w:rPr>
-        <w:t>A organização é claramente formal, com funções bem definidas e cadeias de comando visíveis. Os departamentos de apoio, como o jurídico ou o de segurança, não atuam diretamente nas operações, mas dão suporte às áreas de linha, contribuindo para decisões mais seguras e fundamentadas. Esta estrutura garante controlo e estabilidade, mas pode ser considerada menos flexível quando comparada com modelos mais horizontais ou baseados em equipas</w:t>
+        <w:t xml:space="preserve">A organização é claramente formal, com funções bem definidas e cadeias de comando visíveis. Os departamentos de apoio, como o jurídico ou o de segurança, não atuam diretamente nas operações, mas dão suporte às áreas de linha, contribuindo para decisões mais seguras e fundamentadas. Esta estrutura </w:t>
+      </w:r>
+      <w:r>
+        <w:rPr>
+          <w:szCs w:val="22"/>
+        </w:rPr>
+        <w:lastRenderedPageBreak/>
+        <w:t>garante controlo e estabilidade, mas pode ser considerada menos flexível quando comparada com modelos mais horizontais ou baseados em equipas</w:t>
       </w:r>
       <w:r>
         <w:rPr>
@@ -3165,6 +3249,186 @@
         <w:rPr>
           <w:szCs w:val="22"/>
         </w:rPr>
+        <w:t>O organograma revela uma estrutura com quatro níveis hierárquicos formais: um órgão máximo (</w:t>
+      </w:r>
+      <w:proofErr w:type="spellStart"/>
+      <w:r>
+        <w:rPr>
+          <w:szCs w:val="22"/>
+        </w:rPr>
+        <w:t>Board</w:t>
+      </w:r>
+      <w:proofErr w:type="spellEnd"/>
+      <w:r>
+        <w:rPr>
+          <w:szCs w:val="22"/>
+        </w:rPr>
+        <w:t xml:space="preserve"> </w:t>
+      </w:r>
+      <w:proofErr w:type="spellStart"/>
+      <w:r>
+        <w:rPr>
+          <w:szCs w:val="22"/>
+        </w:rPr>
+        <w:t>of</w:t>
+      </w:r>
+      <w:proofErr w:type="spellEnd"/>
+      <w:r>
+        <w:rPr>
+          <w:szCs w:val="22"/>
+        </w:rPr>
+        <w:t xml:space="preserve"> </w:t>
+      </w:r>
+      <w:proofErr w:type="spellStart"/>
+      <w:r>
+        <w:rPr>
+          <w:szCs w:val="22"/>
+        </w:rPr>
+        <w:t>Directors</w:t>
+      </w:r>
+      <w:proofErr w:type="spellEnd"/>
+      <w:r>
+        <w:rPr>
+          <w:szCs w:val="22"/>
+        </w:rPr>
+        <w:t>), seguido da direção executiva e comités, das divisões funcionais e, por fim, dos departamentos especializados. Esta verticalidade reforça o controlo e a formalização, mas pode limitar a agilidade na tomada de decisão.</w:t>
+      </w:r>
+    </w:p>
+    <w:p>
+      <w:pPr>
+        <w:rPr>
+          <w:szCs w:val="22"/>
+        </w:rPr>
+      </w:pPr>
+    </w:p>
+    <w:p>
+      <w:pPr>
+        <w:rPr>
+          <w:szCs w:val="22"/>
+        </w:rPr>
+      </w:pPr>
+      <w:r>
+        <w:rPr>
+          <w:szCs w:val="22"/>
+        </w:rPr>
+        <w:t xml:space="preserve">Com base no organograma oficial, os departamentos diretamente ligados à atividade portuária, como a </w:t>
+      </w:r>
+      <w:proofErr w:type="spellStart"/>
+      <w:r>
+        <w:rPr>
+          <w:szCs w:val="22"/>
+        </w:rPr>
+        <w:t>Operations</w:t>
+      </w:r>
+      <w:proofErr w:type="spellEnd"/>
+      <w:r>
+        <w:rPr>
+          <w:szCs w:val="22"/>
+        </w:rPr>
+        <w:t xml:space="preserve"> </w:t>
+      </w:r>
+      <w:proofErr w:type="spellStart"/>
+      <w:r>
+        <w:rPr>
+          <w:szCs w:val="22"/>
+        </w:rPr>
+        <w:t>Division</w:t>
+      </w:r>
+      <w:proofErr w:type="spellEnd"/>
+      <w:r>
+        <w:rPr>
+          <w:szCs w:val="22"/>
+        </w:rPr>
+        <w:t xml:space="preserve"> e Container Terminal </w:t>
+      </w:r>
+      <w:proofErr w:type="spellStart"/>
+      <w:r>
+        <w:rPr>
+          <w:szCs w:val="22"/>
+        </w:rPr>
+        <w:t>Division</w:t>
+      </w:r>
+      <w:proofErr w:type="spellEnd"/>
+      <w:r>
+        <w:rPr>
+          <w:szCs w:val="22"/>
+        </w:rPr>
+        <w:t xml:space="preserve">, representam posições de linha, pois intervêm na execução principal do serviço. Por outro lado, departamentos como </w:t>
+      </w:r>
+      <w:proofErr w:type="spellStart"/>
+      <w:r>
+        <w:rPr>
+          <w:szCs w:val="22"/>
+        </w:rPr>
+        <w:t>Security</w:t>
+      </w:r>
+      <w:proofErr w:type="spellEnd"/>
+      <w:r>
+        <w:rPr>
+          <w:szCs w:val="22"/>
+        </w:rPr>
+        <w:t xml:space="preserve">, Legal Affairs, </w:t>
+      </w:r>
+      <w:proofErr w:type="spellStart"/>
+      <w:r>
+        <w:rPr>
+          <w:szCs w:val="22"/>
+        </w:rPr>
+        <w:t>Sustainability</w:t>
+      </w:r>
+      <w:proofErr w:type="spellEnd"/>
+      <w:r>
+        <w:rPr>
+          <w:szCs w:val="22"/>
+        </w:rPr>
+        <w:t xml:space="preserve"> ou </w:t>
+      </w:r>
+      <w:proofErr w:type="spellStart"/>
+      <w:r>
+        <w:rPr>
+          <w:szCs w:val="22"/>
+        </w:rPr>
+        <w:t>Strategic</w:t>
+      </w:r>
+      <w:proofErr w:type="spellEnd"/>
+      <w:r>
+        <w:rPr>
+          <w:szCs w:val="22"/>
+        </w:rPr>
+        <w:t xml:space="preserve"> </w:t>
+      </w:r>
+      <w:proofErr w:type="spellStart"/>
+      <w:r>
+        <w:rPr>
+          <w:szCs w:val="22"/>
+        </w:rPr>
+        <w:t>Planning</w:t>
+      </w:r>
+      <w:proofErr w:type="spellEnd"/>
+      <w:r>
+        <w:rPr>
+          <w:szCs w:val="22"/>
+        </w:rPr>
+        <w:t xml:space="preserve"> atuam como staff, prestando apoio especializado e garantindo conformidade, sem participar diretamente no manuseamento de cargas ou na gestão diária das operações.</w:t>
+      </w:r>
+    </w:p>
+    <w:p>
+      <w:pPr>
+        <w:rPr>
+          <w:szCs w:val="22"/>
+        </w:rPr>
+      </w:pPr>
+    </w:p>
+    <w:p>
+      <w:pPr>
+        <w:rPr>
+          <w:szCs w:val="22"/>
+        </w:rPr>
+      </w:pPr>
+      <w:r>
+        <w:rPr>
+          <w:szCs w:val="22"/>
+        </w:rPr>
         <w:t>O número de níveis hierárquicos é considerável, o que dificulta a comunicação direta entre a gestão de topo e os níveis mais baixos. Este aspeto, aliado à divisão funcional, pode gerar algum isolamento entre departamentos e dificultar a cooperação.</w:t>
       </w:r>
     </w:p>
@@ -3185,6 +3449,46 @@
         <w:rPr>
           <w:szCs w:val="22"/>
         </w:rPr>
+        <w:t xml:space="preserve">Embora possam existir relações pessoais entre colaboradores, a estrutura informal aparenta ser limitada devido ao elevado grau de formalização e ao número de níveis hierárquicos presentes na organização. Como autoridade portuária, o Porto de </w:t>
+      </w:r>
+      <w:proofErr w:type="spellStart"/>
+      <w:r>
+        <w:rPr>
+          <w:szCs w:val="22"/>
+        </w:rPr>
+        <w:t>Thessaloniki</w:t>
+      </w:r>
+      <w:proofErr w:type="spellEnd"/>
+      <w:r>
+        <w:rPr>
+          <w:szCs w:val="22"/>
+        </w:rPr>
+        <w:t xml:space="preserve"> opera com procedimentos rígidos e cadeia de comando bem definida, o que reduz o espaço para redes informais de comunicação ou para decisões baseadas em iniciativas individuais</w:t>
+      </w:r>
+      <w:r>
+        <w:rPr>
+          <w:szCs w:val="22"/>
+        </w:rPr>
+        <w:t>.</w:t>
+      </w:r>
+    </w:p>
+    <w:p>
+      <w:pPr>
+        <w:rPr>
+          <w:szCs w:val="22"/>
+        </w:rPr>
+      </w:pPr>
+    </w:p>
+    <w:p>
+      <w:pPr>
+        <w:rPr>
+          <w:szCs w:val="22"/>
+        </w:rPr>
+      </w:pPr>
+      <w:r>
+        <w:rPr>
+          <w:szCs w:val="22"/>
+        </w:rPr>
         <w:t>Face a estas características, algumas alterações poderiam contribuir para melhorar o desempenho da organização. Uma delas seria reduzir os níveis hierárquicos, tornando a comunicação mais direta e diminuindo a burocracia. Também seria benéfico dar maior autonomia às áreas operacionais, permitindo que resolvam questões do dia a dia sem depender constantemente da aprovação superior.</w:t>
       </w:r>
     </w:p>
@@ -3205,375 +3509,414 @@
         <w:rPr>
           <w:szCs w:val="22"/>
         </w:rPr>
+        <w:t xml:space="preserve">Outra sugestão seria reforçar os canais de comunicação interna e informal, através de reuniões de alinhamento ou plataformas digitais, permitiria maior integração e agilidade. </w:t>
+      </w:r>
+    </w:p>
+    <w:p>
+      <w:pPr>
+        <w:rPr>
+          <w:szCs w:val="22"/>
+        </w:rPr>
+      </w:pPr>
+    </w:p>
+    <w:p>
+      <w:pPr>
+        <w:rPr>
+          <w:szCs w:val="22"/>
+        </w:rPr>
+      </w:pPr>
+      <w:r>
+        <w:rPr>
+          <w:szCs w:val="22"/>
+        </w:rPr>
+        <w:t xml:space="preserve">Em síntese, o Porto de </w:t>
+      </w:r>
+      <w:proofErr w:type="spellStart"/>
+      <w:r>
+        <w:rPr>
+          <w:szCs w:val="22"/>
+        </w:rPr>
+        <w:t>Thessaloniki</w:t>
+      </w:r>
+      <w:proofErr w:type="spellEnd"/>
+      <w:r>
+        <w:rPr>
+          <w:szCs w:val="22"/>
+        </w:rPr>
+        <w:t xml:space="preserve"> apresenta uma estrutura sólida, tradicional e eficiente para garantir controlo e estabilidade, mas que pode beneficiar de maior flexibilidade, comunicação transversal e rapidez na tomada de decisão. Estas melhorias ajudariam a aumentar a sua competitividade e a capacidade de resposta às exigências do setor portuário global.</w:t>
+      </w:r>
+    </w:p>
+    <w:p/>
+    <w:p>
+      <w:pPr>
+        <w:jc w:val="left"/>
+        <w:rPr>
+          <w:b/>
+          <w:bCs/>
+        </w:rPr>
+      </w:pPr>
+      <w:r>
+        <w:rPr>
+          <w:b/>
+          <w:bCs/>
+        </w:rPr>
+        <w:t>Como aumentar performance?</w:t>
+      </w:r>
+    </w:p>
+    <w:p>
+      <w:r>
+        <w:t xml:space="preserve">Com base na análise estrutural realizada, identificam-se diversas oportunidades de melhoria que podem reforçar a eficiência e capacidade de adaptação do Porto de </w:t>
+      </w:r>
+      <w:proofErr w:type="spellStart"/>
+      <w:r>
+        <w:t>Thessaloniki</w:t>
+      </w:r>
+      <w:proofErr w:type="spellEnd"/>
+      <w:r>
+        <w:t>. As principais propostas concentram-se em três dimensões: estrutura hierárquica, comunicação interna e modernização digital.</w:t>
+      </w:r>
+    </w:p>
+    <w:p>
+      <w:r>
+        <w:br/>
+        <w:t xml:space="preserve">Apesar de o Porto de </w:t>
+      </w:r>
+      <w:proofErr w:type="spellStart"/>
+      <w:r>
+        <w:t>Thessaloniki</w:t>
+      </w:r>
+      <w:proofErr w:type="spellEnd"/>
+      <w:r>
+        <w:t xml:space="preserve"> </w:t>
+      </w:r>
+      <w:r>
+        <w:t>apresentar uma</w:t>
+      </w:r>
+      <w:r>
+        <w:t xml:space="preserve"> estrutura sólida e tradicional, a complexidade das operações portuárias exige hoje maior agilidade e capacidade de resposta. Uma solução possível seria reduzir alguns níveis intermédios de decisão, atribuindo mais autonomia a áreas operacionais específicas. Ao definir responsabilidades mais claras e limites de decisão bem estabelecidos, seria possível evitar atrasos em aprovações e responder com maior rapidez a situações imprevistas, sobretudo em períodos de maior tráfego ou durante projetos de expansão. Esta simplificação não altera a identidade estável da organização, mas reforça a sua capacidade de planeamento e de adaptação a novas exigências.</w:t>
+      </w:r>
+    </w:p>
+    <w:p/>
+    <w:p>
+      <w:pPr>
+        <w:rPr>
+          <w:b/>
+          <w:bCs/>
+        </w:rPr>
+      </w:pPr>
+      <w:r>
+        <w:rPr>
+          <w:b/>
+          <w:bCs/>
+        </w:rPr>
+        <w:t>Gestão de Pessoas e Comunicação Interna</w:t>
+      </w:r>
+    </w:p>
+    <w:p>
+      <w:r>
+        <w:t xml:space="preserve">O desempenho de um porto depende fortemente da coordenação entre equipas e departamentos. A criação de grupos de trabalho multidisciplinares, com representantes de operações, logística, manutenção e tecnologias de informação, poderia facilitar a resolução diária de problemas e promover uma cultura de colaboração. Reuniões operacionais curtas e regulares ajudariam a garantir que todos os intervenientes estão alinhados com os mesmos objetivos e recursos disponíveis, reduzindo falhas de comunicação e decisões </w:t>
+      </w:r>
+      <w:r>
+        <w:t>mal coordenadas</w:t>
+      </w:r>
+      <w:r>
+        <w:t>. Esta abordagem cria um ambiente mais cooperativo e permit</w:t>
+      </w:r>
+      <w:r>
+        <w:t>e</w:t>
+      </w:r>
+      <w:r>
+        <w:t xml:space="preserve"> antecipar necessidades, em vez de agir apenas de forma reativa.</w:t>
+      </w:r>
+    </w:p>
+    <w:p/>
+    <w:p>
+      <w:pPr>
+        <w:rPr>
+          <w:b/>
+          <w:bCs/>
+        </w:rPr>
+      </w:pPr>
+      <w:r>
+        <w:rPr>
+          <w:b/>
+          <w:bCs/>
+        </w:rPr>
+        <w:t>Digitalização e Controlo Operacional</w:t>
+      </w:r>
+    </w:p>
+    <w:p>
+      <w:r>
+        <w:t xml:space="preserve">O porto tem investido em modernização tecnológica, mas ainda pode reforçar o controlo interno através de um sistema integrado de monitorização de dados operacionais. A centralização de indicadores, como </w:t>
+      </w:r>
+      <w:r>
         <w:lastRenderedPageBreak/>
-        <w:t xml:space="preserve">Outra sugestão seria reforçar os canais de comunicação interna e informal, através de reuniões de alinhamento ou plataformas digitais, permitiria maior integração e agilidade. </w:t>
-      </w:r>
-    </w:p>
-    <w:p>
-      <w:pPr>
-        <w:rPr>
-          <w:szCs w:val="22"/>
-        </w:rPr>
-      </w:pPr>
-    </w:p>
-    <w:p>
-      <w:pPr>
-        <w:rPr>
-          <w:szCs w:val="22"/>
-        </w:rPr>
-      </w:pPr>
-      <w:r>
-        <w:rPr>
-          <w:szCs w:val="22"/>
-        </w:rPr>
-        <w:t xml:space="preserve">Em síntese, o Porto de </w:t>
+        <w:t>tempos de espera, movimentos por hora ou utilização de recursos, permitiria acompanhar o desempenho em tempo real e agir mais rapidamente perante desvios. Além disso, a definição de responsáveis por cada área de informação facilitaria a coordenação entre departamentos e garantiria que os dados utilizados na tomada de decisão são consistentes e fiáveis. Uma plataforma unificada fortaleceria a capacidade de planear operações com base em evidência concreta.</w:t>
+      </w:r>
+    </w:p>
+    <w:p/>
+    <w:p>
+      <w:pPr>
+        <w:rPr>
+          <w:b/>
+          <w:bCs/>
+        </w:rPr>
+      </w:pPr>
+      <w:r>
+        <w:rPr>
+          <w:b/>
+          <w:bCs/>
+        </w:rPr>
+        <w:t>Produtividade e Melhoria Contínua</w:t>
+      </w:r>
+    </w:p>
+    <w:p>
+      <w:r>
+        <w:t>A adoção de mecanismos de melhoria contínua, assentes em pequenas propostas que nascem das equipas operacionais, poderia contribuir para ganhos progressivos de eficiência. Incentivar os trabalhadores a identificar obstáculos, sugerir soluções ou propor ajustes simples nos processos aumentaria o envolvimento e reforçaria o compromisso com os resultados. Esta prática permitiria ao porto evoluir de forma sustentada, garantindo que as mudanças introduzidas resultam de uma observação direta das operações. Ao combinar essa participação interna com um planeamento mais claro dos objetivos a atingir, o porto fortaleceria a sua capacidade para enfrentar desafios futuros com estabilidade e ambição.</w:t>
+      </w:r>
+    </w:p>
+    <w:p/>
+    <w:p>
+      <w:pPr>
+        <w:pStyle w:val="Ttulo2"/>
+      </w:pPr>
+      <w:bookmarkStart w:id="10" w:name="_Toc145740855"/>
+      <w:r>
+        <w:t>II.</w:t>
+      </w:r>
+      <w:r>
+        <w:t>2</w:t>
+      </w:r>
+      <w:r>
+        <w:t xml:space="preserve"> </w:t>
+      </w:r>
+      <w:r>
+        <w:t>Planeamento</w:t>
+      </w:r>
+      <w:bookmarkEnd w:id="10"/>
+    </w:p>
+    <w:p>
+      <w:pPr>
+        <w:rPr>
+          <w:b/>
+          <w:bCs/>
+        </w:rPr>
+      </w:pPr>
+      <w:r>
+        <w:rPr>
+          <w:b/>
+          <w:bCs/>
+        </w:rPr>
+        <w:t>Missão da Organização</w:t>
+      </w:r>
+    </w:p>
+    <w:p>
+      <w:r>
+        <w:t xml:space="preserve">A missão do Porto de </w:t>
       </w:r>
       <w:proofErr w:type="spellStart"/>
       <w:r>
-        <w:rPr>
-          <w:szCs w:val="22"/>
-        </w:rPr>
         <w:t>Thessaloniki</w:t>
       </w:r>
       <w:proofErr w:type="spellEnd"/>
       <w:r>
-        <w:rPr>
-          <w:szCs w:val="22"/>
-        </w:rPr>
-        <w:t xml:space="preserve"> apresenta uma estrutura sólida, tradicional e eficiente para garantir controlo e estabilidade, mas que pode beneficiar de maior flexibilidade, comunicação transversal e rapidez na tomada de decisão. Estas melhorias ajudariam a aumentar a sua competitividade e a capacidade de resposta às exigências do setor portuário global.</w:t>
+        <w:t xml:space="preserve"> centra-se em prestar serviços portuários e logísticos de forma eficiente, segura e sustentável, garantindo a conectividade regional e promovendo o desenvolvimento económico das comunidades que serve. A organização procura ser um ponto de ligação essencial entre o mar e </w:t>
+      </w:r>
+      <w:r>
+        <w:t>as regiões servidas pelo porto</w:t>
+      </w:r>
+      <w:r>
+        <w:t>, assegurando operações fiáveis e contribuindo para o crescimento do comércio internacional.</w:t>
+      </w:r>
+    </w:p>
+    <w:p/>
+    <w:p>
+      <w:pPr>
+        <w:rPr>
+          <w:b/>
+          <w:bCs/>
+        </w:rPr>
+      </w:pPr>
+      <w:r>
+        <w:rPr>
+          <w:b/>
+          <w:bCs/>
+        </w:rPr>
+        <w:t>Visão da Organização</w:t>
+      </w:r>
+    </w:p>
+    <w:p>
+      <w:r>
+        <w:t xml:space="preserve">A visão da </w:t>
+      </w:r>
+      <w:proofErr w:type="spellStart"/>
+      <w:r>
+        <w:t>ThPA</w:t>
+      </w:r>
+      <w:proofErr w:type="spellEnd"/>
+      <w:r>
+        <w:t xml:space="preserve"> assenta em tornar-se o principal porto de referência no Sudeste da Europa, promovendo soluções intermodais e posicionando-se como um </w:t>
+      </w:r>
+      <w:r>
+        <w:t>local</w:t>
+      </w:r>
+      <w:r>
+        <w:t xml:space="preserve"> estratégico para os mercados dos Balcãs e do Mediterrâneo. A ambição declarada é evoluir de um terminal portuário tradicional para um facilitador logístico integrado, capaz de atrair investimento e criar valor sustentável.</w:t>
+      </w:r>
+    </w:p>
+    <w:p/>
+    <w:p>
+      <w:pPr>
+        <w:rPr>
+          <w:b/>
+          <w:bCs/>
+        </w:rPr>
+      </w:pPr>
+      <w:r>
+        <w:rPr>
+          <w:b/>
+          <w:bCs/>
+        </w:rPr>
+        <w:t>Valores e Princípios</w:t>
+      </w:r>
+    </w:p>
+    <w:p>
+      <w:r>
+        <w:lastRenderedPageBreak/>
+        <w:t xml:space="preserve">Entre os valores mais evidenciados pela </w:t>
+      </w:r>
+      <w:proofErr w:type="spellStart"/>
+      <w:r>
+        <w:t>ThPA</w:t>
+      </w:r>
+      <w:proofErr w:type="spellEnd"/>
+      <w:r>
+        <w:t xml:space="preserve"> destacam-se o compromisso com a sustentabilidade ambiental, a inovação operacional, a segurança das operações e a criação de valor para parceiros e comunidades locais. A participação em iniciativas de monitorização de emissões e a aposta em digitalização demonstram a prioridade dada à responsabilidade ambiental e à melhoria contínua dos serviços prestados.</w:t>
+      </w:r>
+    </w:p>
+    <w:p/>
+    <w:p>
+      <w:pPr>
+        <w:rPr>
+          <w:b/>
+          <w:bCs/>
+        </w:rPr>
+      </w:pPr>
+      <w:r>
+        <w:rPr>
+          <w:b/>
+          <w:bCs/>
+        </w:rPr>
+        <w:t>Nível Estratégico</w:t>
+      </w:r>
+    </w:p>
+    <w:p>
+      <w:r>
+        <w:t xml:space="preserve">Até 2027, reduzir em 25% as emissões de gases com efeito de estufa nas operações portuárias, </w:t>
+      </w:r>
+      <w:r>
+        <w:t xml:space="preserve">em colaboração com o Departamento de Estratégia de Sustentabilidade e Ambiental, </w:t>
+      </w:r>
+      <w:r>
+        <w:t>a adoção de fontes de energia limpa e da integração de sistemas de monitorização ambiental em toda a infraestrutura.</w:t>
+      </w:r>
+    </w:p>
+    <w:p>
+      <w:r>
+        <w:t>Este objetivo é adequado ao nível estratégico porque está alinhado com a visão de longo prazo da organização, envolve decisões de investimento e posicionamento externo, e impacta diretamente a reputação e sustentabilidade futura do porto. Trata-se de uma meta de elevada abrangência, que exige compromisso da administração e coordenação entre várias áreas internas.</w:t>
+      </w:r>
+    </w:p>
+    <w:p/>
+    <w:p>
+      <w:pPr>
+        <w:rPr>
+          <w:b/>
+          <w:bCs/>
+        </w:rPr>
+      </w:pPr>
+      <w:r>
+        <w:rPr>
+          <w:b/>
+          <w:bCs/>
+        </w:rPr>
+        <w:t>Nível Tático</w:t>
+      </w:r>
+    </w:p>
+    <w:p>
+      <w:r>
+        <w:t>Até ao final de 202</w:t>
+      </w:r>
+      <w:r>
+        <w:t>7</w:t>
+      </w:r>
+      <w:r>
+        <w:t>, implementar um sistema de relatórios trimestrais de desempenho ambiental em todos os terminais, incluindo indicadores de consumo energético, emissões e qualidade do ar, de forma a apoiar a tomada de decisões dos departamentos.</w:t>
+      </w:r>
+    </w:p>
+    <w:p>
+      <w:r>
+        <w:t>Este objetivo é apropriado ao nível tático porque responsabiliza as áreas intermédias de gestão, nomeadamente os departamentos de ambiente, manutenção e operações, pela execução e coordenação de práticas sustentáveis. Envolve planeamento, organização de recursos e gestão de informação, garantindo que a estratégia se traduz em planos internos concretos.</w:t>
+      </w:r>
+    </w:p>
+    <w:p/>
+    <w:p>
+      <w:pPr>
+        <w:rPr>
+          <w:b/>
+          <w:bCs/>
+        </w:rPr>
+      </w:pPr>
+      <w:r>
+        <w:rPr>
+          <w:b/>
+          <w:bCs/>
+        </w:rPr>
+        <w:t>Nível Operacional</w:t>
+      </w:r>
+    </w:p>
+    <w:p>
+      <w:r>
+        <w:t>A partir de 202</w:t>
+      </w:r>
+      <w:r>
+        <w:t>7</w:t>
+      </w:r>
+      <w:r>
+        <w:t>, reduzir em 15% o consumo de combustível nas operações de movimentação de carga (gruas e veículos internos), através de formação das equipas e adoção de modos de operação ecológicos, com avaliação mensal dos resultados</w:t>
+      </w:r>
+      <w:r>
+        <w:t>.</w:t>
+      </w:r>
+    </w:p>
+    <w:p>
+      <w:r>
+        <w:t xml:space="preserve">Este objetivo enquadra-se no nível operacional porque foca a execução direta e diária das atividades no terreno. Depende da atuação dos trabalhadores operacionais, do cumprimento de procedimentos e da </w:t>
+      </w:r>
+      <w:r>
+        <w:lastRenderedPageBreak/>
+        <w:t>aplicação prática das orientações definidas pelos gestores. A sua medição mensal permite ajustar comportamentos e garantir melhoria contínua no desempenho ambiental.</w:t>
       </w:r>
     </w:p>
     <w:p/>
     <w:p/>
     <w:p>
       <w:pPr>
-        <w:rPr>
-          <w:b/>
-          <w:bCs/>
-        </w:rPr>
-      </w:pPr>
-      <w:r>
-        <w:rPr>
-          <w:b/>
-          <w:bCs/>
-        </w:rPr>
-        <w:t>c</w:t>
-      </w:r>
-    </w:p>
-    <w:p>
-      <w:r>
-        <w:br/>
-        <w:t xml:space="preserve">Apesar de o Porto de </w:t>
-      </w:r>
-      <w:proofErr w:type="spellStart"/>
-      <w:r>
-        <w:t>Thessaloniki</w:t>
-      </w:r>
-      <w:proofErr w:type="spellEnd"/>
-      <w:r>
-        <w:t xml:space="preserve"> </w:t>
-      </w:r>
-      <w:r>
-        <w:t>apresentar uma</w:t>
-      </w:r>
-      <w:r>
-        <w:t xml:space="preserve"> estrutura sólida e tradicional, a complexidade das operações portuárias exige hoje maior agilidade e capacidade de resposta. Uma solução possível seria reduzir alguns níveis intermédios de decisão, atribuindo mais autonomia a áreas operacionais específicas. Ao definir responsabilidades mais claras e limites de decisão bem estabelecidos, seria possível evitar atrasos em aprovações e responder com maior rapidez a situações imprevistas, sobretudo em períodos de maior tráfego ou durante projetos de expansão. Esta simplificação não altera a identidade estável da organização, mas reforça a sua capacidade de planeamento e de adaptação a novas exigências.</w:t>
-      </w:r>
-    </w:p>
-    <w:p/>
-    <w:p>
-      <w:pPr>
-        <w:rPr>
-          <w:b/>
-          <w:bCs/>
-        </w:rPr>
-      </w:pPr>
-      <w:r>
-        <w:rPr>
-          <w:b/>
-          <w:bCs/>
-        </w:rPr>
-        <w:t>Gestão de Pessoas e Comunicação Interna</w:t>
-      </w:r>
-    </w:p>
-    <w:p>
-      <w:r>
-        <w:br/>
-        <w:t xml:space="preserve">O desempenho de um porto depende fortemente da coordenação entre equipas e departamentos. A criação de grupos de trabalho multidisciplinares, com representantes de operações, logística, manutenção e tecnologias de informação, poderia facilitar a resolução diária de problemas e promover uma cultura de colaboração. Reuniões operacionais curtas e regulares ajudariam a garantir que todos os intervenientes estão alinhados com os mesmos objetivos e recursos disponíveis, reduzindo falhas de comunicação e decisões </w:t>
-      </w:r>
-      <w:r>
-        <w:t>mal coordenadas</w:t>
-      </w:r>
-      <w:r>
-        <w:t>. Esta abordagem cria um ambiente mais cooperativo e permit</w:t>
-      </w:r>
-      <w:r>
-        <w:t>e</w:t>
-      </w:r>
-      <w:r>
-        <w:t xml:space="preserve"> antecipar necessidades, em vez de agir apenas de forma reativa.</w:t>
-      </w:r>
-    </w:p>
-    <w:p/>
-    <w:p>
-      <w:pPr>
-        <w:rPr>
-          <w:b/>
-          <w:bCs/>
-        </w:rPr>
-      </w:pPr>
-      <w:r>
-        <w:rPr>
-          <w:b/>
-          <w:bCs/>
-        </w:rPr>
-        <w:t>Digitalização e Controlo Operacional</w:t>
-      </w:r>
-    </w:p>
-    <w:p>
-      <w:r>
-        <w:lastRenderedPageBreak/>
-        <w:br/>
-        <w:t>O porto tem investido em modernização tecnológica, mas ainda pode reforçar o controlo interno através de um sistema integrado de monitorização de dados operacionais. A centralização de indicadores, como tempos de espera, movimentos por hora ou utilização de recursos, permitiria acompanhar o desempenho em tempo real e agir mais rapidamente perante desvios. Além disso, a definição de responsáveis por cada área de informação facilitaria a coordenação entre departamentos e garantiria que os dados utilizados na tomada de decisão são consistentes e fiáveis. Uma plataforma unificada fortaleceria a capacidade de planear operações com base em evidência concreta.</w:t>
-      </w:r>
-    </w:p>
-    <w:p/>
-    <w:p>
-      <w:pPr>
-        <w:rPr>
-          <w:b/>
-          <w:bCs/>
-        </w:rPr>
-      </w:pPr>
-      <w:r>
-        <w:rPr>
-          <w:b/>
-          <w:bCs/>
-        </w:rPr>
-        <w:t>Produtividade e Melhoria Contínua</w:t>
-      </w:r>
-    </w:p>
-    <w:p>
-      <w:r>
-        <w:br/>
-        <w:t>A adoção de mecanismos de melhoria contínua, assentes em pequenas propostas que nascem das equipas operacionais, poderia contribuir para ganhos progressivos de eficiência. Incentivar os trabalhadores a identificar obstáculos, sugerir soluções ou propor ajustes simples nos processos aumentaria o envolvimento e reforçaria o compromisso com os resultados. Esta prática permitiria ao porto evoluir de forma sustentada, garantindo que as mudanças introduzidas resultam de uma observação direta das operações. Ao combinar essa participação interna com um planeamento mais claro dos objetivos a atingir, o porto fortaleceria a sua capacidade para enfrentar desafios futuros com estabilidade e ambição.</w:t>
-      </w:r>
-    </w:p>
-    <w:p/>
-    <w:p>
-      <w:pPr>
         <w:pStyle w:val="Ttulo2"/>
       </w:pPr>
-      <w:bookmarkStart w:id="10" w:name="_Toc145740855"/>
+      <w:bookmarkStart w:id="11" w:name="_Toc145740856"/>
       <w:r>
         <w:t>II.</w:t>
       </w:r>
       <w:r>
-        <w:t>2</w:t>
-      </w:r>
-      <w:r>
-        <w:t xml:space="preserve"> </w:t>
-      </w:r>
-      <w:r>
-        <w:t>Planeamento</w:t>
-      </w:r>
-      <w:bookmarkEnd w:id="10"/>
-    </w:p>
-    <w:p>
-      <w:pPr>
-        <w:rPr>
-          <w:b/>
-          <w:bCs/>
-        </w:rPr>
-      </w:pPr>
-      <w:r>
-        <w:rPr>
-          <w:b/>
-          <w:bCs/>
-        </w:rPr>
-        <w:t>Missão da Organização</w:t>
-      </w:r>
-    </w:p>
-    <w:p>
-      <w:r>
-        <w:t xml:space="preserve">A missão do Porto de </w:t>
-      </w:r>
-      <w:proofErr w:type="spellStart"/>
-      <w:r>
-        <w:t>Thessaloniki</w:t>
-      </w:r>
-      <w:proofErr w:type="spellEnd"/>
-      <w:r>
-        <w:t xml:space="preserve"> centra-se em prestar serviços portuários e logísticos de forma eficiente, segura e sustentável, garantindo a conectividade regional e promovendo o desenvolvimento económico das comunidades que serve. A organização procura ser um ponto de ligação essencial entre o mar e </w:t>
-      </w:r>
-      <w:r>
-        <w:t>as regiões servidas pelo porto</w:t>
-      </w:r>
-      <w:r>
-        <w:t>, assegurando operações fiáveis e contribuindo para o crescimento do comércio internacional.</w:t>
-      </w:r>
-    </w:p>
-    <w:p/>
-    <w:p>
-      <w:pPr>
-        <w:rPr>
-          <w:b/>
-          <w:bCs/>
-        </w:rPr>
-      </w:pPr>
-      <w:r>
-        <w:rPr>
-          <w:b/>
-          <w:bCs/>
-        </w:rPr>
-        <w:t>Visão da Organização</w:t>
-      </w:r>
-    </w:p>
-    <w:p>
-      <w:r>
-        <w:t xml:space="preserve">A visão da </w:t>
-      </w:r>
-      <w:proofErr w:type="spellStart"/>
-      <w:r>
-        <w:t>ThPA</w:t>
-      </w:r>
-      <w:proofErr w:type="spellEnd"/>
-      <w:r>
-        <w:t xml:space="preserve"> assenta em tornar-se o principal porto de referência no Sudeste da Europa, promovendo soluções intermodais e posicionando-se como um </w:t>
-      </w:r>
-      <w:r>
-        <w:t>local</w:t>
-      </w:r>
-      <w:r>
-        <w:t xml:space="preserve"> estratégico para os mercados dos Balcãs e do </w:t>
-      </w:r>
-      <w:r>
-        <w:lastRenderedPageBreak/>
-        <w:t>Mediterrâneo. A ambição declarada é evoluir de um terminal portuário tradicional para um facilitador logístico integrado, capaz de atrair investimento e criar valor sustentável.</w:t>
-      </w:r>
-    </w:p>
-    <w:p/>
-    <w:p>
-      <w:pPr>
-        <w:rPr>
-          <w:b/>
-          <w:bCs/>
-        </w:rPr>
-      </w:pPr>
-      <w:r>
-        <w:rPr>
-          <w:b/>
-          <w:bCs/>
-        </w:rPr>
-        <w:t>Valores e Princípios</w:t>
-      </w:r>
-    </w:p>
-    <w:p>
-      <w:r>
-        <w:t xml:space="preserve">Entre os valores mais evidenciados pela </w:t>
-      </w:r>
-      <w:proofErr w:type="spellStart"/>
-      <w:r>
-        <w:t>ThPA</w:t>
-      </w:r>
-      <w:proofErr w:type="spellEnd"/>
-      <w:r>
-        <w:t xml:space="preserve"> destacam-se o compromisso com a sustentabilidade ambiental, a inovação operacional, a segurança das operações e a criação de valor para parceiros e comunidades locais. A participação em iniciativas de monitorização de emissões e a aposta em digitalização demonstram a prioridade dada à responsabilidade ambiental e à melhoria contínua dos serviços prestados.</w:t>
-      </w:r>
-    </w:p>
-    <w:p/>
-    <w:p>
-      <w:pPr>
-        <w:rPr>
-          <w:b/>
-          <w:bCs/>
-        </w:rPr>
-      </w:pPr>
-      <w:r>
-        <w:rPr>
-          <w:b/>
-          <w:bCs/>
-        </w:rPr>
-        <w:t>Nível Estratégico</w:t>
-      </w:r>
-    </w:p>
-    <w:p>
-      <w:r>
-        <w:t>Até 2027, reduzir em 25% as emissões de gases com efeito de estufa nas operações portuárias, através da adoção de fontes de energia limpa e da integração de sistemas de monitorização ambiental em toda a infraestrutura.</w:t>
-      </w:r>
-    </w:p>
-    <w:p>
-      <w:r>
-        <w:t>Este objetivo é adequado ao nível estratégico porque está alinhado com a visão de longo prazo da organização, envolve decisões de investimento e posicionamento externo, e impacta diretamente a reputação e sustentabilidade futura do porto. Trata-se de uma meta de elevada abrangência, que exige compromisso da administração e coordenação entre várias áreas internas.</w:t>
-      </w:r>
-    </w:p>
-    <w:p/>
-    <w:p>
-      <w:pPr>
-        <w:rPr>
-          <w:b/>
-          <w:bCs/>
-        </w:rPr>
-      </w:pPr>
-      <w:r>
-        <w:rPr>
-          <w:b/>
-          <w:bCs/>
-        </w:rPr>
-        <w:t>Nível Tático</w:t>
-      </w:r>
-    </w:p>
-    <w:p>
-      <w:r>
-        <w:t>Até ao final de 202</w:t>
-      </w:r>
-      <w:r>
-        <w:t>7</w:t>
-      </w:r>
-      <w:r>
-        <w:t>, implementar um sistema de relatórios trimestrais de desempenho ambiental em todos os terminais, incluindo indicadores de consumo energético, emissões e qualidade do ar, de forma a apoiar a tomada de decisões dos departamentos.</w:t>
-      </w:r>
-    </w:p>
-    <w:p>
-      <w:r>
-        <w:t>Este objetivo é apropriado ao nível tático porque responsabiliza as áreas intermédias de gestão, nomeadamente os departamentos de ambiente, manutenção e operações, pela execução e coordenação de práticas sustentáveis. Envolve planeamento, organização de recursos e gestão de informação, garantindo que a estratégia se traduz em planos internos concretos.</w:t>
-      </w:r>
-    </w:p>
-    <w:p/>
-    <w:p>
-      <w:pPr>
-        <w:rPr>
-          <w:b/>
-          <w:bCs/>
-        </w:rPr>
-      </w:pPr>
-      <w:r>
-        <w:rPr>
-          <w:b/>
-          <w:bCs/>
-        </w:rPr>
-        <w:t>Nível Operacional</w:t>
-      </w:r>
-    </w:p>
-    <w:p>
-      <w:r>
-        <w:lastRenderedPageBreak/>
-        <w:t>A partir de 202</w:t>
-      </w:r>
-      <w:r>
-        <w:t>7</w:t>
-      </w:r>
-      <w:r>
-        <w:t>, reduzir em 15% o consumo de combustível nas operações de movimentação de carga (gruas e veículos internos), através de formação das equipas e adoção de modos de operação ecológicos, com avaliação mensal dos resultados</w:t>
-      </w:r>
-      <w:r>
-        <w:t>.</w:t>
-      </w:r>
-    </w:p>
-    <w:p>
-      <w:r>
-        <w:t>Este objetivo enquadra-se no nível operacional porque foca a execução direta e diária das atividades no terreno. Depende da atuação dos trabalhadores operacionais, do cumprimento de procedimentos e da aplicação prática das orientações definidas pelos gestores. A sua medição mensal permite ajustar comportamentos e garantir melhoria contínua no desempenho ambiental.</w:t>
-      </w:r>
+        <w:t>3</w:t>
+      </w:r>
+      <w:r>
+        <w:t xml:space="preserve"> Controlo</w:t>
+      </w:r>
+      <w:r>
+        <w:t xml:space="preserve"> e Sistemas de informação</w:t>
+      </w:r>
+      <w:bookmarkEnd w:id="11"/>
     </w:p>
     <w:p/>
     <w:p/>
@@ -3581,20 +3924,32 @@
       <w:pPr>
         <w:pStyle w:val="Ttulo2"/>
       </w:pPr>
-      <w:bookmarkStart w:id="11" w:name="_Toc145740856"/>
-      <w:r>
-        <w:t>II.</w:t>
-      </w:r>
-      <w:r>
-        <w:t>3</w:t>
-      </w:r>
-      <w:r>
-        <w:t xml:space="preserve"> Controlo</w:t>
-      </w:r>
-      <w:r>
-        <w:t xml:space="preserve"> e Sistemas de informação</w:t>
-      </w:r>
-      <w:bookmarkEnd w:id="11"/>
+      <w:bookmarkStart w:id="12" w:name="_Toc145740857"/>
+      <w:r>
+        <w:t>II</w:t>
+      </w:r>
+      <w:r>
+        <w:t>.</w:t>
+      </w:r>
+      <w:r>
+        <w:t xml:space="preserve"> </w:t>
+      </w:r>
+      <w:r>
+        <w:t>4</w:t>
+      </w:r>
+      <w:r>
+        <w:t xml:space="preserve"> </w:t>
+      </w:r>
+      <w:r>
+        <w:t xml:space="preserve">Direção e </w:t>
+      </w:r>
+      <w:r>
+        <w:t xml:space="preserve">Gestão de </w:t>
+      </w:r>
+      <w:r>
+        <w:t>Pessoas</w:t>
+      </w:r>
+      <w:bookmarkEnd w:id="12"/>
     </w:p>
     <w:p/>
     <w:p/>
@@ -3602,32 +3957,11 @@
       <w:pPr>
         <w:pStyle w:val="Ttulo2"/>
       </w:pPr>
-      <w:bookmarkStart w:id="12" w:name="_Toc145740857"/>
-      <w:r>
-        <w:t>II</w:t>
-      </w:r>
-      <w:r>
-        <w:t>.</w:t>
-      </w:r>
-      <w:r>
-        <w:t xml:space="preserve"> </w:t>
-      </w:r>
-      <w:r>
-        <w:t>4</w:t>
-      </w:r>
-      <w:r>
-        <w:t xml:space="preserve"> </w:t>
-      </w:r>
-      <w:r>
-        <w:t xml:space="preserve">Direção e </w:t>
-      </w:r>
-      <w:r>
-        <w:t xml:space="preserve">Gestão de </w:t>
-      </w:r>
-      <w:r>
-        <w:t>Pessoas</w:t>
-      </w:r>
-      <w:bookmarkEnd w:id="12"/>
+      <w:bookmarkStart w:id="13" w:name="_Toc145740858"/>
+      <w:r>
+        <w:t>II.5 Promoção da produtividade</w:t>
+      </w:r>
+      <w:bookmarkEnd w:id="13"/>
     </w:p>
     <w:p/>
     <w:p/>
@@ -3635,11 +3969,11 @@
       <w:pPr>
         <w:pStyle w:val="Ttulo2"/>
       </w:pPr>
-      <w:bookmarkStart w:id="13" w:name="_Toc145740858"/>
-      <w:r>
-        <w:t>II.5 Promoção da produtividade</w:t>
-      </w:r>
-      <w:bookmarkEnd w:id="13"/>
+      <w:bookmarkStart w:id="14" w:name="_Toc145740859"/>
+      <w:r>
+        <w:t>II.6 Economia circular</w:t>
+      </w:r>
+      <w:bookmarkEnd w:id="14"/>
     </w:p>
     <w:p/>
     <w:p/>
@@ -3647,11 +3981,14 @@
       <w:pPr>
         <w:pStyle w:val="Ttulo2"/>
       </w:pPr>
-      <w:bookmarkStart w:id="14" w:name="_Toc145740859"/>
-      <w:r>
-        <w:t>II.6 Economia circular</w:t>
-      </w:r>
-      <w:bookmarkEnd w:id="14"/>
+      <w:bookmarkStart w:id="15" w:name="_Toc145740860"/>
+      <w:r>
+        <w:t xml:space="preserve">II.7 </w:t>
+      </w:r>
+      <w:r>
+        <w:t>Marketing</w:t>
+      </w:r>
+      <w:bookmarkEnd w:id="15"/>
     </w:p>
     <w:p/>
     <w:p/>
@@ -3659,14 +3996,26 @@
       <w:pPr>
         <w:pStyle w:val="Ttulo2"/>
       </w:pPr>
-      <w:bookmarkStart w:id="15" w:name="_Toc145740860"/>
-      <w:r>
-        <w:t xml:space="preserve">II.7 </w:t>
-      </w:r>
-      <w:r>
-        <w:t>Marketing</w:t>
-      </w:r>
-      <w:bookmarkEnd w:id="15"/>
+      <w:bookmarkStart w:id="16" w:name="_Toc145740861"/>
+      <w:r>
+        <w:t>II.</w:t>
+      </w:r>
+      <w:r>
+        <w:t xml:space="preserve"> </w:t>
+      </w:r>
+      <w:r>
+        <w:t>8</w:t>
+      </w:r>
+      <w:r>
+        <w:t xml:space="preserve"> </w:t>
+      </w:r>
+      <w:r>
+        <w:t xml:space="preserve">Gestão </w:t>
+      </w:r>
+      <w:r>
+        <w:t>Financeira</w:t>
+      </w:r>
+      <w:bookmarkEnd w:id="16"/>
     </w:p>
     <w:p/>
     <w:p/>
@@ -3674,26 +4023,55 @@
       <w:pPr>
         <w:pStyle w:val="Ttulo2"/>
       </w:pPr>
-      <w:bookmarkStart w:id="16" w:name="_Toc145740861"/>
+      <w:bookmarkStart w:id="17" w:name="_Toc145740862"/>
       <w:r>
         <w:t>II.</w:t>
       </w:r>
       <w:r>
+        <w:t>9</w:t>
+      </w:r>
+      <w:r>
         <w:t xml:space="preserve"> </w:t>
       </w:r>
       <w:r>
-        <w:t>8</w:t>
-      </w:r>
-      <w:r>
-        <w:t xml:space="preserve"> </w:t>
-      </w:r>
-      <w:r>
-        <w:t xml:space="preserve">Gestão </w:t>
-      </w:r>
-      <w:r>
-        <w:t>Financeira</w:t>
-      </w:r>
-      <w:bookmarkEnd w:id="16"/>
+        <w:t>Gestão das Operações</w:t>
+      </w:r>
+      <w:r>
+        <w:t xml:space="preserve"> e Indústria 4.0</w:t>
+      </w:r>
+      <w:bookmarkEnd w:id="17"/>
+    </w:p>
+    <w:p/>
+    <w:p>
+      <w:pPr>
+        <w:pStyle w:val="Ttulo1"/>
+        <w:rPr>
+          <w:rFonts w:asciiTheme="minorHAnsi" w:hAnsiTheme="minorHAnsi" w:cstheme="minorBidi"/>
+          <w:szCs w:val="22"/>
+        </w:rPr>
+      </w:pPr>
+      <w:bookmarkStart w:id="18" w:name="_Toc145740863"/>
+      <w:r>
+        <w:t>Parte III – Conclusão</w:t>
+      </w:r>
+      <w:bookmarkEnd w:id="18"/>
+    </w:p>
+    <w:p>
+      <w:pPr>
+        <w:rPr>
+          <w:rFonts w:eastAsia="Arial Narrow"/>
+        </w:rPr>
+      </w:pPr>
+    </w:p>
+    <w:p>
+      <w:pPr>
+        <w:pStyle w:val="Ttulo2"/>
+      </w:pPr>
+      <w:bookmarkStart w:id="19" w:name="_Toc145740864"/>
+      <w:r>
+        <w:t>III.1 Conclusão</w:t>
+      </w:r>
+      <w:bookmarkEnd w:id="19"/>
     </w:p>
     <w:p/>
     <w:p/>
@@ -3701,73 +4079,16 @@
       <w:pPr>
         <w:pStyle w:val="Ttulo2"/>
       </w:pPr>
-      <w:bookmarkStart w:id="17" w:name="_Toc145740862"/>
-      <w:r>
-        <w:t>II.</w:t>
-      </w:r>
-      <w:r>
-        <w:t>9</w:t>
-      </w:r>
-      <w:r>
-        <w:t xml:space="preserve"> </w:t>
-      </w:r>
-      <w:r>
-        <w:t>Gestão das Operações</w:t>
-      </w:r>
-      <w:r>
-        <w:t xml:space="preserve"> e Indústria 4.0</w:t>
-      </w:r>
-      <w:bookmarkEnd w:id="17"/>
-    </w:p>
-    <w:p/>
-    <w:p>
-      <w:pPr>
-        <w:pStyle w:val="Ttulo1"/>
-        <w:rPr>
-          <w:rFonts w:asciiTheme="minorHAnsi" w:hAnsiTheme="minorHAnsi" w:cstheme="minorBidi"/>
-          <w:szCs w:val="22"/>
-        </w:rPr>
-      </w:pPr>
-      <w:bookmarkStart w:id="18" w:name="_Toc145740863"/>
-      <w:r>
-        <w:lastRenderedPageBreak/>
-        <w:t>Parte III – Conclusão</w:t>
-      </w:r>
-      <w:bookmarkEnd w:id="18"/>
-    </w:p>
-    <w:p>
-      <w:pPr>
-        <w:rPr>
-          <w:rFonts w:eastAsia="Arial Narrow"/>
-        </w:rPr>
-      </w:pPr>
-    </w:p>
-    <w:p>
-      <w:pPr>
-        <w:pStyle w:val="Ttulo2"/>
-      </w:pPr>
-      <w:bookmarkStart w:id="19" w:name="_Toc145740864"/>
-      <w:r>
-        <w:t>III.1 Conclusão</w:t>
-      </w:r>
-      <w:bookmarkEnd w:id="19"/>
+      <w:bookmarkStart w:id="20" w:name="_Toc145740865"/>
+      <w:r>
+        <w:t>III.2 Sugestões de melhoria</w:t>
+      </w:r>
+      <w:bookmarkEnd w:id="20"/>
     </w:p>
     <w:p/>
     <w:p/>
     <w:p>
       <w:pPr>
-        <w:pStyle w:val="Ttulo2"/>
-      </w:pPr>
-      <w:bookmarkStart w:id="20" w:name="_Toc145740865"/>
-      <w:r>
-        <w:t>III.2 Sugestões de melhoria</w:t>
-      </w:r>
-      <w:bookmarkEnd w:id="20"/>
-    </w:p>
-    <w:p/>
-    <w:p/>
-    <w:p>
-      <w:pPr>
         <w:pStyle w:val="Ttulo1"/>
         <w:jc w:val="left"/>
       </w:pPr>
@@ -3823,7 +4144,7 @@
           <w:rFonts w:eastAsia="Arial Narrow"/>
         </w:rPr>
       </w:pPr>
-      <w:hyperlink r:id="rId17" w:history="1">
+      <w:hyperlink r:id="rId18" w:history="1">
         <w:r>
           <w:rPr>
             <w:rStyle w:val="Hiperligao"/>
@@ -3840,7 +4161,7 @@
           <w:rFonts w:eastAsia="Arial Narrow"/>
         </w:rPr>
       </w:pPr>
-      <w:hyperlink r:id="rId18" w:history="1">
+      <w:hyperlink r:id="rId19" w:history="1">
         <w:r>
           <w:rPr>
             <w:rStyle w:val="Hiperligao"/>
@@ -3857,7 +4178,7 @@
           <w:rFonts w:eastAsia="Arial Narrow"/>
         </w:rPr>
       </w:pPr>
-      <w:hyperlink r:id="rId19" w:history="1">
+      <w:hyperlink r:id="rId20" w:history="1">
         <w:r>
           <w:rPr>
             <w:rStyle w:val="Hiperligao"/>
@@ -3874,7 +4195,7 @@
           <w:rFonts w:eastAsia="Arial Narrow"/>
         </w:rPr>
       </w:pPr>
-      <w:hyperlink r:id="rId20" w:history="1">
+      <w:hyperlink r:id="rId21" w:history="1">
         <w:r>
           <w:rPr>
             <w:rStyle w:val="Hiperligao"/>
@@ -3909,8 +4230,8 @@
       </w:pPr>
     </w:p>
     <w:sectPr>
-      <w:headerReference w:type="default" r:id="rId21"/>
-      <w:footerReference w:type="default" r:id="rId22"/>
+      <w:headerReference w:type="default" r:id="rId22"/>
+      <w:footerReference w:type="default" r:id="rId23"/>
       <w:pgSz w:w="12240" w:h="15840" w:code="1"/>
       <w:pgMar w:top="1440" w:right="1440" w:bottom="1440" w:left="1440" w:header="720" w:footer="720" w:gutter="0"/>
       <w:pgNumType w:start="1"/>
@@ -6617,7 +6938,6 @@
   <w:style w:type="character" w:default="1" w:styleId="Tipodeletrapredefinidodopargrafo">
     <w:name w:val="Default Paragraph Font"/>
     <w:uiPriority w:val="1"/>
-    <w:semiHidden/>
     <w:unhideWhenUsed/>
   </w:style>
   <w:style w:type="table" w:default="1" w:styleId="Tabelanormal">
@@ -7384,21 +7704,6 @@
 </file>
 
 <file path=customXml/item1.xml><?xml version="1.0" encoding="utf-8"?>
-<p:properties xmlns:p="http://schemas.microsoft.com/office/2006/metadata/properties" xmlns:xsi="http://www.w3.org/2001/XMLSchema-instance" xmlns:pc="http://schemas.microsoft.com/office/infopath/2007/PartnerControls">
-  <documentManagement/>
-</p:properties>
-</file>
-
-<file path=customXml/item2.xml><?xml version="1.0" encoding="utf-8"?>
-<?mso-contentType ?>
-<FormTemplates xmlns="http://schemas.microsoft.com/sharepoint/v3/contenttype/forms">
-  <Display>DocumentLibraryForm</Display>
-  <Edit>DocumentLibraryForm</Edit>
-  <New>DocumentLibraryForm</New>
-</FormTemplates>
-</file>
-
-<file path=customXml/item3.xml><?xml version="1.0" encoding="utf-8"?>
 <ct:contentTypeSchema xmlns:ct="http://schemas.microsoft.com/office/2006/metadata/contentType" xmlns:ma="http://schemas.microsoft.com/office/2006/metadata/properties/metaAttributes" ct:_="" ma:_="" ma:contentTypeName="Documento" ma:contentTypeID="0x01010014A9A3ACABD01040A65FA4418BA97DB7" ma:contentTypeVersion="3" ma:contentTypeDescription="Criar um novo documento." ma:contentTypeScope="" ma:versionID="f01c351ff87518fefc8159936188c20d">
   <xsd:schema xmlns:xsd="http://www.w3.org/2001/XMLSchema" xmlns:xs="http://www.w3.org/2001/XMLSchema" xmlns:p="http://schemas.microsoft.com/office/2006/metadata/properties" xmlns:ns2="af9439ef-09b8-447f-9aaa-8294c2ff695d" targetNamespace="http://schemas.microsoft.com/office/2006/metadata/properties" ma:root="true" ma:fieldsID="87f0c9989e68a6b09bd224e7e4f50953" ns2:_="">
     <xsd:import namespace="af9439ef-09b8-447f-9aaa-8294c2ff695d"/>
@@ -7536,28 +7841,26 @@
 </ct:contentTypeSchema>
 </file>
 
-<file path=customXml/item4.xml><?xml version="1.0" encoding="utf-8"?>
+<file path=customXml/item2.xml><?xml version="1.0" encoding="utf-8"?>
 <b:Sources xmlns:b="http://schemas.openxmlformats.org/officeDocument/2006/bibliography" xmlns="http://schemas.openxmlformats.org/officeDocument/2006/bibliography" SelectedStyle="\APA.XSL" StyleName="APA"/>
 </file>
 
-<file path=customXml/itemProps1.xml><?xml version="1.0" encoding="utf-8"?>
-<ds:datastoreItem xmlns:ds="http://schemas.openxmlformats.org/officeDocument/2006/customXml" ds:itemID="{A02BD9CC-6025-4F76-BD90-0F1427CF0A06}">
-  <ds:schemaRefs>
-    <ds:schemaRef ds:uri="http://schemas.microsoft.com/office/2006/metadata/properties"/>
-    <ds:schemaRef ds:uri="http://schemas.microsoft.com/office/infopath/2007/PartnerControls"/>
-  </ds:schemaRefs>
-</ds:datastoreItem>
+<file path=customXml/item3.xml><?xml version="1.0" encoding="utf-8"?>
+<p:properties xmlns:p="http://schemas.microsoft.com/office/2006/metadata/properties" xmlns:xsi="http://www.w3.org/2001/XMLSchema-instance" xmlns:pc="http://schemas.microsoft.com/office/infopath/2007/PartnerControls">
+  <documentManagement/>
+</p:properties>
 </file>
 
-<file path=customXml/itemProps2.xml><?xml version="1.0" encoding="utf-8"?>
-<ds:datastoreItem xmlns:ds="http://schemas.openxmlformats.org/officeDocument/2006/customXml" ds:itemID="{A8BEE9C3-75AD-4607-B106-1B44B05722EA}">
-  <ds:schemaRefs>
-    <ds:schemaRef ds:uri="http://schemas.microsoft.com/sharepoint/v3/contenttype/forms"/>
-  </ds:schemaRefs>
-</ds:datastoreItem>
+<file path=customXml/item4.xml><?xml version="1.0" encoding="utf-8"?>
+<?mso-contentType ?>
+<FormTemplates xmlns="http://schemas.microsoft.com/sharepoint/v3/contenttype/forms">
+  <Display>DocumentLibraryForm</Display>
+  <Edit>DocumentLibraryForm</Edit>
+  <New>DocumentLibraryForm</New>
+</FormTemplates>
 </file>
 
-<file path=customXml/itemProps3.xml><?xml version="1.0" encoding="utf-8"?>
+<file path=customXml/itemProps1.xml><?xml version="1.0" encoding="utf-8"?>
 <ds:datastoreItem xmlns:ds="http://schemas.openxmlformats.org/officeDocument/2006/customXml" ds:itemID="{489810D9-F91A-40C2-9E37-B94667679C1F}">
   <ds:schemaRefs>
     <ds:schemaRef ds:uri="http://schemas.microsoft.com/office/2006/metadata/contentType"/>
@@ -7575,10 +7878,27 @@
 </ds:datastoreItem>
 </file>
 
-<file path=customXml/itemProps4.xml><?xml version="1.0" encoding="utf-8"?>
+<file path=customXml/itemProps2.xml><?xml version="1.0" encoding="utf-8"?>
 <ds:datastoreItem xmlns:ds="http://schemas.openxmlformats.org/officeDocument/2006/customXml" ds:itemID="{9C46D67E-02BF-4E37-8EF1-2391CC03D27F}">
   <ds:schemaRefs>
     <ds:schemaRef ds:uri="http://schemas.openxmlformats.org/officeDocument/2006/bibliography"/>
   </ds:schemaRefs>
 </ds:datastoreItem>
+</file>
+
+<file path=customXml/itemProps3.xml><?xml version="1.0" encoding="utf-8"?>
+<ds:datastoreItem xmlns:ds="http://schemas.openxmlformats.org/officeDocument/2006/customXml" ds:itemID="{A02BD9CC-6025-4F76-BD90-0F1427CF0A06}">
+  <ds:schemaRefs>
+    <ds:schemaRef ds:uri="http://schemas.microsoft.com/office/2006/metadata/properties"/>
+    <ds:schemaRef ds:uri="http://schemas.microsoft.com/office/infopath/2007/PartnerControls"/>
+  </ds:schemaRefs>
+</ds:datastoreItem>
+</file>
+
+<file path=customXml/itemProps4.xml><?xml version="1.0" encoding="utf-8"?>
+<ds:datastoreItem xmlns:ds="http://schemas.openxmlformats.org/officeDocument/2006/customXml" ds:itemID="{A8BEE9C3-75AD-4607-B106-1B44B05722EA}">
+  <ds:schemaRefs>
+    <ds:schemaRef ds:uri="http://schemas.microsoft.com/sharepoint/v3/contenttype/forms"/>
+  </ds:schemaRefs>
+</ds:datastoreItem>
 </file>
</xml_diff>

<commit_message>
[GESTA - Documentation - #23 #24 #124 #126 #127] Inserção de índice de imagens
</commit_message>
<xml_diff>
--- a/docs/planning/Sprint1/Gesta/RelatórioGesta.docx
+++ b/docs/planning/Sprint1/Gesta/RelatórioGesta.docx
@@ -2109,10 +2109,398 @@
     </w:p>
     <w:p>
       <w:pPr>
+        <w:pStyle w:val="ndicedeilustraes"/>
+        <w:tabs>
+          <w:tab w:val="right" w:leader="dot" w:pos="9350"/>
+        </w:tabs>
+        <w:rPr>
+          <w:noProof/>
+        </w:rPr>
+      </w:pPr>
+      <w:r>
         <w:rPr>
           <w:lang w:bidi="pt-PT"/>
         </w:rPr>
-      </w:pPr>
+        <w:fldChar w:fldCharType="begin"/>
+      </w:r>
+      <w:r>
+        <w:rPr>
+          <w:lang w:bidi="pt-PT"/>
+        </w:rPr>
+        <w:instrText xml:space="preserve"> TOC \h \z \c "Figura" </w:instrText>
+      </w:r>
+      <w:r>
+        <w:rPr>
+          <w:lang w:bidi="pt-PT"/>
+        </w:rPr>
+        <w:fldChar w:fldCharType="separate"/>
+      </w:r>
+      <w:hyperlink w:anchor="_Toc212043430" w:history="1">
+        <w:r>
+          <w:rPr>
+            <w:rStyle w:val="Hiperligao"/>
+            <w:noProof/>
+          </w:rPr>
+          <w:t>Figura 1-Mapa do Porto de Salónica</w:t>
+        </w:r>
+        <w:r>
+          <w:rPr>
+            <w:rStyle w:val="Hiperligao"/>
+            <w:rFonts w:eastAsia="Calibri" w:cs="Calibri"/>
+            <w:noProof/>
+          </w:rPr>
+          <w:t xml:space="preserve"> (Thessaloniki)</w:t>
+        </w:r>
+        <w:r>
+          <w:rPr>
+            <w:noProof/>
+            <w:webHidden/>
+          </w:rPr>
+          <w:tab/>
+        </w:r>
+        <w:r>
+          <w:rPr>
+            <w:noProof/>
+            <w:webHidden/>
+          </w:rPr>
+          <w:fldChar w:fldCharType="begin"/>
+        </w:r>
+        <w:r>
+          <w:rPr>
+            <w:noProof/>
+            <w:webHidden/>
+          </w:rPr>
+          <w:instrText xml:space="preserve"> PAGEREF _Toc212043430 \h </w:instrText>
+        </w:r>
+        <w:r>
+          <w:rPr>
+            <w:noProof/>
+            <w:webHidden/>
+          </w:rPr>
+        </w:r>
+        <w:r>
+          <w:rPr>
+            <w:noProof/>
+            <w:webHidden/>
+          </w:rPr>
+          <w:fldChar w:fldCharType="separate"/>
+        </w:r>
+        <w:r>
+          <w:rPr>
+            <w:noProof/>
+            <w:webHidden/>
+          </w:rPr>
+          <w:t>4</w:t>
+        </w:r>
+        <w:r>
+          <w:rPr>
+            <w:noProof/>
+            <w:webHidden/>
+          </w:rPr>
+          <w:fldChar w:fldCharType="end"/>
+        </w:r>
+      </w:hyperlink>
+    </w:p>
+    <w:p>
+      <w:pPr>
+        <w:pStyle w:val="ndicedeilustraes"/>
+        <w:tabs>
+          <w:tab w:val="right" w:leader="dot" w:pos="9350"/>
+        </w:tabs>
+        <w:rPr>
+          <w:noProof/>
+        </w:rPr>
+      </w:pPr>
+      <w:hyperlink w:anchor="_Toc212043431" w:history="1">
+        <w:r>
+          <w:rPr>
+            <w:rStyle w:val="Hiperligao"/>
+            <w:noProof/>
+          </w:rPr>
+          <w:t>Figura 2-Distância do porto de Salónica a várias cidades de relevo</w:t>
+        </w:r>
+        <w:r>
+          <w:rPr>
+            <w:rStyle w:val="Hiperligao"/>
+            <w:rFonts w:eastAsia="Calibri" w:cs="Calibri"/>
+            <w:noProof/>
+          </w:rPr>
+          <w:t xml:space="preserve"> (Thessaloniki)</w:t>
+        </w:r>
+        <w:r>
+          <w:rPr>
+            <w:noProof/>
+            <w:webHidden/>
+          </w:rPr>
+          <w:tab/>
+        </w:r>
+        <w:r>
+          <w:rPr>
+            <w:noProof/>
+            <w:webHidden/>
+          </w:rPr>
+          <w:fldChar w:fldCharType="begin"/>
+        </w:r>
+        <w:r>
+          <w:rPr>
+            <w:noProof/>
+            <w:webHidden/>
+          </w:rPr>
+          <w:instrText xml:space="preserve"> PAGEREF _Toc212043431 \h </w:instrText>
+        </w:r>
+        <w:r>
+          <w:rPr>
+            <w:noProof/>
+            <w:webHidden/>
+          </w:rPr>
+        </w:r>
+        <w:r>
+          <w:rPr>
+            <w:noProof/>
+            <w:webHidden/>
+          </w:rPr>
+          <w:fldChar w:fldCharType="separate"/>
+        </w:r>
+        <w:r>
+          <w:rPr>
+            <w:noProof/>
+            <w:webHidden/>
+          </w:rPr>
+          <w:t>5</w:t>
+        </w:r>
+        <w:r>
+          <w:rPr>
+            <w:noProof/>
+            <w:webHidden/>
+          </w:rPr>
+          <w:fldChar w:fldCharType="end"/>
+        </w:r>
+      </w:hyperlink>
+    </w:p>
+    <w:p>
+      <w:pPr>
+        <w:pStyle w:val="ndicedeilustraes"/>
+        <w:tabs>
+          <w:tab w:val="right" w:leader="dot" w:pos="9350"/>
+        </w:tabs>
+        <w:rPr>
+          <w:noProof/>
+        </w:rPr>
+      </w:pPr>
+      <w:hyperlink w:anchor="_Toc212043432" w:history="1">
+        <w:r>
+          <w:rPr>
+            <w:rStyle w:val="Hiperligao"/>
+            <w:noProof/>
+          </w:rPr>
+          <w:t>Figura 3-Área de influência do porto de Salónica</w:t>
+        </w:r>
+        <w:r>
+          <w:rPr>
+            <w:rStyle w:val="Hiperligao"/>
+            <w:rFonts w:eastAsia="Calibri" w:cs="Calibri"/>
+            <w:noProof/>
+          </w:rPr>
+          <w:t xml:space="preserve"> (Thessaloniki)</w:t>
+        </w:r>
+        <w:r>
+          <w:rPr>
+            <w:noProof/>
+            <w:webHidden/>
+          </w:rPr>
+          <w:tab/>
+        </w:r>
+        <w:r>
+          <w:rPr>
+            <w:noProof/>
+            <w:webHidden/>
+          </w:rPr>
+          <w:fldChar w:fldCharType="begin"/>
+        </w:r>
+        <w:r>
+          <w:rPr>
+            <w:noProof/>
+            <w:webHidden/>
+          </w:rPr>
+          <w:instrText xml:space="preserve"> PAGEREF _Toc212043432 \h </w:instrText>
+        </w:r>
+        <w:r>
+          <w:rPr>
+            <w:noProof/>
+            <w:webHidden/>
+          </w:rPr>
+        </w:r>
+        <w:r>
+          <w:rPr>
+            <w:noProof/>
+            <w:webHidden/>
+          </w:rPr>
+          <w:fldChar w:fldCharType="separate"/>
+        </w:r>
+        <w:r>
+          <w:rPr>
+            <w:noProof/>
+            <w:webHidden/>
+          </w:rPr>
+          <w:t>6</w:t>
+        </w:r>
+        <w:r>
+          <w:rPr>
+            <w:noProof/>
+            <w:webHidden/>
+          </w:rPr>
+          <w:fldChar w:fldCharType="end"/>
+        </w:r>
+      </w:hyperlink>
+    </w:p>
+    <w:p>
+      <w:pPr>
+        <w:pStyle w:val="ndicedeilustraes"/>
+        <w:tabs>
+          <w:tab w:val="right" w:leader="dot" w:pos="9350"/>
+        </w:tabs>
+        <w:rPr>
+          <w:noProof/>
+        </w:rPr>
+      </w:pPr>
+      <w:hyperlink w:anchor="_Toc212043433" w:history="1">
+        <w:r>
+          <w:rPr>
+            <w:rStyle w:val="Hiperligao"/>
+            <w:noProof/>
+          </w:rPr>
+          <w:t>Figura 4-Estrutura acionista do porto de Salónica (Thessaloniki)</w:t>
+        </w:r>
+        <w:r>
+          <w:rPr>
+            <w:noProof/>
+            <w:webHidden/>
+          </w:rPr>
+          <w:tab/>
+        </w:r>
+        <w:r>
+          <w:rPr>
+            <w:noProof/>
+            <w:webHidden/>
+          </w:rPr>
+          <w:fldChar w:fldCharType="begin"/>
+        </w:r>
+        <w:r>
+          <w:rPr>
+            <w:noProof/>
+            <w:webHidden/>
+          </w:rPr>
+          <w:instrText xml:space="preserve"> PAGEREF _Toc212043433 \h </w:instrText>
+        </w:r>
+        <w:r>
+          <w:rPr>
+            <w:noProof/>
+            <w:webHidden/>
+          </w:rPr>
+        </w:r>
+        <w:r>
+          <w:rPr>
+            <w:noProof/>
+            <w:webHidden/>
+          </w:rPr>
+          <w:fldChar w:fldCharType="separate"/>
+        </w:r>
+        <w:r>
+          <w:rPr>
+            <w:noProof/>
+            <w:webHidden/>
+          </w:rPr>
+          <w:t>7</w:t>
+        </w:r>
+        <w:r>
+          <w:rPr>
+            <w:noProof/>
+            <w:webHidden/>
+          </w:rPr>
+          <w:fldChar w:fldCharType="end"/>
+        </w:r>
+      </w:hyperlink>
+    </w:p>
+    <w:p>
+      <w:pPr>
+        <w:pStyle w:val="ndicedeilustraes"/>
+        <w:tabs>
+          <w:tab w:val="right" w:leader="dot" w:pos="9350"/>
+        </w:tabs>
+        <w:rPr>
+          <w:noProof/>
+        </w:rPr>
+      </w:pPr>
+      <w:hyperlink w:anchor="_Toc212043434" w:history="1">
+        <w:r>
+          <w:rPr>
+            <w:rStyle w:val="Hiperligao"/>
+            <w:noProof/>
+          </w:rPr>
+          <w:t>Figura 5-Organograma do Porto de Salónica (Thessaloniki, s.d.)</w:t>
+        </w:r>
+        <w:r>
+          <w:rPr>
+            <w:noProof/>
+            <w:webHidden/>
+          </w:rPr>
+          <w:tab/>
+        </w:r>
+        <w:r>
+          <w:rPr>
+            <w:noProof/>
+            <w:webHidden/>
+          </w:rPr>
+          <w:fldChar w:fldCharType="begin"/>
+        </w:r>
+        <w:r>
+          <w:rPr>
+            <w:noProof/>
+            <w:webHidden/>
+          </w:rPr>
+          <w:instrText xml:space="preserve"> PAGEREF _Toc212043434 \h </w:instrText>
+        </w:r>
+        <w:r>
+          <w:rPr>
+            <w:noProof/>
+            <w:webHidden/>
+          </w:rPr>
+        </w:r>
+        <w:r>
+          <w:rPr>
+            <w:noProof/>
+            <w:webHidden/>
+          </w:rPr>
+          <w:fldChar w:fldCharType="separate"/>
+        </w:r>
+        <w:r>
+          <w:rPr>
+            <w:noProof/>
+            <w:webHidden/>
+          </w:rPr>
+          <w:t>9</w:t>
+        </w:r>
+        <w:r>
+          <w:rPr>
+            <w:noProof/>
+            <w:webHidden/>
+          </w:rPr>
+          <w:fldChar w:fldCharType="end"/>
+        </w:r>
+      </w:hyperlink>
+    </w:p>
+    <w:p>
+      <w:pPr>
+        <w:rPr>
+          <w:lang w:bidi="pt-PT"/>
+        </w:rPr>
+      </w:pPr>
+      <w:r>
+        <w:rPr>
+          <w:lang w:bidi="pt-PT"/>
+        </w:rPr>
+        <w:fldChar w:fldCharType="end"/>
+      </w:r>
     </w:p>
     <w:p>
       <w:pPr>
@@ -2301,6 +2689,7 @@
           <w:rFonts w:eastAsia="Calibri" w:cs="Calibri"/>
         </w:rPr>
       </w:pPr>
+      <w:bookmarkStart w:id="7" w:name="_Toc212043430"/>
       <w:r>
         <w:t xml:space="preserve">Figura </w:t>
       </w:r>
@@ -2364,6 +2753,7 @@
           </w:r>
         </w:sdtContent>
       </w:sdt>
+      <w:bookmarkEnd w:id="7"/>
     </w:p>
     <w:p>
       <w:pPr>
@@ -2532,6 +2922,7 @@
           <w:rFonts w:eastAsia="Calibri" w:cs="Calibri"/>
         </w:rPr>
       </w:pPr>
+      <w:bookmarkStart w:id="8" w:name="_Toc212043431"/>
       <w:r>
         <w:t xml:space="preserve">Figura </w:t>
       </w:r>
@@ -2598,6 +2989,7 @@
           </w:r>
         </w:sdtContent>
       </w:sdt>
+      <w:bookmarkEnd w:id="8"/>
     </w:p>
     <w:p>
       <w:pPr>
@@ -3011,6 +3403,7 @@
           <w:rFonts w:eastAsia="Calibri" w:cs="Calibri"/>
         </w:rPr>
       </w:pPr>
+      <w:bookmarkStart w:id="9" w:name="_Toc212043432"/>
       <w:r>
         <w:t xml:space="preserve">Figura </w:t>
       </w:r>
@@ -3077,6 +3470,7 @@
           </w:r>
         </w:sdtContent>
       </w:sdt>
+      <w:bookmarkEnd w:id="9"/>
     </w:p>
     <w:p>
       <w:pPr>
@@ -3643,6 +4037,7 @@
         <w:pStyle w:val="Legenda"/>
         <w:jc w:val="right"/>
       </w:pPr>
+      <w:bookmarkStart w:id="10" w:name="_Toc212043433"/>
       <w:r>
         <w:t xml:space="preserve">Figura </w:t>
       </w:r>
@@ -3686,6 +4081,7 @@
           </w:r>
         </w:sdtContent>
       </w:sdt>
+      <w:bookmarkEnd w:id="10"/>
     </w:p>
     <w:p/>
     <w:p>
@@ -3707,12 +4103,12 @@
       <w:pPr>
         <w:pStyle w:val="Ttulo2"/>
       </w:pPr>
-      <w:bookmarkStart w:id="7" w:name="_Toc212025364"/>
+      <w:bookmarkStart w:id="11" w:name="_Toc212025364"/>
       <w:r>
         <w:lastRenderedPageBreak/>
         <w:t>I.2 Fontes de informação</w:t>
       </w:r>
-      <w:bookmarkEnd w:id="7"/>
+      <w:bookmarkEnd w:id="11"/>
     </w:p>
     <w:p/>
     <w:p/>
@@ -3734,19 +4130,19 @@
           <w:szCs w:val="22"/>
         </w:rPr>
       </w:pPr>
-      <w:bookmarkStart w:id="8" w:name="_Toc212025365"/>
+      <w:bookmarkStart w:id="12" w:name="_Toc212025365"/>
       <w:r>
         <w:lastRenderedPageBreak/>
         <w:t>Parte II – Desenvolvimento</w:t>
       </w:r>
-      <w:bookmarkEnd w:id="8"/>
+      <w:bookmarkEnd w:id="12"/>
     </w:p>
     <w:p/>
     <w:p>
       <w:pPr>
         <w:pStyle w:val="Ttulo2"/>
       </w:pPr>
-      <w:bookmarkStart w:id="9" w:name="_Toc212025366"/>
+      <w:bookmarkStart w:id="13" w:name="_Toc212025366"/>
       <w:r>
         <w:t>II.</w:t>
       </w:r>
@@ -3759,7 +4155,7 @@
       <w:r>
         <w:t>Organização</w:t>
       </w:r>
-      <w:bookmarkEnd w:id="9"/>
+      <w:bookmarkEnd w:id="13"/>
       <w:r>
         <w:t xml:space="preserve"> </w:t>
       </w:r>
@@ -3884,6 +4280,7 @@
           <w:szCs w:val="22"/>
         </w:rPr>
       </w:pPr>
+      <w:bookmarkStart w:id="14" w:name="_Toc212043434"/>
       <w:r>
         <w:t xml:space="preserve">Figura </w:t>
       </w:r>
@@ -3927,6 +4324,7 @@
           </w:r>
         </w:sdtContent>
       </w:sdt>
+      <w:bookmarkEnd w:id="14"/>
     </w:p>
     <w:p>
       <w:pPr>
@@ -4397,7 +4795,7 @@
       <w:pPr>
         <w:pStyle w:val="Ttulo2"/>
       </w:pPr>
-      <w:bookmarkStart w:id="10" w:name="_Toc212025367"/>
+      <w:bookmarkStart w:id="15" w:name="_Toc212025367"/>
       <w:r>
         <w:t>II.</w:t>
       </w:r>
@@ -4410,7 +4808,7 @@
       <w:r>
         <w:t>Planeamento</w:t>
       </w:r>
-      <w:bookmarkEnd w:id="10"/>
+      <w:bookmarkEnd w:id="15"/>
     </w:p>
     <w:p>
       <w:pPr>
@@ -6324,7 +6722,7 @@
       <w:pPr>
         <w:pStyle w:val="Ttulo2"/>
       </w:pPr>
-      <w:bookmarkStart w:id="11" w:name="_Toc212025368"/>
+      <w:bookmarkStart w:id="16" w:name="_Toc212025368"/>
       <w:r>
         <w:t>II.</w:t>
       </w:r>
@@ -6337,7 +6735,7 @@
       <w:r>
         <w:t xml:space="preserve"> e Sistemas de informação</w:t>
       </w:r>
-      <w:bookmarkEnd w:id="11"/>
+      <w:bookmarkEnd w:id="16"/>
     </w:p>
     <w:p/>
     <w:p/>
@@ -6345,7 +6743,7 @@
       <w:pPr>
         <w:pStyle w:val="Ttulo2"/>
       </w:pPr>
-      <w:bookmarkStart w:id="12" w:name="_Toc212025369"/>
+      <w:bookmarkStart w:id="17" w:name="_Toc212025369"/>
       <w:r>
         <w:t>II</w:t>
       </w:r>
@@ -6370,7 +6768,7 @@
       <w:r>
         <w:t>Pessoas</w:t>
       </w:r>
-      <w:bookmarkEnd w:id="12"/>
+      <w:bookmarkEnd w:id="17"/>
     </w:p>
     <w:p/>
     <w:p/>
@@ -6378,11 +6776,11 @@
       <w:pPr>
         <w:pStyle w:val="Ttulo2"/>
       </w:pPr>
-      <w:bookmarkStart w:id="13" w:name="_Toc212025370"/>
+      <w:bookmarkStart w:id="18" w:name="_Toc212025370"/>
       <w:r>
         <w:t>II.5 Promoção da produtividade</w:t>
       </w:r>
-      <w:bookmarkEnd w:id="13"/>
+      <w:bookmarkEnd w:id="18"/>
     </w:p>
     <w:p/>
     <w:p/>
@@ -6390,11 +6788,11 @@
       <w:pPr>
         <w:pStyle w:val="Ttulo2"/>
       </w:pPr>
-      <w:bookmarkStart w:id="14" w:name="_Toc212025371"/>
+      <w:bookmarkStart w:id="19" w:name="_Toc212025371"/>
       <w:r>
         <w:t>II.6 Economia circular</w:t>
       </w:r>
-      <w:bookmarkEnd w:id="14"/>
+      <w:bookmarkEnd w:id="19"/>
     </w:p>
     <w:p/>
     <w:p/>
@@ -6402,14 +6800,14 @@
       <w:pPr>
         <w:pStyle w:val="Ttulo2"/>
       </w:pPr>
-      <w:bookmarkStart w:id="15" w:name="_Toc212025372"/>
+      <w:bookmarkStart w:id="20" w:name="_Toc212025372"/>
       <w:r>
         <w:t xml:space="preserve">II.7 </w:t>
       </w:r>
       <w:r>
         <w:t>Marketing</w:t>
       </w:r>
-      <w:bookmarkEnd w:id="15"/>
+      <w:bookmarkEnd w:id="20"/>
     </w:p>
     <w:p/>
     <w:p/>
@@ -6417,7 +6815,7 @@
       <w:pPr>
         <w:pStyle w:val="Ttulo2"/>
       </w:pPr>
-      <w:bookmarkStart w:id="16" w:name="_Toc212025373"/>
+      <w:bookmarkStart w:id="21" w:name="_Toc212025373"/>
       <w:r>
         <w:t>II.</w:t>
       </w:r>
@@ -6436,7 +6834,7 @@
       <w:r>
         <w:t>Financeira</w:t>
       </w:r>
-      <w:bookmarkEnd w:id="16"/>
+      <w:bookmarkEnd w:id="21"/>
     </w:p>
     <w:p/>
     <w:p/>
@@ -6444,7 +6842,7 @@
       <w:pPr>
         <w:pStyle w:val="Ttulo2"/>
       </w:pPr>
-      <w:bookmarkStart w:id="17" w:name="_Toc212025374"/>
+      <w:bookmarkStart w:id="22" w:name="_Toc212025374"/>
       <w:r>
         <w:t>II.</w:t>
       </w:r>
@@ -6460,7 +6858,7 @@
       <w:r>
         <w:t xml:space="preserve"> e Indústria 4.0</w:t>
       </w:r>
-      <w:bookmarkEnd w:id="17"/>
+      <w:bookmarkEnd w:id="22"/>
     </w:p>
     <w:p/>
     <w:p>
@@ -6471,11 +6869,11 @@
           <w:szCs w:val="22"/>
         </w:rPr>
       </w:pPr>
-      <w:bookmarkStart w:id="18" w:name="_Toc212025375"/>
+      <w:bookmarkStart w:id="23" w:name="_Toc212025375"/>
       <w:r>
         <w:t>Parte III – Conclusão</w:t>
       </w:r>
-      <w:bookmarkEnd w:id="18"/>
+      <w:bookmarkEnd w:id="23"/>
     </w:p>
     <w:p>
       <w:pPr>
@@ -6488,11 +6886,11 @@
       <w:pPr>
         <w:pStyle w:val="Ttulo2"/>
       </w:pPr>
-      <w:bookmarkStart w:id="19" w:name="_Toc212025376"/>
+      <w:bookmarkStart w:id="24" w:name="_Toc212025376"/>
       <w:r>
         <w:t>III.1 Conclusão</w:t>
       </w:r>
-      <w:bookmarkEnd w:id="19"/>
+      <w:bookmarkEnd w:id="24"/>
     </w:p>
     <w:p/>
     <w:p/>
@@ -6500,11 +6898,11 @@
       <w:pPr>
         <w:pStyle w:val="Ttulo2"/>
       </w:pPr>
-      <w:bookmarkStart w:id="20" w:name="_Toc212025377"/>
+      <w:bookmarkStart w:id="25" w:name="_Toc212025377"/>
       <w:r>
         <w:t>III.2 Sugestões de melhoria</w:t>
       </w:r>
-      <w:bookmarkEnd w:id="20"/>
+      <w:bookmarkEnd w:id="25"/>
     </w:p>
     <w:p/>
     <w:p/>
@@ -6516,14 +6914,14 @@
       <w:r>
         <w:br w:type="page"/>
       </w:r>
-      <w:bookmarkStart w:id="21" w:name="_Toc471979356"/>
-      <w:bookmarkStart w:id="22" w:name="_Toc212025378"/>
+      <w:bookmarkStart w:id="26" w:name="_Toc471979356"/>
+      <w:bookmarkStart w:id="27" w:name="_Toc212025378"/>
       <w:r>
         <w:lastRenderedPageBreak/>
         <w:t>Referências</w:t>
       </w:r>
-      <w:bookmarkEnd w:id="21"/>
-      <w:bookmarkEnd w:id="22"/>
+      <w:bookmarkEnd w:id="26"/>
+      <w:bookmarkEnd w:id="27"/>
     </w:p>
     <w:p>
       <w:pPr>
@@ -6541,16 +6939,16 @@
           <w:rFonts w:eastAsia="Arial Narrow"/>
         </w:rPr>
       </w:pPr>
-      <w:bookmarkStart w:id="23" w:name="_Toc471979357"/>
-      <w:bookmarkStart w:id="24" w:name="_Toc212025379"/>
+      <w:bookmarkStart w:id="28" w:name="_Toc471979357"/>
+      <w:bookmarkStart w:id="29" w:name="_Toc212025379"/>
       <w:r>
         <w:rPr>
           <w:rFonts w:eastAsia="Arial Narrow"/>
         </w:rPr>
         <w:t>Anexos</w:t>
       </w:r>
-      <w:bookmarkEnd w:id="23"/>
-      <w:bookmarkEnd w:id="24"/>
+      <w:bookmarkEnd w:id="28"/>
+      <w:bookmarkEnd w:id="29"/>
       <w:r>
         <w:rPr>
           <w:rFonts w:eastAsia="Arial Narrow"/>
@@ -9276,7 +9674,7 @@
     <w:lsdException w:name="footer" w:semiHidden="1" w:uiPriority="99" w:unhideWhenUsed="1"/>
     <w:lsdException w:name="index heading" w:semiHidden="1" w:unhideWhenUsed="1"/>
     <w:lsdException w:name="caption" w:semiHidden="1" w:unhideWhenUsed="1" w:qFormat="1"/>
-    <w:lsdException w:name="table of figures" w:semiHidden="1" w:unhideWhenUsed="1"/>
+    <w:lsdException w:name="table of figures" w:semiHidden="1" w:uiPriority="99" w:unhideWhenUsed="1"/>
     <w:lsdException w:name="envelope address" w:semiHidden="1" w:unhideWhenUsed="1"/>
     <w:lsdException w:name="envelope return" w:semiHidden="1" w:unhideWhenUsed="1"/>
     <w:lsdException w:name="footnote reference" w:semiHidden="1" w:unhideWhenUsed="1"/>
@@ -10188,6 +10586,14 @@
       <w:szCs w:val="18"/>
     </w:rPr>
   </w:style>
+  <w:style w:type="paragraph" w:styleId="ndicedeilustraes">
+    <w:name w:val="table of figures"/>
+    <w:basedOn w:val="Normal"/>
+    <w:next w:val="Normal"/>
+    <w:uiPriority w:val="99"/>
+    <w:unhideWhenUsed/>
+    <w:rsid w:val="007A3A9F"/>
+  </w:style>
 </w:styles>
 </file>
 
@@ -10486,150 +10892,6 @@
 </file>
 
 <file path=customXml/item2.xml><?xml version="1.0" encoding="utf-8"?>
-<ct:contentTypeSchema xmlns:ct="http://schemas.microsoft.com/office/2006/metadata/contentType" xmlns:ma="http://schemas.microsoft.com/office/2006/metadata/properties/metaAttributes" ct:_="" ma:_="" ma:contentTypeName="Documento" ma:contentTypeID="0x01010014A9A3ACABD01040A65FA4418BA97DB7" ma:contentTypeVersion="3" ma:contentTypeDescription="Criar um novo documento." ma:contentTypeScope="" ma:versionID="f01c351ff87518fefc8159936188c20d">
-  <xsd:schema xmlns:xsd="http://www.w3.org/2001/XMLSchema" xmlns:xs="http://www.w3.org/2001/XMLSchema" xmlns:p="http://schemas.microsoft.com/office/2006/metadata/properties" xmlns:ns2="af9439ef-09b8-447f-9aaa-8294c2ff695d" targetNamespace="http://schemas.microsoft.com/office/2006/metadata/properties" ma:root="true" ma:fieldsID="87f0c9989e68a6b09bd224e7e4f50953" ns2:_="">
-    <xsd:import namespace="af9439ef-09b8-447f-9aaa-8294c2ff695d"/>
-    <xsd:element name="properties">
-      <xsd:complexType>
-        <xsd:sequence>
-          <xsd:element name="documentManagement">
-            <xsd:complexType>
-              <xsd:all>
-                <xsd:element ref="ns2:MediaServiceMetadata" minOccurs="0"/>
-                <xsd:element ref="ns2:MediaServiceFastMetadata" minOccurs="0"/>
-                <xsd:element ref="ns2:MediaServiceSearchProperties" minOccurs="0"/>
-              </xsd:all>
-            </xsd:complexType>
-          </xsd:element>
-        </xsd:sequence>
-      </xsd:complexType>
-    </xsd:element>
-  </xsd:schema>
-  <xsd:schema xmlns:xsd="http://www.w3.org/2001/XMLSchema" xmlns:xs="http://www.w3.org/2001/XMLSchema" xmlns:dms="http://schemas.microsoft.com/office/2006/documentManagement/types" xmlns:pc="http://schemas.microsoft.com/office/infopath/2007/PartnerControls" targetNamespace="af9439ef-09b8-447f-9aaa-8294c2ff695d" elementFormDefault="qualified">
-    <xsd:import namespace="http://schemas.microsoft.com/office/2006/documentManagement/types"/>
-    <xsd:import namespace="http://schemas.microsoft.com/office/infopath/2007/PartnerControls"/>
-    <xsd:element name="MediaServiceMetadata" ma:index="8" nillable="true" ma:displayName="MediaServiceMetadata" ma:hidden="true" ma:internalName="MediaServiceMetadata" ma:readOnly="true">
-      <xsd:simpleType>
-        <xsd:restriction base="dms:Note"/>
-      </xsd:simpleType>
-    </xsd:element>
-    <xsd:element name="MediaServiceFastMetadata" ma:index="9" nillable="true" ma:displayName="MediaServiceFastMetadata" ma:hidden="true" ma:internalName="MediaServiceFastMetadata" ma:readOnly="true">
-      <xsd:simpleType>
-        <xsd:restriction base="dms:Note"/>
-      </xsd:simpleType>
-    </xsd:element>
-    <xsd:element name="MediaServiceSearchProperties" ma:index="10" nillable="true" ma:displayName="MediaServiceSearchProperties" ma:hidden="true" ma:internalName="MediaServiceSearchProperties" ma:readOnly="true">
-      <xsd:simpleType>
-        <xsd:restriction base="dms:Note"/>
-      </xsd:simpleType>
-    </xsd:element>
-  </xsd:schema>
-  <xsd:schema xmlns="http://schemas.openxmlformats.org/package/2006/metadata/core-properties" xmlns:xsd="http://www.w3.org/2001/XMLSchema" xmlns:xsi="http://www.w3.org/2001/XMLSchema-instance" xmlns:dc="http://purl.org/dc/elements/1.1/" xmlns:dcterms="http://purl.org/dc/terms/" xmlns:odoc="http://schemas.microsoft.com/internal/obd" targetNamespace="http://schemas.openxmlformats.org/package/2006/metadata/core-properties" elementFormDefault="qualified" attributeFormDefault="unqualified" blockDefault="#all">
-    <xsd:import namespace="http://purl.org/dc/elements/1.1/" schemaLocation="http://dublincore.org/schemas/xmls/qdc/2003/04/02/dc.xsd"/>
-    <xsd:import namespace="http://purl.org/dc/terms/" schemaLocation="http://dublincore.org/schemas/xmls/qdc/2003/04/02/dcterms.xsd"/>
-    <xsd:element name="coreProperties" type="CT_coreProperties"/>
-    <xsd:complexType name="CT_coreProperties">
-      <xsd:all>
-        <xsd:element ref="dc:creator" minOccurs="0" maxOccurs="1"/>
-        <xsd:element ref="dcterms:created" minOccurs="0" maxOccurs="1"/>
-        <xsd:element ref="dc:identifier" minOccurs="0" maxOccurs="1"/>
-        <xsd:element name="contentType" minOccurs="0" maxOccurs="1" type="xsd:string" ma:index="0" ma:displayName="Tipo de Conteúdo"/>
-        <xsd:element ref="dc:title" minOccurs="0" maxOccurs="1" ma:index="4" ma:displayName="Título"/>
-        <xsd:element ref="dc:subject" minOccurs="0" maxOccurs="1"/>
-        <xsd:element ref="dc:description" minOccurs="0" maxOccurs="1"/>
-        <xsd:element name="keywords" minOccurs="0" maxOccurs="1" type="xsd:string"/>
-        <xsd:element ref="dc:language" minOccurs="0" maxOccurs="1"/>
-        <xsd:element name="category" minOccurs="0" maxOccurs="1" type="xsd:string"/>
-        <xsd:element name="version" minOccurs="0" maxOccurs="1" type="xsd:string"/>
-        <xsd:element name="revision" minOccurs="0" maxOccurs="1" type="xsd:string">
-          <xsd:annotation>
-            <xsd:documentation>
-                        This value indicates the number of saves or revisions. The application is responsible for updating this value after each revision.
-                    </xsd:documentation>
-          </xsd:annotation>
-        </xsd:element>
-        <xsd:element name="lastModifiedBy" minOccurs="0" maxOccurs="1" type="xsd:string"/>
-        <xsd:element ref="dcterms:modified" minOccurs="0" maxOccurs="1"/>
-        <xsd:element name="contentStatus" minOccurs="0" maxOccurs="1" type="xsd:string"/>
-      </xsd:all>
-    </xsd:complexType>
-  </xsd:schema>
-  <xs:schema xmlns:pc="http://schemas.microsoft.com/office/infopath/2007/PartnerControls" xmlns:xs="http://www.w3.org/2001/XMLSchema" targetNamespace="http://schemas.microsoft.com/office/infopath/2007/PartnerControls" elementFormDefault="qualified" attributeFormDefault="unqualified">
-    <xs:element name="Person">
-      <xs:complexType>
-        <xs:sequence>
-          <xs:element ref="pc:DisplayName" minOccurs="0"/>
-          <xs:element ref="pc:AccountId" minOccurs="0"/>
-          <xs:element ref="pc:AccountType" minOccurs="0"/>
-        </xs:sequence>
-      </xs:complexType>
-    </xs:element>
-    <xs:element name="DisplayName" type="xs:string"/>
-    <xs:element name="AccountId" type="xs:string"/>
-    <xs:element name="AccountType" type="xs:string"/>
-    <xs:element name="BDCAssociatedEntity">
-      <xs:complexType>
-        <xs:sequence>
-          <xs:element ref="pc:BDCEntity" minOccurs="0" maxOccurs="unbounded"/>
-        </xs:sequence>
-        <xs:attribute ref="pc:EntityNamespace"/>
-        <xs:attribute ref="pc:EntityName"/>
-        <xs:attribute ref="pc:SystemInstanceName"/>
-        <xs:attribute ref="pc:AssociationName"/>
-      </xs:complexType>
-    </xs:element>
-    <xs:attribute name="EntityNamespace" type="xs:string"/>
-    <xs:attribute name="EntityName" type="xs:string"/>
-    <xs:attribute name="SystemInstanceName" type="xs:string"/>
-    <xs:attribute name="AssociationName" type="xs:string"/>
-    <xs:element name="BDCEntity">
-      <xs:complexType>
-        <xs:sequence>
-          <xs:element ref="pc:EntityDisplayName" minOccurs="0"/>
-          <xs:element ref="pc:EntityInstanceReference" minOccurs="0"/>
-          <xs:element ref="pc:EntityId1" minOccurs="0"/>
-          <xs:element ref="pc:EntityId2" minOccurs="0"/>
-          <xs:element ref="pc:EntityId3" minOccurs="0"/>
-          <xs:element ref="pc:EntityId4" minOccurs="0"/>
-          <xs:element ref="pc:EntityId5" minOccurs="0"/>
-        </xs:sequence>
-      </xs:complexType>
-    </xs:element>
-    <xs:element name="EntityDisplayName" type="xs:string"/>
-    <xs:element name="EntityInstanceReference" type="xs:string"/>
-    <xs:element name="EntityId1" type="xs:string"/>
-    <xs:element name="EntityId2" type="xs:string"/>
-    <xs:element name="EntityId3" type="xs:string"/>
-    <xs:element name="EntityId4" type="xs:string"/>
-    <xs:element name="EntityId5" type="xs:string"/>
-    <xs:element name="Terms">
-      <xs:complexType>
-        <xs:sequence>
-          <xs:element ref="pc:TermInfo" minOccurs="0" maxOccurs="unbounded"/>
-        </xs:sequence>
-      </xs:complexType>
-    </xs:element>
-    <xs:element name="TermInfo">
-      <xs:complexType>
-        <xs:sequence>
-          <xs:element ref="pc:TermName" minOccurs="0"/>
-          <xs:element ref="pc:TermId" minOccurs="0"/>
-        </xs:sequence>
-      </xs:complexType>
-    </xs:element>
-    <xs:element name="TermName" type="xs:string"/>
-    <xs:element name="TermId" type="xs:string"/>
-  </xs:schema>
-</ct:contentTypeSchema>
-</file>
-
-<file path=customXml/item3.xml><?xml version="1.0" encoding="utf-8"?>
-<p:properties xmlns:p="http://schemas.microsoft.com/office/2006/metadata/properties" xmlns:xsi="http://www.w3.org/2001/XMLSchema-instance" xmlns:pc="http://schemas.microsoft.com/office/infopath/2007/PartnerControls">
-  <documentManagement/>
-</p:properties>
-</file>
-
-<file path=customXml/item4.xml><?xml version="1.0" encoding="utf-8"?>
 <b:Sources xmlns:b="http://schemas.openxmlformats.org/officeDocument/2006/bibliography" xmlns="http://schemas.openxmlformats.org/officeDocument/2006/bibliography" SelectedStyle="\APA.XSL" StyleName="APA">
   <b:Source>
     <b:Tag>Por25</b:Tag>
@@ -10956,6 +11218,150 @@
 </b:Sources>
 </file>
 
+<file path=customXml/item3.xml><?xml version="1.0" encoding="utf-8"?>
+<p:properties xmlns:p="http://schemas.microsoft.com/office/2006/metadata/properties" xmlns:xsi="http://www.w3.org/2001/XMLSchema-instance" xmlns:pc="http://schemas.microsoft.com/office/infopath/2007/PartnerControls">
+  <documentManagement/>
+</p:properties>
+</file>
+
+<file path=customXml/item4.xml><?xml version="1.0" encoding="utf-8"?>
+<ct:contentTypeSchema xmlns:ct="http://schemas.microsoft.com/office/2006/metadata/contentType" xmlns:ma="http://schemas.microsoft.com/office/2006/metadata/properties/metaAttributes" ct:_="" ma:_="" ma:contentTypeName="Documento" ma:contentTypeID="0x01010014A9A3ACABD01040A65FA4418BA97DB7" ma:contentTypeVersion="3" ma:contentTypeDescription="Criar um novo documento." ma:contentTypeScope="" ma:versionID="f01c351ff87518fefc8159936188c20d">
+  <xsd:schema xmlns:xsd="http://www.w3.org/2001/XMLSchema" xmlns:xs="http://www.w3.org/2001/XMLSchema" xmlns:p="http://schemas.microsoft.com/office/2006/metadata/properties" xmlns:ns2="af9439ef-09b8-447f-9aaa-8294c2ff695d" targetNamespace="http://schemas.microsoft.com/office/2006/metadata/properties" ma:root="true" ma:fieldsID="87f0c9989e68a6b09bd224e7e4f50953" ns2:_="">
+    <xsd:import namespace="af9439ef-09b8-447f-9aaa-8294c2ff695d"/>
+    <xsd:element name="properties">
+      <xsd:complexType>
+        <xsd:sequence>
+          <xsd:element name="documentManagement">
+            <xsd:complexType>
+              <xsd:all>
+                <xsd:element ref="ns2:MediaServiceMetadata" minOccurs="0"/>
+                <xsd:element ref="ns2:MediaServiceFastMetadata" minOccurs="0"/>
+                <xsd:element ref="ns2:MediaServiceSearchProperties" minOccurs="0"/>
+              </xsd:all>
+            </xsd:complexType>
+          </xsd:element>
+        </xsd:sequence>
+      </xsd:complexType>
+    </xsd:element>
+  </xsd:schema>
+  <xsd:schema xmlns:xsd="http://www.w3.org/2001/XMLSchema" xmlns:xs="http://www.w3.org/2001/XMLSchema" xmlns:dms="http://schemas.microsoft.com/office/2006/documentManagement/types" xmlns:pc="http://schemas.microsoft.com/office/infopath/2007/PartnerControls" targetNamespace="af9439ef-09b8-447f-9aaa-8294c2ff695d" elementFormDefault="qualified">
+    <xsd:import namespace="http://schemas.microsoft.com/office/2006/documentManagement/types"/>
+    <xsd:import namespace="http://schemas.microsoft.com/office/infopath/2007/PartnerControls"/>
+    <xsd:element name="MediaServiceMetadata" ma:index="8" nillable="true" ma:displayName="MediaServiceMetadata" ma:hidden="true" ma:internalName="MediaServiceMetadata" ma:readOnly="true">
+      <xsd:simpleType>
+        <xsd:restriction base="dms:Note"/>
+      </xsd:simpleType>
+    </xsd:element>
+    <xsd:element name="MediaServiceFastMetadata" ma:index="9" nillable="true" ma:displayName="MediaServiceFastMetadata" ma:hidden="true" ma:internalName="MediaServiceFastMetadata" ma:readOnly="true">
+      <xsd:simpleType>
+        <xsd:restriction base="dms:Note"/>
+      </xsd:simpleType>
+    </xsd:element>
+    <xsd:element name="MediaServiceSearchProperties" ma:index="10" nillable="true" ma:displayName="MediaServiceSearchProperties" ma:hidden="true" ma:internalName="MediaServiceSearchProperties" ma:readOnly="true">
+      <xsd:simpleType>
+        <xsd:restriction base="dms:Note"/>
+      </xsd:simpleType>
+    </xsd:element>
+  </xsd:schema>
+  <xsd:schema xmlns="http://schemas.openxmlformats.org/package/2006/metadata/core-properties" xmlns:xsd="http://www.w3.org/2001/XMLSchema" xmlns:xsi="http://www.w3.org/2001/XMLSchema-instance" xmlns:dc="http://purl.org/dc/elements/1.1/" xmlns:dcterms="http://purl.org/dc/terms/" xmlns:odoc="http://schemas.microsoft.com/internal/obd" targetNamespace="http://schemas.openxmlformats.org/package/2006/metadata/core-properties" elementFormDefault="qualified" attributeFormDefault="unqualified" blockDefault="#all">
+    <xsd:import namespace="http://purl.org/dc/elements/1.1/" schemaLocation="http://dublincore.org/schemas/xmls/qdc/2003/04/02/dc.xsd"/>
+    <xsd:import namespace="http://purl.org/dc/terms/" schemaLocation="http://dublincore.org/schemas/xmls/qdc/2003/04/02/dcterms.xsd"/>
+    <xsd:element name="coreProperties" type="CT_coreProperties"/>
+    <xsd:complexType name="CT_coreProperties">
+      <xsd:all>
+        <xsd:element ref="dc:creator" minOccurs="0" maxOccurs="1"/>
+        <xsd:element ref="dcterms:created" minOccurs="0" maxOccurs="1"/>
+        <xsd:element ref="dc:identifier" minOccurs="0" maxOccurs="1"/>
+        <xsd:element name="contentType" minOccurs="0" maxOccurs="1" type="xsd:string" ma:index="0" ma:displayName="Tipo de Conteúdo"/>
+        <xsd:element ref="dc:title" minOccurs="0" maxOccurs="1" ma:index="4" ma:displayName="Título"/>
+        <xsd:element ref="dc:subject" minOccurs="0" maxOccurs="1"/>
+        <xsd:element ref="dc:description" minOccurs="0" maxOccurs="1"/>
+        <xsd:element name="keywords" minOccurs="0" maxOccurs="1" type="xsd:string"/>
+        <xsd:element ref="dc:language" minOccurs="0" maxOccurs="1"/>
+        <xsd:element name="category" minOccurs="0" maxOccurs="1" type="xsd:string"/>
+        <xsd:element name="version" minOccurs="0" maxOccurs="1" type="xsd:string"/>
+        <xsd:element name="revision" minOccurs="0" maxOccurs="1" type="xsd:string">
+          <xsd:annotation>
+            <xsd:documentation>
+                        This value indicates the number of saves or revisions. The application is responsible for updating this value after each revision.
+                    </xsd:documentation>
+          </xsd:annotation>
+        </xsd:element>
+        <xsd:element name="lastModifiedBy" minOccurs="0" maxOccurs="1" type="xsd:string"/>
+        <xsd:element ref="dcterms:modified" minOccurs="0" maxOccurs="1"/>
+        <xsd:element name="contentStatus" minOccurs="0" maxOccurs="1" type="xsd:string"/>
+      </xsd:all>
+    </xsd:complexType>
+  </xsd:schema>
+  <xs:schema xmlns:pc="http://schemas.microsoft.com/office/infopath/2007/PartnerControls" xmlns:xs="http://www.w3.org/2001/XMLSchema" targetNamespace="http://schemas.microsoft.com/office/infopath/2007/PartnerControls" elementFormDefault="qualified" attributeFormDefault="unqualified">
+    <xs:element name="Person">
+      <xs:complexType>
+        <xs:sequence>
+          <xs:element ref="pc:DisplayName" minOccurs="0"/>
+          <xs:element ref="pc:AccountId" minOccurs="0"/>
+          <xs:element ref="pc:AccountType" minOccurs="0"/>
+        </xs:sequence>
+      </xs:complexType>
+    </xs:element>
+    <xs:element name="DisplayName" type="xs:string"/>
+    <xs:element name="AccountId" type="xs:string"/>
+    <xs:element name="AccountType" type="xs:string"/>
+    <xs:element name="BDCAssociatedEntity">
+      <xs:complexType>
+        <xs:sequence>
+          <xs:element ref="pc:BDCEntity" minOccurs="0" maxOccurs="unbounded"/>
+        </xs:sequence>
+        <xs:attribute ref="pc:EntityNamespace"/>
+        <xs:attribute ref="pc:EntityName"/>
+        <xs:attribute ref="pc:SystemInstanceName"/>
+        <xs:attribute ref="pc:AssociationName"/>
+      </xs:complexType>
+    </xs:element>
+    <xs:attribute name="EntityNamespace" type="xs:string"/>
+    <xs:attribute name="EntityName" type="xs:string"/>
+    <xs:attribute name="SystemInstanceName" type="xs:string"/>
+    <xs:attribute name="AssociationName" type="xs:string"/>
+    <xs:element name="BDCEntity">
+      <xs:complexType>
+        <xs:sequence>
+          <xs:element ref="pc:EntityDisplayName" minOccurs="0"/>
+          <xs:element ref="pc:EntityInstanceReference" minOccurs="0"/>
+          <xs:element ref="pc:EntityId1" minOccurs="0"/>
+          <xs:element ref="pc:EntityId2" minOccurs="0"/>
+          <xs:element ref="pc:EntityId3" minOccurs="0"/>
+          <xs:element ref="pc:EntityId4" minOccurs="0"/>
+          <xs:element ref="pc:EntityId5" minOccurs="0"/>
+        </xs:sequence>
+      </xs:complexType>
+    </xs:element>
+    <xs:element name="EntityDisplayName" type="xs:string"/>
+    <xs:element name="EntityInstanceReference" type="xs:string"/>
+    <xs:element name="EntityId1" type="xs:string"/>
+    <xs:element name="EntityId2" type="xs:string"/>
+    <xs:element name="EntityId3" type="xs:string"/>
+    <xs:element name="EntityId4" type="xs:string"/>
+    <xs:element name="EntityId5" type="xs:string"/>
+    <xs:element name="Terms">
+      <xs:complexType>
+        <xs:sequence>
+          <xs:element ref="pc:TermInfo" minOccurs="0" maxOccurs="unbounded"/>
+        </xs:sequence>
+      </xs:complexType>
+    </xs:element>
+    <xs:element name="TermInfo">
+      <xs:complexType>
+        <xs:sequence>
+          <xs:element ref="pc:TermName" minOccurs="0"/>
+          <xs:element ref="pc:TermId" minOccurs="0"/>
+        </xs:sequence>
+      </xs:complexType>
+    </xs:element>
+    <xs:element name="TermName" type="xs:string"/>
+    <xs:element name="TermId" type="xs:string"/>
+  </xs:schema>
+</ct:contentTypeSchema>
+</file>
+
 <file path=customXml/itemProps1.xml><?xml version="1.0" encoding="utf-8"?>
 <ds:datastoreItem xmlns:ds="http://schemas.openxmlformats.org/officeDocument/2006/customXml" ds:itemID="{A8BEE9C3-75AD-4607-B106-1B44B05722EA}">
   <ds:schemaRefs>
@@ -10965,6 +11371,23 @@
 </file>
 
 <file path=customXml/itemProps2.xml><?xml version="1.0" encoding="utf-8"?>
+<ds:datastoreItem xmlns:ds="http://schemas.openxmlformats.org/officeDocument/2006/customXml" ds:itemID="{926C3C61-161C-4906-8FDA-08330A450A15}">
+  <ds:schemaRefs>
+    <ds:schemaRef ds:uri="http://schemas.openxmlformats.org/officeDocument/2006/bibliography"/>
+  </ds:schemaRefs>
+</ds:datastoreItem>
+</file>
+
+<file path=customXml/itemProps3.xml><?xml version="1.0" encoding="utf-8"?>
+<ds:datastoreItem xmlns:ds="http://schemas.openxmlformats.org/officeDocument/2006/customXml" ds:itemID="{A02BD9CC-6025-4F76-BD90-0F1427CF0A06}">
+  <ds:schemaRefs>
+    <ds:schemaRef ds:uri="http://schemas.microsoft.com/office/2006/metadata/properties"/>
+    <ds:schemaRef ds:uri="http://schemas.microsoft.com/office/infopath/2007/PartnerControls"/>
+  </ds:schemaRefs>
+</ds:datastoreItem>
+</file>
+
+<file path=customXml/itemProps4.xml><?xml version="1.0" encoding="utf-8"?>
 <ds:datastoreItem xmlns:ds="http://schemas.openxmlformats.org/officeDocument/2006/customXml" ds:itemID="{489810D9-F91A-40C2-9E37-B94667679C1F}">
   <ds:schemaRefs>
     <ds:schemaRef ds:uri="http://schemas.microsoft.com/office/2006/metadata/contentType"/>
@@ -10980,21 +11403,4 @@
     <ds:schemaRef ds:uri="http://schemas.microsoft.com/internal/obd"/>
   </ds:schemaRefs>
 </ds:datastoreItem>
-</file>
-
-<file path=customXml/itemProps3.xml><?xml version="1.0" encoding="utf-8"?>
-<ds:datastoreItem xmlns:ds="http://schemas.openxmlformats.org/officeDocument/2006/customXml" ds:itemID="{A02BD9CC-6025-4F76-BD90-0F1427CF0A06}">
-  <ds:schemaRefs>
-    <ds:schemaRef ds:uri="http://schemas.microsoft.com/office/2006/metadata/properties"/>
-    <ds:schemaRef ds:uri="http://schemas.microsoft.com/office/infopath/2007/PartnerControls"/>
-  </ds:schemaRefs>
-</ds:datastoreItem>
-</file>
-
-<file path=customXml/itemProps4.xml><?xml version="1.0" encoding="utf-8"?>
-<ds:datastoreItem xmlns:ds="http://schemas.openxmlformats.org/officeDocument/2006/customXml" ds:itemID="{926C3C61-161C-4906-8FDA-08330A450A15}">
-  <ds:schemaRefs>
-    <ds:schemaRef ds:uri="http://schemas.openxmlformats.org/officeDocument/2006/bibliography"/>
-  </ds:schemaRefs>
-</ds:datastoreItem>
 </file>
</xml_diff>

<commit_message>
[GESTA - Documentation - #23 #24 #124 #126 #127] Atualização sobre do índice
</commit_message>
<xml_diff>
--- a/docs/planning/Sprint1/Gesta/RelatórioGesta.docx
+++ b/docs/planning/Sprint1/Gesta/RelatórioGesta.docx
@@ -2114,7 +2114,11 @@
           <w:tab w:val="right" w:leader="dot" w:pos="9350"/>
         </w:tabs>
         <w:rPr>
+          <w:rFonts w:asciiTheme="minorHAnsi" w:eastAsiaTheme="minorEastAsia" w:hAnsiTheme="minorHAnsi" w:cstheme="minorBidi"/>
           <w:noProof/>
+          <w:kern w:val="2"/>
+          <w:sz w:val="24"/>
+          <w14:ligatures w14:val="standardContextual"/>
         </w:rPr>
       </w:pPr>
       <w:r>
@@ -2135,7 +2139,7 @@
         </w:rPr>
         <w:fldChar w:fldCharType="separate"/>
       </w:r>
-      <w:hyperlink w:anchor="_Toc212043430" w:history="1">
+      <w:hyperlink w:anchor="_Toc212129226" w:history="1">
         <w:r>
           <w:rPr>
             <w:rStyle w:val="Hiperligao"/>
@@ -2149,7 +2153,7 @@
             <w:rFonts w:eastAsia="Calibri" w:cs="Calibri"/>
             <w:noProof/>
           </w:rPr>
-          <w:t xml:space="preserve"> (Thessaloniki)</w:t>
+          <w:t xml:space="preserve"> (Thessaloniki, p. 5)</w:t>
         </w:r>
         <w:r>
           <w:rPr>
@@ -2170,7 +2174,7 @@
             <w:noProof/>
             <w:webHidden/>
           </w:rPr>
-          <w:instrText xml:space="preserve"> PAGEREF _Toc212043430 \h </w:instrText>
+          <w:instrText xml:space="preserve"> PAGEREF _Toc212129226 \h </w:instrText>
         </w:r>
         <w:r>
           <w:rPr>
@@ -2208,10 +2212,14 @@
           <w:tab w:val="right" w:leader="dot" w:pos="9350"/>
         </w:tabs>
         <w:rPr>
+          <w:rFonts w:asciiTheme="minorHAnsi" w:eastAsiaTheme="minorEastAsia" w:hAnsiTheme="minorHAnsi" w:cstheme="minorBidi"/>
           <w:noProof/>
-        </w:rPr>
-      </w:pPr>
-      <w:hyperlink w:anchor="_Toc212043431" w:history="1">
+          <w:kern w:val="2"/>
+          <w:sz w:val="24"/>
+          <w14:ligatures w14:val="standardContextual"/>
+        </w:rPr>
+      </w:pPr>
+      <w:hyperlink w:anchor="_Toc212129227" w:history="1">
         <w:r>
           <w:rPr>
             <w:rStyle w:val="Hiperligao"/>
@@ -2225,7 +2233,7 @@
             <w:rFonts w:eastAsia="Calibri" w:cs="Calibri"/>
             <w:noProof/>
           </w:rPr>
-          <w:t xml:space="preserve"> (Thessaloniki)</w:t>
+          <w:t xml:space="preserve"> (Thessaloniki, p. 2)</w:t>
         </w:r>
         <w:r>
           <w:rPr>
@@ -2246,7 +2254,7 @@
             <w:noProof/>
             <w:webHidden/>
           </w:rPr>
-          <w:instrText xml:space="preserve"> PAGEREF _Toc212043431 \h </w:instrText>
+          <w:instrText xml:space="preserve"> PAGEREF _Toc212129227 \h </w:instrText>
         </w:r>
         <w:r>
           <w:rPr>
@@ -2284,10 +2292,14 @@
           <w:tab w:val="right" w:leader="dot" w:pos="9350"/>
         </w:tabs>
         <w:rPr>
+          <w:rFonts w:asciiTheme="minorHAnsi" w:eastAsiaTheme="minorEastAsia" w:hAnsiTheme="minorHAnsi" w:cstheme="minorBidi"/>
           <w:noProof/>
-        </w:rPr>
-      </w:pPr>
-      <w:hyperlink w:anchor="_Toc212043432" w:history="1">
+          <w:kern w:val="2"/>
+          <w:sz w:val="24"/>
+          <w14:ligatures w14:val="standardContextual"/>
+        </w:rPr>
+      </w:pPr>
+      <w:hyperlink w:anchor="_Toc212129228" w:history="1">
         <w:r>
           <w:rPr>
             <w:rStyle w:val="Hiperligao"/>
@@ -2301,7 +2313,7 @@
             <w:rFonts w:eastAsia="Calibri" w:cs="Calibri"/>
             <w:noProof/>
           </w:rPr>
-          <w:t xml:space="preserve"> (Thessaloniki)</w:t>
+          <w:t xml:space="preserve"> (Thessaloniki, p. 3)</w:t>
         </w:r>
         <w:r>
           <w:rPr>
@@ -2322,7 +2334,7 @@
             <w:noProof/>
             <w:webHidden/>
           </w:rPr>
-          <w:instrText xml:space="preserve"> PAGEREF _Toc212043432 \h </w:instrText>
+          <w:instrText xml:space="preserve"> PAGEREF _Toc212129228 \h </w:instrText>
         </w:r>
         <w:r>
           <w:rPr>
@@ -2360,16 +2372,20 @@
           <w:tab w:val="right" w:leader="dot" w:pos="9350"/>
         </w:tabs>
         <w:rPr>
+          <w:rFonts w:asciiTheme="minorHAnsi" w:eastAsiaTheme="minorEastAsia" w:hAnsiTheme="minorHAnsi" w:cstheme="minorBidi"/>
           <w:noProof/>
-        </w:rPr>
-      </w:pPr>
-      <w:hyperlink w:anchor="_Toc212043433" w:history="1">
+          <w:kern w:val="2"/>
+          <w:sz w:val="24"/>
+          <w14:ligatures w14:val="standardContextual"/>
+        </w:rPr>
+      </w:pPr>
+      <w:hyperlink w:anchor="_Toc212129229" w:history="1">
         <w:r>
           <w:rPr>
             <w:rStyle w:val="Hiperligao"/>
             <w:noProof/>
           </w:rPr>
-          <w:t>Figura 4-Estrutura acionista do porto de Salónica (Thessaloniki)</w:t>
+          <w:t>Figura 4-Estrutura acionista do porto de Salónica (Thessaloniki, p. 3)</w:t>
         </w:r>
         <w:r>
           <w:rPr>
@@ -2390,7 +2406,7 @@
             <w:noProof/>
             <w:webHidden/>
           </w:rPr>
-          <w:instrText xml:space="preserve"> PAGEREF _Toc212043433 \h </w:instrText>
+          <w:instrText xml:space="preserve"> PAGEREF _Toc212129229 \h </w:instrText>
         </w:r>
         <w:r>
           <w:rPr>
@@ -2410,7 +2426,7 @@
             <w:noProof/>
             <w:webHidden/>
           </w:rPr>
-          <w:t>7</w:t>
+          <w:t>8</w:t>
         </w:r>
         <w:r>
           <w:rPr>
@@ -2428,10 +2444,14 @@
           <w:tab w:val="right" w:leader="dot" w:pos="9350"/>
         </w:tabs>
         <w:rPr>
+          <w:rFonts w:asciiTheme="minorHAnsi" w:eastAsiaTheme="minorEastAsia" w:hAnsiTheme="minorHAnsi" w:cstheme="minorBidi"/>
           <w:noProof/>
-        </w:rPr>
-      </w:pPr>
-      <w:hyperlink w:anchor="_Toc212043434" w:history="1">
+          <w:kern w:val="2"/>
+          <w:sz w:val="24"/>
+          <w14:ligatures w14:val="standardContextual"/>
+        </w:rPr>
+      </w:pPr>
+      <w:hyperlink w:anchor="_Toc212129230" w:history="1">
         <w:r>
           <w:rPr>
             <w:rStyle w:val="Hiperligao"/>
@@ -2458,7 +2478,7 @@
             <w:noProof/>
             <w:webHidden/>
           </w:rPr>
-          <w:instrText xml:space="preserve"> PAGEREF _Toc212043434 \h </w:instrText>
+          <w:instrText xml:space="preserve"> PAGEREF _Toc212129230 \h </w:instrText>
         </w:r>
         <w:r>
           <w:rPr>
@@ -2705,6 +2725,7 @@
         </w:rPr>
       </w:pPr>
       <w:bookmarkStart w:id="7" w:name="_Toc212043430"/>
+      <w:bookmarkStart w:id="8" w:name="_Toc212129226"/>
       <w:r>
         <w:t xml:space="preserve">Figura </w:t>
       </w:r>
@@ -2769,6 +2790,7 @@
         </w:sdtContent>
       </w:sdt>
       <w:bookmarkEnd w:id="7"/>
+      <w:bookmarkEnd w:id="8"/>
     </w:p>
     <w:p>
       <w:pPr>
@@ -2936,7 +2958,8 @@
           <w:rFonts w:eastAsia="Calibri" w:cs="Calibri"/>
         </w:rPr>
       </w:pPr>
-      <w:bookmarkStart w:id="8" w:name="_Toc212043431"/>
+      <w:bookmarkStart w:id="9" w:name="_Toc212043431"/>
+      <w:bookmarkStart w:id="10" w:name="_Toc212129227"/>
       <w:r>
         <w:t xml:space="preserve">Figura </w:t>
       </w:r>
@@ -3003,7 +3026,8 @@
           </w:r>
         </w:sdtContent>
       </w:sdt>
-      <w:bookmarkEnd w:id="8"/>
+      <w:bookmarkEnd w:id="9"/>
+      <w:bookmarkEnd w:id="10"/>
     </w:p>
     <w:p>
       <w:pPr>
@@ -3574,7 +3598,8 @@
           <w:rFonts w:eastAsia="Calibri" w:cs="Calibri"/>
         </w:rPr>
       </w:pPr>
-      <w:bookmarkStart w:id="9" w:name="_Toc212043432"/>
+      <w:bookmarkStart w:id="11" w:name="_Toc212043432"/>
+      <w:bookmarkStart w:id="12" w:name="_Toc212129228"/>
       <w:r>
         <w:t xml:space="preserve">Figura </w:t>
       </w:r>
@@ -3641,7 +3666,8 @@
           </w:r>
         </w:sdtContent>
       </w:sdt>
-      <w:bookmarkEnd w:id="9"/>
+      <w:bookmarkEnd w:id="11"/>
+      <w:bookmarkEnd w:id="12"/>
     </w:p>
     <w:p>
       <w:pPr>
@@ -4237,7 +4263,8 @@
         <w:pStyle w:val="Legenda"/>
         <w:jc w:val="right"/>
       </w:pPr>
-      <w:bookmarkStart w:id="10" w:name="_Toc212043433"/>
+      <w:bookmarkStart w:id="13" w:name="_Toc212043433"/>
+      <w:bookmarkStart w:id="14" w:name="_Toc212129229"/>
       <w:r>
         <w:t xml:space="preserve">Figura </w:t>
       </w:r>
@@ -4281,7 +4308,8 @@
           </w:r>
         </w:sdtContent>
       </w:sdt>
-      <w:bookmarkEnd w:id="10"/>
+      <w:bookmarkEnd w:id="13"/>
+      <w:bookmarkEnd w:id="14"/>
     </w:p>
     <w:p/>
     <w:p>
@@ -4303,15 +4331,510 @@
       <w:pPr>
         <w:pStyle w:val="Ttulo2"/>
       </w:pPr>
-      <w:bookmarkStart w:id="11" w:name="_Toc212025364"/>
+      <w:bookmarkStart w:id="15" w:name="_Toc212025364"/>
       <w:r>
         <w:t>I.2 Fontes de informação</w:t>
       </w:r>
-      <w:bookmarkEnd w:id="11"/>
-    </w:p>
-    <w:p/>
-    <w:p/>
-    <w:p/>
+      <w:bookmarkEnd w:id="15"/>
+    </w:p>
+    <w:p>
+      <w:sdt>
+        <w:sdtPr>
+          <w:rPr>
+            <w:rFonts w:eastAsia="Calibri" w:cs="Calibri"/>
+          </w:rPr>
+          <w:id w:val="-658304432"/>
+          <w:citation/>
+        </w:sdtPr>
+        <w:sdtContent>
+          <w:r>
+            <w:rPr>
+              <w:rFonts w:eastAsia="Calibri" w:cs="Calibri"/>
+            </w:rPr>
+            <w:fldChar w:fldCharType="begin"/>
+          </w:r>
+          <w:r>
+            <w:rPr>
+              <w:rFonts w:eastAsia="Calibri" w:cs="Calibri"/>
+            </w:rPr>
+            <w:instrText xml:space="preserve"> CITATION Por25 \l 2070 </w:instrText>
+          </w:r>
+          <w:r>
+            <w:rPr>
+              <w:rFonts w:eastAsia="Calibri" w:cs="Calibri"/>
+            </w:rPr>
+            <w:fldChar w:fldCharType="separate"/>
+          </w:r>
+          <w:r>
+            <w:rPr>
+              <w:rFonts w:eastAsia="Calibri" w:cs="Calibri"/>
+              <w:noProof/>
+            </w:rPr>
+            <w:t xml:space="preserve"> </w:t>
+          </w:r>
+          <w:r>
+            <w:rPr>
+              <w:rFonts w:eastAsia="Calibri" w:cs="Calibri"/>
+              <w:noProof/>
+            </w:rPr>
+            <w:t>(Port of Thessaloniki, s.d.)</w:t>
+          </w:r>
+          <w:r>
+            <w:rPr>
+              <w:rFonts w:eastAsia="Calibri" w:cs="Calibri"/>
+            </w:rPr>
+            <w:fldChar w:fldCharType="end"/>
+          </w:r>
+        </w:sdtContent>
+      </w:sdt>
+      <w:r>
+        <w:rPr>
+          <w:rFonts w:eastAsia="Calibri" w:cs="Calibri"/>
+        </w:rPr>
+        <w:t xml:space="preserve"> – Página oficial do Porto de Salónica</w:t>
+      </w:r>
+    </w:p>
+    <w:p>
+      <w:pPr>
+        <w:rPr>
+          <w:rFonts w:eastAsia="Calibri" w:cs="Calibri"/>
+        </w:rPr>
+      </w:pPr>
+      <w:sdt>
+        <w:sdtPr>
+          <w:rPr>
+            <w:rFonts w:eastAsia="Calibri" w:cs="Calibri"/>
+          </w:rPr>
+          <w:id w:val="-1581672084"/>
+          <w:citation/>
+        </w:sdtPr>
+        <w:sdtContent>
+          <w:r>
+            <w:rPr>
+              <w:rFonts w:eastAsia="Calibri" w:cs="Calibri"/>
+            </w:rPr>
+            <w:fldChar w:fldCharType="begin"/>
+          </w:r>
+          <w:r>
+            <w:rPr>
+              <w:rFonts w:eastAsia="Calibri" w:cs="Calibri"/>
+            </w:rPr>
+            <w:instrText xml:space="preserve"> CITATION Mis25 \l 2070 </w:instrText>
+          </w:r>
+          <w:r>
+            <w:rPr>
+              <w:rFonts w:eastAsia="Calibri" w:cs="Calibri"/>
+            </w:rPr>
+            <w:fldChar w:fldCharType="separate"/>
+          </w:r>
+          <w:r>
+            <w:rPr>
+              <w:rFonts w:eastAsia="Calibri" w:cs="Calibri"/>
+              <w:noProof/>
+            </w:rPr>
+            <w:t xml:space="preserve"> </w:t>
+          </w:r>
+          <w:r>
+            <w:rPr>
+              <w:rFonts w:eastAsia="Calibri" w:cs="Calibri"/>
+              <w:noProof/>
+            </w:rPr>
+            <w:t>(Mister Ferry, s.d.)</w:t>
+          </w:r>
+          <w:r>
+            <w:rPr>
+              <w:rFonts w:eastAsia="Calibri" w:cs="Calibri"/>
+            </w:rPr>
+            <w:fldChar w:fldCharType="end"/>
+          </w:r>
+        </w:sdtContent>
+      </w:sdt>
+      <w:r>
+        <w:rPr>
+          <w:rFonts w:eastAsia="Calibri" w:cs="Calibri"/>
+        </w:rPr>
+        <w:t xml:space="preserve"> – Página do Mister Ferry sobre o Porto de Salónica</w:t>
+      </w:r>
+    </w:p>
+    <w:p>
+      <w:pPr>
+        <w:rPr>
+          <w:rFonts w:eastAsia="Calibri" w:cs="Calibri"/>
+          <w:szCs w:val="22"/>
+        </w:rPr>
+      </w:pPr>
+      <w:sdt>
+        <w:sdtPr>
+          <w:rPr>
+            <w:rFonts w:eastAsia="Calibri" w:cs="Calibri"/>
+            <w:szCs w:val="22"/>
+          </w:rPr>
+          <w:id w:val="-362055516"/>
+          <w:citation/>
+        </w:sdtPr>
+        <w:sdtContent>
+          <w:r>
+            <w:rPr>
+              <w:rFonts w:eastAsia="Calibri" w:cs="Calibri"/>
+              <w:szCs w:val="22"/>
+            </w:rPr>
+            <w:fldChar w:fldCharType="begin"/>
+          </w:r>
+          <w:r>
+            <w:rPr>
+              <w:rFonts w:eastAsia="Calibri" w:cs="Calibri"/>
+              <w:szCs w:val="22"/>
+            </w:rPr>
+            <w:instrText xml:space="preserve"> CITATION The258 \l 2070 </w:instrText>
+          </w:r>
+          <w:r>
+            <w:rPr>
+              <w:rFonts w:eastAsia="Calibri" w:cs="Calibri"/>
+              <w:szCs w:val="22"/>
+            </w:rPr>
+            <w:fldChar w:fldCharType="separate"/>
+          </w:r>
+          <w:r>
+            <w:rPr>
+              <w:rFonts w:eastAsia="Calibri" w:cs="Calibri"/>
+              <w:noProof/>
+              <w:szCs w:val="22"/>
+            </w:rPr>
+            <w:t>(Thessaloniki, s.d.)</w:t>
+          </w:r>
+          <w:r>
+            <w:rPr>
+              <w:rFonts w:eastAsia="Calibri" w:cs="Calibri"/>
+              <w:szCs w:val="22"/>
+            </w:rPr>
+            <w:fldChar w:fldCharType="end"/>
+          </w:r>
+        </w:sdtContent>
+      </w:sdt>
+      <w:r>
+        <w:rPr>
+          <w:rFonts w:eastAsia="Calibri" w:cs="Calibri"/>
+          <w:szCs w:val="22"/>
+        </w:rPr>
+        <w:t xml:space="preserve"> – Página oficial do </w:t>
+      </w:r>
+      <w:r>
+        <w:rPr>
+          <w:rFonts w:eastAsia="Calibri" w:cs="Calibri"/>
+        </w:rPr>
+        <w:t>Porto de Salónica</w:t>
+      </w:r>
+      <w:r>
+        <w:rPr>
+          <w:rFonts w:eastAsia="Calibri" w:cs="Calibri"/>
+        </w:rPr>
+        <w:t xml:space="preserve"> sobre informação geral</w:t>
+      </w:r>
+    </w:p>
+    <w:p>
+      <w:pPr>
+        <w:rPr>
+          <w:rFonts w:eastAsia="Calibri" w:cs="Calibri"/>
+          <w:szCs w:val="22"/>
+        </w:rPr>
+      </w:pPr>
+      <w:sdt>
+        <w:sdtPr>
+          <w:rPr>
+            <w:rFonts w:eastAsia="Calibri" w:cs="Calibri"/>
+            <w:szCs w:val="22"/>
+          </w:rPr>
+          <w:id w:val="-2014987168"/>
+          <w:citation/>
+        </w:sdtPr>
+        <w:sdtContent>
+          <w:r>
+            <w:rPr>
+              <w:rFonts w:eastAsia="Calibri" w:cs="Calibri"/>
+              <w:szCs w:val="22"/>
+            </w:rPr>
+            <w:fldChar w:fldCharType="begin"/>
+          </w:r>
+          <w:r>
+            <w:rPr>
+              <w:rFonts w:eastAsia="Calibri" w:cs="Calibri"/>
+              <w:szCs w:val="22"/>
+            </w:rPr>
+            <w:instrText xml:space="preserve"> CITATION Por252 \l 2070 </w:instrText>
+          </w:r>
+          <w:r>
+            <w:rPr>
+              <w:rFonts w:eastAsia="Calibri" w:cs="Calibri"/>
+              <w:szCs w:val="22"/>
+            </w:rPr>
+            <w:fldChar w:fldCharType="separate"/>
+          </w:r>
+          <w:r>
+            <w:rPr>
+              <w:rFonts w:eastAsia="Calibri" w:cs="Calibri"/>
+              <w:noProof/>
+              <w:szCs w:val="22"/>
+            </w:rPr>
+            <w:t xml:space="preserve"> </w:t>
+          </w:r>
+          <w:r>
+            <w:rPr>
+              <w:rFonts w:eastAsia="Calibri" w:cs="Calibri"/>
+              <w:noProof/>
+              <w:szCs w:val="22"/>
+            </w:rPr>
+            <w:t>(Ports, s.d.)</w:t>
+          </w:r>
+          <w:r>
+            <w:rPr>
+              <w:rFonts w:eastAsia="Calibri" w:cs="Calibri"/>
+              <w:szCs w:val="22"/>
+            </w:rPr>
+            <w:fldChar w:fldCharType="end"/>
+          </w:r>
+        </w:sdtContent>
+      </w:sdt>
+      <w:r>
+        <w:rPr>
+          <w:rFonts w:eastAsia="Calibri" w:cs="Calibri"/>
+          <w:szCs w:val="22"/>
+        </w:rPr>
+        <w:t xml:space="preserve"> – Página de Data Portos sobre o </w:t>
+      </w:r>
+      <w:r>
+        <w:rPr>
+          <w:rFonts w:eastAsia="Calibri" w:cs="Calibri"/>
+        </w:rPr>
+        <w:t>Porto de Salónica</w:t>
+      </w:r>
+    </w:p>
+    <w:p>
+      <w:pPr>
+        <w:rPr>
+          <w:rFonts w:eastAsia="Calibri" w:cs="Calibri"/>
+        </w:rPr>
+      </w:pPr>
+      <w:sdt>
+        <w:sdtPr>
+          <w:rPr>
+            <w:rFonts w:eastAsia="Calibri" w:cs="Calibri"/>
+          </w:rPr>
+          <w:id w:val="326721966"/>
+          <w:citation/>
+        </w:sdtPr>
+        <w:sdtContent>
+          <w:r>
+            <w:rPr>
+              <w:rFonts w:eastAsia="Calibri" w:cs="Calibri"/>
+            </w:rPr>
+            <w:fldChar w:fldCharType="begin"/>
+          </w:r>
+          <w:r>
+            <w:rPr>
+              <w:rFonts w:eastAsia="Calibri" w:cs="Calibri"/>
+            </w:rPr>
+            <w:instrText xml:space="preserve"> CITATION Fun \l 2070 </w:instrText>
+          </w:r>
+          <w:r>
+            <w:rPr>
+              <w:rFonts w:eastAsia="Calibri" w:cs="Calibri"/>
+            </w:rPr>
+            <w:fldChar w:fldCharType="separate"/>
+          </w:r>
+          <w:r>
+            <w:rPr>
+              <w:rFonts w:eastAsia="Calibri" w:cs="Calibri"/>
+              <w:noProof/>
+            </w:rPr>
+            <w:t xml:space="preserve"> </w:t>
+          </w:r>
+          <w:r>
+            <w:rPr>
+              <w:rFonts w:eastAsia="Calibri" w:cs="Calibri"/>
+              <w:noProof/>
+            </w:rPr>
+            <w:t>(Fund, s.d.)</w:t>
+          </w:r>
+          <w:r>
+            <w:rPr>
+              <w:rFonts w:eastAsia="Calibri" w:cs="Calibri"/>
+            </w:rPr>
+            <w:fldChar w:fldCharType="end"/>
+          </w:r>
+        </w:sdtContent>
+      </w:sdt>
+      <w:r>
+        <w:rPr>
+          <w:rFonts w:eastAsia="Calibri" w:cs="Calibri"/>
+        </w:rPr>
+        <w:t xml:space="preserve"> – Página de </w:t>
+      </w:r>
+      <w:proofErr w:type="spellStart"/>
+      <w:r>
+        <w:rPr>
+          <w:rFonts w:eastAsia="Calibri" w:cs="Calibri"/>
+        </w:rPr>
+        <w:t>Hellenic</w:t>
+      </w:r>
+      <w:proofErr w:type="spellEnd"/>
+      <w:r>
+        <w:rPr>
+          <w:rFonts w:eastAsia="Calibri" w:cs="Calibri"/>
+        </w:rPr>
+        <w:t xml:space="preserve"> </w:t>
+      </w:r>
+      <w:proofErr w:type="spellStart"/>
+      <w:r>
+        <w:rPr>
+          <w:rFonts w:eastAsia="Calibri" w:cs="Calibri"/>
+        </w:rPr>
+        <w:t>Republic</w:t>
+      </w:r>
+      <w:proofErr w:type="spellEnd"/>
+      <w:r>
+        <w:rPr>
+          <w:rFonts w:eastAsia="Calibri" w:cs="Calibri"/>
+        </w:rPr>
+        <w:t xml:space="preserve"> </w:t>
+      </w:r>
+      <w:proofErr w:type="spellStart"/>
+      <w:r>
+        <w:rPr>
+          <w:rFonts w:eastAsia="Calibri" w:cs="Calibri"/>
+        </w:rPr>
+        <w:t>Asset</w:t>
+      </w:r>
+      <w:proofErr w:type="spellEnd"/>
+      <w:r>
+        <w:rPr>
+          <w:rFonts w:eastAsia="Calibri" w:cs="Calibri"/>
+        </w:rPr>
+        <w:t xml:space="preserve"> </w:t>
+      </w:r>
+      <w:proofErr w:type="spellStart"/>
+      <w:r>
+        <w:rPr>
+          <w:rFonts w:eastAsia="Calibri" w:cs="Calibri"/>
+        </w:rPr>
+        <w:t>Development</w:t>
+      </w:r>
+      <w:proofErr w:type="spellEnd"/>
+      <w:r>
+        <w:rPr>
+          <w:rFonts w:eastAsia="Calibri" w:cs="Calibri"/>
+        </w:rPr>
+        <w:t xml:space="preserve"> </w:t>
+      </w:r>
+      <w:proofErr w:type="spellStart"/>
+      <w:r>
+        <w:rPr>
+          <w:rFonts w:eastAsia="Calibri" w:cs="Calibri"/>
+        </w:rPr>
+        <w:t>Fund</w:t>
+      </w:r>
+      <w:proofErr w:type="spellEnd"/>
+      <w:r>
+        <w:rPr>
+          <w:rFonts w:eastAsia="Calibri" w:cs="Calibri"/>
+        </w:rPr>
+        <w:t xml:space="preserve"> </w:t>
+      </w:r>
+      <w:r>
+        <w:rPr>
+          <w:rFonts w:eastAsia="Calibri" w:cs="Calibri"/>
+        </w:rPr>
+        <w:t>sobre o</w:t>
+      </w:r>
+      <w:r>
+        <w:rPr>
+          <w:rFonts w:eastAsia="Calibri" w:cs="Calibri"/>
+        </w:rPr>
+        <w:t xml:space="preserve"> </w:t>
+      </w:r>
+      <w:r>
+        <w:rPr>
+          <w:rFonts w:eastAsia="Calibri" w:cs="Calibri"/>
+        </w:rPr>
+        <w:t>Porto de Salónica</w:t>
+      </w:r>
+    </w:p>
+    <w:p>
+      <w:sdt>
+        <w:sdtPr>
+          <w:rPr>
+            <w:rFonts w:eastAsia="Calibri" w:cs="Calibri"/>
+          </w:rPr>
+          <w:id w:val="-1350559435"/>
+          <w:citation/>
+        </w:sdtPr>
+        <w:sdtContent>
+          <w:r>
+            <w:rPr>
+              <w:rFonts w:eastAsia="Calibri" w:cs="Calibri"/>
+            </w:rPr>
+            <w:fldChar w:fldCharType="begin"/>
+          </w:r>
+          <w:r>
+            <w:rPr>
+              <w:rFonts w:eastAsia="Calibri" w:cs="Calibri"/>
+            </w:rPr>
+            <w:instrText xml:space="preserve"> CITATION Wik25 \l 2070 </w:instrText>
+          </w:r>
+          <w:r>
+            <w:rPr>
+              <w:rFonts w:eastAsia="Calibri" w:cs="Calibri"/>
+            </w:rPr>
+            <w:fldChar w:fldCharType="separate"/>
+          </w:r>
+          <w:r>
+            <w:rPr>
+              <w:rFonts w:eastAsia="Calibri" w:cs="Calibri"/>
+              <w:noProof/>
+            </w:rPr>
+            <w:t xml:space="preserve"> </w:t>
+          </w:r>
+          <w:r>
+            <w:rPr>
+              <w:rFonts w:eastAsia="Calibri" w:cs="Calibri"/>
+              <w:noProof/>
+            </w:rPr>
+            <w:t>(Wikipedia, s.d.)</w:t>
+          </w:r>
+          <w:r>
+            <w:rPr>
+              <w:rFonts w:eastAsia="Calibri" w:cs="Calibri"/>
+            </w:rPr>
+            <w:fldChar w:fldCharType="end"/>
+          </w:r>
+        </w:sdtContent>
+      </w:sdt>
+      <w:r>
+        <w:rPr>
+          <w:rFonts w:eastAsia="Calibri" w:cs="Calibri"/>
+        </w:rPr>
+        <w:t xml:space="preserve"> – Página da </w:t>
+      </w:r>
+      <w:proofErr w:type="spellStart"/>
+      <w:r>
+        <w:rPr>
+          <w:rFonts w:eastAsia="Calibri" w:cs="Calibri"/>
+        </w:rPr>
+        <w:t>Wikipedia</w:t>
+      </w:r>
+      <w:proofErr w:type="spellEnd"/>
+      <w:r>
+        <w:rPr>
+          <w:rFonts w:eastAsia="Calibri" w:cs="Calibri"/>
+        </w:rPr>
+        <w:t xml:space="preserve"> sobre o </w:t>
+      </w:r>
+      <w:r>
+        <w:rPr>
+          <w:rFonts w:eastAsia="Calibri" w:cs="Calibri"/>
+        </w:rPr>
+        <w:t>Porto de Salónica</w:t>
+      </w:r>
+    </w:p>
     <w:p>
       <w:pPr>
         <w:spacing w:line="240" w:lineRule="auto"/>
@@ -4329,19 +4852,19 @@
           <w:szCs w:val="22"/>
         </w:rPr>
       </w:pPr>
-      <w:bookmarkStart w:id="12" w:name="_Toc212025365"/>
+      <w:bookmarkStart w:id="16" w:name="_Toc212025365"/>
       <w:r>
         <w:lastRenderedPageBreak/>
         <w:t>Parte II – Desenvolvimento</w:t>
       </w:r>
-      <w:bookmarkEnd w:id="12"/>
+      <w:bookmarkEnd w:id="16"/>
     </w:p>
     <w:p/>
     <w:p>
       <w:pPr>
         <w:pStyle w:val="Ttulo2"/>
       </w:pPr>
-      <w:bookmarkStart w:id="13" w:name="_Toc212025366"/>
+      <w:bookmarkStart w:id="17" w:name="_Toc212025366"/>
       <w:r>
         <w:t>II.</w:t>
       </w:r>
@@ -4354,7 +4877,7 @@
       <w:r>
         <w:t>Organização</w:t>
       </w:r>
-      <w:bookmarkEnd w:id="13"/>
+      <w:bookmarkEnd w:id="17"/>
       <w:r>
         <w:t xml:space="preserve"> </w:t>
       </w:r>
@@ -4469,7 +4992,8 @@
           <w:szCs w:val="22"/>
         </w:rPr>
       </w:pPr>
-      <w:bookmarkStart w:id="14" w:name="_Toc212043434"/>
+      <w:bookmarkStart w:id="18" w:name="_Toc212043434"/>
+      <w:bookmarkStart w:id="19" w:name="_Toc212129230"/>
       <w:r>
         <w:t xml:space="preserve">Figura </w:t>
       </w:r>
@@ -4513,7 +5037,8 @@
           </w:r>
         </w:sdtContent>
       </w:sdt>
-      <w:bookmarkEnd w:id="14"/>
+      <w:bookmarkEnd w:id="18"/>
+      <w:bookmarkEnd w:id="19"/>
     </w:p>
     <w:p>
       <w:pPr>
@@ -5029,7 +5554,7 @@
       <w:pPr>
         <w:pStyle w:val="Ttulo2"/>
       </w:pPr>
-      <w:bookmarkStart w:id="15" w:name="_Toc212025367"/>
+      <w:bookmarkStart w:id="20" w:name="_Toc212025367"/>
       <w:r>
         <w:t>II.</w:t>
       </w:r>
@@ -5042,7 +5567,7 @@
       <w:r>
         <w:t>Planeamento</w:t>
       </w:r>
-      <w:bookmarkEnd w:id="15"/>
+      <w:bookmarkEnd w:id="20"/>
     </w:p>
     <w:p>
       <w:pPr>
@@ -7082,7 +7607,7 @@
       <w:pPr>
         <w:pStyle w:val="Ttulo2"/>
       </w:pPr>
-      <w:bookmarkStart w:id="16" w:name="_Toc212025368"/>
+      <w:bookmarkStart w:id="21" w:name="_Toc212025368"/>
       <w:r>
         <w:t>II.</w:t>
       </w:r>
@@ -7095,7 +7620,7 @@
       <w:r>
         <w:t xml:space="preserve"> e Sistemas de informação</w:t>
       </w:r>
-      <w:bookmarkEnd w:id="16"/>
+      <w:bookmarkEnd w:id="21"/>
     </w:p>
     <w:p/>
     <w:p/>
@@ -7103,7 +7628,7 @@
       <w:pPr>
         <w:pStyle w:val="Ttulo2"/>
       </w:pPr>
-      <w:bookmarkStart w:id="17" w:name="_Toc212025369"/>
+      <w:bookmarkStart w:id="22" w:name="_Toc212025369"/>
       <w:r>
         <w:t>II</w:t>
       </w:r>
@@ -7128,7 +7653,7 @@
       <w:r>
         <w:t>Pessoas</w:t>
       </w:r>
-      <w:bookmarkEnd w:id="17"/>
+      <w:bookmarkEnd w:id="22"/>
     </w:p>
     <w:p/>
     <w:p/>
@@ -7136,11 +7661,11 @@
       <w:pPr>
         <w:pStyle w:val="Ttulo2"/>
       </w:pPr>
-      <w:bookmarkStart w:id="18" w:name="_Toc212025370"/>
+      <w:bookmarkStart w:id="23" w:name="_Toc212025370"/>
       <w:r>
         <w:t>II.5 Promoção da produtividade</w:t>
       </w:r>
-      <w:bookmarkEnd w:id="18"/>
+      <w:bookmarkEnd w:id="23"/>
     </w:p>
     <w:p/>
     <w:p/>
@@ -7148,11 +7673,11 @@
       <w:pPr>
         <w:pStyle w:val="Ttulo2"/>
       </w:pPr>
-      <w:bookmarkStart w:id="19" w:name="_Toc212025371"/>
+      <w:bookmarkStart w:id="24" w:name="_Toc212025371"/>
       <w:r>
         <w:t>II.6 Economia circular</w:t>
       </w:r>
-      <w:bookmarkEnd w:id="19"/>
+      <w:bookmarkEnd w:id="24"/>
     </w:p>
     <w:p/>
     <w:p/>
@@ -7160,14 +7685,14 @@
       <w:pPr>
         <w:pStyle w:val="Ttulo2"/>
       </w:pPr>
-      <w:bookmarkStart w:id="20" w:name="_Toc212025372"/>
+      <w:bookmarkStart w:id="25" w:name="_Toc212025372"/>
       <w:r>
         <w:t xml:space="preserve">II.7 </w:t>
       </w:r>
       <w:r>
         <w:t>Marketing</w:t>
       </w:r>
-      <w:bookmarkEnd w:id="20"/>
+      <w:bookmarkEnd w:id="25"/>
     </w:p>
     <w:p/>
     <w:p/>
@@ -7175,7 +7700,7 @@
       <w:pPr>
         <w:pStyle w:val="Ttulo2"/>
       </w:pPr>
-      <w:bookmarkStart w:id="21" w:name="_Toc212025373"/>
+      <w:bookmarkStart w:id="26" w:name="_Toc212025373"/>
       <w:r>
         <w:t>II.</w:t>
       </w:r>
@@ -7194,7 +7719,7 @@
       <w:r>
         <w:t>Financeira</w:t>
       </w:r>
-      <w:bookmarkEnd w:id="21"/>
+      <w:bookmarkEnd w:id="26"/>
     </w:p>
     <w:p/>
     <w:p/>
@@ -7202,7 +7727,7 @@
       <w:pPr>
         <w:pStyle w:val="Ttulo2"/>
       </w:pPr>
-      <w:bookmarkStart w:id="22" w:name="_Toc212025374"/>
+      <w:bookmarkStart w:id="27" w:name="_Toc212025374"/>
       <w:r>
         <w:t>II.</w:t>
       </w:r>
@@ -7218,7 +7743,7 @@
       <w:r>
         <w:t xml:space="preserve"> e Indústria 4.0</w:t>
       </w:r>
-      <w:bookmarkEnd w:id="22"/>
+      <w:bookmarkEnd w:id="27"/>
     </w:p>
     <w:p/>
     <w:p>
@@ -7229,11 +7754,11 @@
           <w:szCs w:val="22"/>
         </w:rPr>
       </w:pPr>
-      <w:bookmarkStart w:id="23" w:name="_Toc212025375"/>
+      <w:bookmarkStart w:id="28" w:name="_Toc212025375"/>
       <w:r>
         <w:t>Parte III – Conclusão</w:t>
       </w:r>
-      <w:bookmarkEnd w:id="23"/>
+      <w:bookmarkEnd w:id="28"/>
     </w:p>
     <w:p>
       <w:pPr>
@@ -7246,11 +7771,11 @@
       <w:pPr>
         <w:pStyle w:val="Ttulo2"/>
       </w:pPr>
-      <w:bookmarkStart w:id="24" w:name="_Toc212025376"/>
+      <w:bookmarkStart w:id="29" w:name="_Toc212025376"/>
       <w:r>
         <w:t>III.1 Conclusão</w:t>
       </w:r>
-      <w:bookmarkEnd w:id="24"/>
+      <w:bookmarkEnd w:id="29"/>
     </w:p>
     <w:p/>
     <w:p/>
@@ -7258,11 +7783,11 @@
       <w:pPr>
         <w:pStyle w:val="Ttulo2"/>
       </w:pPr>
-      <w:bookmarkStart w:id="25" w:name="_Toc212025377"/>
+      <w:bookmarkStart w:id="30" w:name="_Toc212025377"/>
       <w:r>
         <w:t>III.2 Sugestões de melhoria</w:t>
       </w:r>
-      <w:bookmarkEnd w:id="25"/>
+      <w:bookmarkEnd w:id="30"/>
     </w:p>
     <w:p/>
     <w:p/>
@@ -7274,14 +7799,14 @@
       <w:r>
         <w:br w:type="page"/>
       </w:r>
-      <w:bookmarkStart w:id="26" w:name="_Toc471979356"/>
-      <w:bookmarkStart w:id="27" w:name="_Toc212025378"/>
+      <w:bookmarkStart w:id="31" w:name="_Toc471979356"/>
+      <w:bookmarkStart w:id="32" w:name="_Toc212025378"/>
       <w:r>
         <w:lastRenderedPageBreak/>
         <w:t>Referências</w:t>
       </w:r>
-      <w:bookmarkEnd w:id="26"/>
-      <w:bookmarkEnd w:id="27"/>
+      <w:bookmarkEnd w:id="31"/>
+      <w:bookmarkEnd w:id="32"/>
     </w:p>
     <w:p>
       <w:pPr>
@@ -7299,16 +7824,16 @@
           <w:rFonts w:eastAsia="Arial Narrow"/>
         </w:rPr>
       </w:pPr>
-      <w:bookmarkStart w:id="28" w:name="_Toc471979357"/>
-      <w:bookmarkStart w:id="29" w:name="_Toc212025379"/>
+      <w:bookmarkStart w:id="33" w:name="_Toc471979357"/>
+      <w:bookmarkStart w:id="34" w:name="_Toc212025379"/>
       <w:r>
         <w:rPr>
           <w:rFonts w:eastAsia="Arial Narrow"/>
         </w:rPr>
         <w:t>Anexos</w:t>
       </w:r>
-      <w:bookmarkEnd w:id="28"/>
-      <w:bookmarkEnd w:id="29"/>
+      <w:bookmarkEnd w:id="33"/>
+      <w:bookmarkEnd w:id="34"/>
       <w:r>
         <w:rPr>
           <w:rFonts w:eastAsia="Arial Narrow"/>
@@ -10226,6 +10751,7 @@
   <w:style w:type="character" w:default="1" w:styleId="Tipodeletrapredefinidodopargrafo">
     <w:name w:val="Default Paragraph Font"/>
     <w:uiPriority w:val="1"/>
+    <w:semiHidden/>
     <w:unhideWhenUsed/>
   </w:style>
   <w:style w:type="table" w:default="1" w:styleId="Tabelanormal">
@@ -11027,159 +11553,6 @@
 </file>
 
 <file path=customXml/item1.xml><?xml version="1.0" encoding="utf-8"?>
-<?mso-contentType ?>
-<FormTemplates xmlns="http://schemas.microsoft.com/sharepoint/v3/contenttype/forms">
-  <Display>DocumentLibraryForm</Display>
-  <Edit>DocumentLibraryForm</Edit>
-  <New>DocumentLibraryForm</New>
-</FormTemplates>
-</file>
-
-<file path=customXml/item2.xml><?xml version="1.0" encoding="utf-8"?>
-<ct:contentTypeSchema xmlns:ct="http://schemas.microsoft.com/office/2006/metadata/contentType" xmlns:ma="http://schemas.microsoft.com/office/2006/metadata/properties/metaAttributes" ct:_="" ma:_="" ma:contentTypeName="Documento" ma:contentTypeID="0x01010014A9A3ACABD01040A65FA4418BA97DB7" ma:contentTypeVersion="3" ma:contentTypeDescription="Criar um novo documento." ma:contentTypeScope="" ma:versionID="f01c351ff87518fefc8159936188c20d">
-  <xsd:schema xmlns:xsd="http://www.w3.org/2001/XMLSchema" xmlns:xs="http://www.w3.org/2001/XMLSchema" xmlns:p="http://schemas.microsoft.com/office/2006/metadata/properties" xmlns:ns2="af9439ef-09b8-447f-9aaa-8294c2ff695d" targetNamespace="http://schemas.microsoft.com/office/2006/metadata/properties" ma:root="true" ma:fieldsID="87f0c9989e68a6b09bd224e7e4f50953" ns2:_="">
-    <xsd:import namespace="af9439ef-09b8-447f-9aaa-8294c2ff695d"/>
-    <xsd:element name="properties">
-      <xsd:complexType>
-        <xsd:sequence>
-          <xsd:element name="documentManagement">
-            <xsd:complexType>
-              <xsd:all>
-                <xsd:element ref="ns2:MediaServiceMetadata" minOccurs="0"/>
-                <xsd:element ref="ns2:MediaServiceFastMetadata" minOccurs="0"/>
-                <xsd:element ref="ns2:MediaServiceSearchProperties" minOccurs="0"/>
-              </xsd:all>
-            </xsd:complexType>
-          </xsd:element>
-        </xsd:sequence>
-      </xsd:complexType>
-    </xsd:element>
-  </xsd:schema>
-  <xsd:schema xmlns:xsd="http://www.w3.org/2001/XMLSchema" xmlns:xs="http://www.w3.org/2001/XMLSchema" xmlns:dms="http://schemas.microsoft.com/office/2006/documentManagement/types" xmlns:pc="http://schemas.microsoft.com/office/infopath/2007/PartnerControls" targetNamespace="af9439ef-09b8-447f-9aaa-8294c2ff695d" elementFormDefault="qualified">
-    <xsd:import namespace="http://schemas.microsoft.com/office/2006/documentManagement/types"/>
-    <xsd:import namespace="http://schemas.microsoft.com/office/infopath/2007/PartnerControls"/>
-    <xsd:element name="MediaServiceMetadata" ma:index="8" nillable="true" ma:displayName="MediaServiceMetadata" ma:hidden="true" ma:internalName="MediaServiceMetadata" ma:readOnly="true">
-      <xsd:simpleType>
-        <xsd:restriction base="dms:Note"/>
-      </xsd:simpleType>
-    </xsd:element>
-    <xsd:element name="MediaServiceFastMetadata" ma:index="9" nillable="true" ma:displayName="MediaServiceFastMetadata" ma:hidden="true" ma:internalName="MediaServiceFastMetadata" ma:readOnly="true">
-      <xsd:simpleType>
-        <xsd:restriction base="dms:Note"/>
-      </xsd:simpleType>
-    </xsd:element>
-    <xsd:element name="MediaServiceSearchProperties" ma:index="10" nillable="true" ma:displayName="MediaServiceSearchProperties" ma:hidden="true" ma:internalName="MediaServiceSearchProperties" ma:readOnly="true">
-      <xsd:simpleType>
-        <xsd:restriction base="dms:Note"/>
-      </xsd:simpleType>
-    </xsd:element>
-  </xsd:schema>
-  <xsd:schema xmlns="http://schemas.openxmlformats.org/package/2006/metadata/core-properties" xmlns:xsd="http://www.w3.org/2001/XMLSchema" xmlns:xsi="http://www.w3.org/2001/XMLSchema-instance" xmlns:dc="http://purl.org/dc/elements/1.1/" xmlns:dcterms="http://purl.org/dc/terms/" xmlns:odoc="http://schemas.microsoft.com/internal/obd" targetNamespace="http://schemas.openxmlformats.org/package/2006/metadata/core-properties" elementFormDefault="qualified" attributeFormDefault="unqualified" blockDefault="#all">
-    <xsd:import namespace="http://purl.org/dc/elements/1.1/" schemaLocation="http://dublincore.org/schemas/xmls/qdc/2003/04/02/dc.xsd"/>
-    <xsd:import namespace="http://purl.org/dc/terms/" schemaLocation="http://dublincore.org/schemas/xmls/qdc/2003/04/02/dcterms.xsd"/>
-    <xsd:element name="coreProperties" type="CT_coreProperties"/>
-    <xsd:complexType name="CT_coreProperties">
-      <xsd:all>
-        <xsd:element ref="dc:creator" minOccurs="0" maxOccurs="1"/>
-        <xsd:element ref="dcterms:created" minOccurs="0" maxOccurs="1"/>
-        <xsd:element ref="dc:identifier" minOccurs="0" maxOccurs="1"/>
-        <xsd:element name="contentType" minOccurs="0" maxOccurs="1" type="xsd:string" ma:index="0" ma:displayName="Tipo de Conteúdo"/>
-        <xsd:element ref="dc:title" minOccurs="0" maxOccurs="1" ma:index="4" ma:displayName="Título"/>
-        <xsd:element ref="dc:subject" minOccurs="0" maxOccurs="1"/>
-        <xsd:element ref="dc:description" minOccurs="0" maxOccurs="1"/>
-        <xsd:element name="keywords" minOccurs="0" maxOccurs="1" type="xsd:string"/>
-        <xsd:element ref="dc:language" minOccurs="0" maxOccurs="1"/>
-        <xsd:element name="category" minOccurs="0" maxOccurs="1" type="xsd:string"/>
-        <xsd:element name="version" minOccurs="0" maxOccurs="1" type="xsd:string"/>
-        <xsd:element name="revision" minOccurs="0" maxOccurs="1" type="xsd:string">
-          <xsd:annotation>
-            <xsd:documentation>
-                        This value indicates the number of saves or revisions. The application is responsible for updating this value after each revision.
-                    </xsd:documentation>
-          </xsd:annotation>
-        </xsd:element>
-        <xsd:element name="lastModifiedBy" minOccurs="0" maxOccurs="1" type="xsd:string"/>
-        <xsd:element ref="dcterms:modified" minOccurs="0" maxOccurs="1"/>
-        <xsd:element name="contentStatus" minOccurs="0" maxOccurs="1" type="xsd:string"/>
-      </xsd:all>
-    </xsd:complexType>
-  </xsd:schema>
-  <xs:schema xmlns:pc="http://schemas.microsoft.com/office/infopath/2007/PartnerControls" xmlns:xs="http://www.w3.org/2001/XMLSchema" targetNamespace="http://schemas.microsoft.com/office/infopath/2007/PartnerControls" elementFormDefault="qualified" attributeFormDefault="unqualified">
-    <xs:element name="Person">
-      <xs:complexType>
-        <xs:sequence>
-          <xs:element ref="pc:DisplayName" minOccurs="0"/>
-          <xs:element ref="pc:AccountId" minOccurs="0"/>
-          <xs:element ref="pc:AccountType" minOccurs="0"/>
-        </xs:sequence>
-      </xs:complexType>
-    </xs:element>
-    <xs:element name="DisplayName" type="xs:string"/>
-    <xs:element name="AccountId" type="xs:string"/>
-    <xs:element name="AccountType" type="xs:string"/>
-    <xs:element name="BDCAssociatedEntity">
-      <xs:complexType>
-        <xs:sequence>
-          <xs:element ref="pc:BDCEntity" minOccurs="0" maxOccurs="unbounded"/>
-        </xs:sequence>
-        <xs:attribute ref="pc:EntityNamespace"/>
-        <xs:attribute ref="pc:EntityName"/>
-        <xs:attribute ref="pc:SystemInstanceName"/>
-        <xs:attribute ref="pc:AssociationName"/>
-      </xs:complexType>
-    </xs:element>
-    <xs:attribute name="EntityNamespace" type="xs:string"/>
-    <xs:attribute name="EntityName" type="xs:string"/>
-    <xs:attribute name="SystemInstanceName" type="xs:string"/>
-    <xs:attribute name="AssociationName" type="xs:string"/>
-    <xs:element name="BDCEntity">
-      <xs:complexType>
-        <xs:sequence>
-          <xs:element ref="pc:EntityDisplayName" minOccurs="0"/>
-          <xs:element ref="pc:EntityInstanceReference" minOccurs="0"/>
-          <xs:element ref="pc:EntityId1" minOccurs="0"/>
-          <xs:element ref="pc:EntityId2" minOccurs="0"/>
-          <xs:element ref="pc:EntityId3" minOccurs="0"/>
-          <xs:element ref="pc:EntityId4" minOccurs="0"/>
-          <xs:element ref="pc:EntityId5" minOccurs="0"/>
-        </xs:sequence>
-      </xs:complexType>
-    </xs:element>
-    <xs:element name="EntityDisplayName" type="xs:string"/>
-    <xs:element name="EntityInstanceReference" type="xs:string"/>
-    <xs:element name="EntityId1" type="xs:string"/>
-    <xs:element name="EntityId2" type="xs:string"/>
-    <xs:element name="EntityId3" type="xs:string"/>
-    <xs:element name="EntityId4" type="xs:string"/>
-    <xs:element name="EntityId5" type="xs:string"/>
-    <xs:element name="Terms">
-      <xs:complexType>
-        <xs:sequence>
-          <xs:element ref="pc:TermInfo" minOccurs="0" maxOccurs="unbounded"/>
-        </xs:sequence>
-      </xs:complexType>
-    </xs:element>
-    <xs:element name="TermInfo">
-      <xs:complexType>
-        <xs:sequence>
-          <xs:element ref="pc:TermName" minOccurs="0"/>
-          <xs:element ref="pc:TermId" minOccurs="0"/>
-        </xs:sequence>
-      </xs:complexType>
-    </xs:element>
-    <xs:element name="TermName" type="xs:string"/>
-    <xs:element name="TermId" type="xs:string"/>
-  </xs:schema>
-</ct:contentTypeSchema>
-</file>
-
-<file path=customXml/item3.xml><?xml version="1.0" encoding="utf-8"?>
-<p:properties xmlns:p="http://schemas.microsoft.com/office/2006/metadata/properties" xmlns:xsi="http://www.w3.org/2001/XMLSchema-instance" xmlns:pc="http://schemas.microsoft.com/office/infopath/2007/PartnerControls">
-  <documentManagement/>
-</p:properties>
-</file>
-
-<file path=customXml/item4.xml><?xml version="1.0" encoding="utf-8"?>
 <b:Sources xmlns:b="http://schemas.openxmlformats.org/officeDocument/2006/bibliography" xmlns="http://schemas.openxmlformats.org/officeDocument/2006/bibliography" SelectedStyle="\APA.XSL" StyleName="APA">
   <b:Source>
     <b:Tag>Por25</b:Tag>
@@ -11547,15 +11920,177 @@
 </b:Sources>
 </file>
 
+<file path=customXml/item2.xml><?xml version="1.0" encoding="utf-8"?>
+<p:properties xmlns:p="http://schemas.microsoft.com/office/2006/metadata/properties" xmlns:xsi="http://www.w3.org/2001/XMLSchema-instance" xmlns:pc="http://schemas.microsoft.com/office/infopath/2007/PartnerControls">
+  <documentManagement/>
+</p:properties>
+</file>
+
+<file path=customXml/item3.xml><?xml version="1.0" encoding="utf-8"?>
+<ct:contentTypeSchema xmlns:ct="http://schemas.microsoft.com/office/2006/metadata/contentType" xmlns:ma="http://schemas.microsoft.com/office/2006/metadata/properties/metaAttributes" ct:_="" ma:_="" ma:contentTypeName="Documento" ma:contentTypeID="0x01010014A9A3ACABD01040A65FA4418BA97DB7" ma:contentTypeVersion="3" ma:contentTypeDescription="Criar um novo documento." ma:contentTypeScope="" ma:versionID="f01c351ff87518fefc8159936188c20d">
+  <xsd:schema xmlns:xsd="http://www.w3.org/2001/XMLSchema" xmlns:xs="http://www.w3.org/2001/XMLSchema" xmlns:p="http://schemas.microsoft.com/office/2006/metadata/properties" xmlns:ns2="af9439ef-09b8-447f-9aaa-8294c2ff695d" targetNamespace="http://schemas.microsoft.com/office/2006/metadata/properties" ma:root="true" ma:fieldsID="87f0c9989e68a6b09bd224e7e4f50953" ns2:_="">
+    <xsd:import namespace="af9439ef-09b8-447f-9aaa-8294c2ff695d"/>
+    <xsd:element name="properties">
+      <xsd:complexType>
+        <xsd:sequence>
+          <xsd:element name="documentManagement">
+            <xsd:complexType>
+              <xsd:all>
+                <xsd:element ref="ns2:MediaServiceMetadata" minOccurs="0"/>
+                <xsd:element ref="ns2:MediaServiceFastMetadata" minOccurs="0"/>
+                <xsd:element ref="ns2:MediaServiceSearchProperties" minOccurs="0"/>
+              </xsd:all>
+            </xsd:complexType>
+          </xsd:element>
+        </xsd:sequence>
+      </xsd:complexType>
+    </xsd:element>
+  </xsd:schema>
+  <xsd:schema xmlns:xsd="http://www.w3.org/2001/XMLSchema" xmlns:xs="http://www.w3.org/2001/XMLSchema" xmlns:dms="http://schemas.microsoft.com/office/2006/documentManagement/types" xmlns:pc="http://schemas.microsoft.com/office/infopath/2007/PartnerControls" targetNamespace="af9439ef-09b8-447f-9aaa-8294c2ff695d" elementFormDefault="qualified">
+    <xsd:import namespace="http://schemas.microsoft.com/office/2006/documentManagement/types"/>
+    <xsd:import namespace="http://schemas.microsoft.com/office/infopath/2007/PartnerControls"/>
+    <xsd:element name="MediaServiceMetadata" ma:index="8" nillable="true" ma:displayName="MediaServiceMetadata" ma:hidden="true" ma:internalName="MediaServiceMetadata" ma:readOnly="true">
+      <xsd:simpleType>
+        <xsd:restriction base="dms:Note"/>
+      </xsd:simpleType>
+    </xsd:element>
+    <xsd:element name="MediaServiceFastMetadata" ma:index="9" nillable="true" ma:displayName="MediaServiceFastMetadata" ma:hidden="true" ma:internalName="MediaServiceFastMetadata" ma:readOnly="true">
+      <xsd:simpleType>
+        <xsd:restriction base="dms:Note"/>
+      </xsd:simpleType>
+    </xsd:element>
+    <xsd:element name="MediaServiceSearchProperties" ma:index="10" nillable="true" ma:displayName="MediaServiceSearchProperties" ma:hidden="true" ma:internalName="MediaServiceSearchProperties" ma:readOnly="true">
+      <xsd:simpleType>
+        <xsd:restriction base="dms:Note"/>
+      </xsd:simpleType>
+    </xsd:element>
+  </xsd:schema>
+  <xsd:schema xmlns="http://schemas.openxmlformats.org/package/2006/metadata/core-properties" xmlns:xsd="http://www.w3.org/2001/XMLSchema" xmlns:xsi="http://www.w3.org/2001/XMLSchema-instance" xmlns:dc="http://purl.org/dc/elements/1.1/" xmlns:dcterms="http://purl.org/dc/terms/" xmlns:odoc="http://schemas.microsoft.com/internal/obd" targetNamespace="http://schemas.openxmlformats.org/package/2006/metadata/core-properties" elementFormDefault="qualified" attributeFormDefault="unqualified" blockDefault="#all">
+    <xsd:import namespace="http://purl.org/dc/elements/1.1/" schemaLocation="http://dublincore.org/schemas/xmls/qdc/2003/04/02/dc.xsd"/>
+    <xsd:import namespace="http://purl.org/dc/terms/" schemaLocation="http://dublincore.org/schemas/xmls/qdc/2003/04/02/dcterms.xsd"/>
+    <xsd:element name="coreProperties" type="CT_coreProperties"/>
+    <xsd:complexType name="CT_coreProperties">
+      <xsd:all>
+        <xsd:element ref="dc:creator" minOccurs="0" maxOccurs="1"/>
+        <xsd:element ref="dcterms:created" minOccurs="0" maxOccurs="1"/>
+        <xsd:element ref="dc:identifier" minOccurs="0" maxOccurs="1"/>
+        <xsd:element name="contentType" minOccurs="0" maxOccurs="1" type="xsd:string" ma:index="0" ma:displayName="Tipo de Conteúdo"/>
+        <xsd:element ref="dc:title" minOccurs="0" maxOccurs="1" ma:index="4" ma:displayName="Título"/>
+        <xsd:element ref="dc:subject" minOccurs="0" maxOccurs="1"/>
+        <xsd:element ref="dc:description" minOccurs="0" maxOccurs="1"/>
+        <xsd:element name="keywords" minOccurs="0" maxOccurs="1" type="xsd:string"/>
+        <xsd:element ref="dc:language" minOccurs="0" maxOccurs="1"/>
+        <xsd:element name="category" minOccurs="0" maxOccurs="1" type="xsd:string"/>
+        <xsd:element name="version" minOccurs="0" maxOccurs="1" type="xsd:string"/>
+        <xsd:element name="revision" minOccurs="0" maxOccurs="1" type="xsd:string">
+          <xsd:annotation>
+            <xsd:documentation>
+                        This value indicates the number of saves or revisions. The application is responsible for updating this value after each revision.
+                    </xsd:documentation>
+          </xsd:annotation>
+        </xsd:element>
+        <xsd:element name="lastModifiedBy" minOccurs="0" maxOccurs="1" type="xsd:string"/>
+        <xsd:element ref="dcterms:modified" minOccurs="0" maxOccurs="1"/>
+        <xsd:element name="contentStatus" minOccurs="0" maxOccurs="1" type="xsd:string"/>
+      </xsd:all>
+    </xsd:complexType>
+  </xsd:schema>
+  <xs:schema xmlns:pc="http://schemas.microsoft.com/office/infopath/2007/PartnerControls" xmlns:xs="http://www.w3.org/2001/XMLSchema" targetNamespace="http://schemas.microsoft.com/office/infopath/2007/PartnerControls" elementFormDefault="qualified" attributeFormDefault="unqualified">
+    <xs:element name="Person">
+      <xs:complexType>
+        <xs:sequence>
+          <xs:element ref="pc:DisplayName" minOccurs="0"/>
+          <xs:element ref="pc:AccountId" minOccurs="0"/>
+          <xs:element ref="pc:AccountType" minOccurs="0"/>
+        </xs:sequence>
+      </xs:complexType>
+    </xs:element>
+    <xs:element name="DisplayName" type="xs:string"/>
+    <xs:element name="AccountId" type="xs:string"/>
+    <xs:element name="AccountType" type="xs:string"/>
+    <xs:element name="BDCAssociatedEntity">
+      <xs:complexType>
+        <xs:sequence>
+          <xs:element ref="pc:BDCEntity" minOccurs="0" maxOccurs="unbounded"/>
+        </xs:sequence>
+        <xs:attribute ref="pc:EntityNamespace"/>
+        <xs:attribute ref="pc:EntityName"/>
+        <xs:attribute ref="pc:SystemInstanceName"/>
+        <xs:attribute ref="pc:AssociationName"/>
+      </xs:complexType>
+    </xs:element>
+    <xs:attribute name="EntityNamespace" type="xs:string"/>
+    <xs:attribute name="EntityName" type="xs:string"/>
+    <xs:attribute name="SystemInstanceName" type="xs:string"/>
+    <xs:attribute name="AssociationName" type="xs:string"/>
+    <xs:element name="BDCEntity">
+      <xs:complexType>
+        <xs:sequence>
+          <xs:element ref="pc:EntityDisplayName" minOccurs="0"/>
+          <xs:element ref="pc:EntityInstanceReference" minOccurs="0"/>
+          <xs:element ref="pc:EntityId1" minOccurs="0"/>
+          <xs:element ref="pc:EntityId2" minOccurs="0"/>
+          <xs:element ref="pc:EntityId3" minOccurs="0"/>
+          <xs:element ref="pc:EntityId4" minOccurs="0"/>
+          <xs:element ref="pc:EntityId5" minOccurs="0"/>
+        </xs:sequence>
+      </xs:complexType>
+    </xs:element>
+    <xs:element name="EntityDisplayName" type="xs:string"/>
+    <xs:element name="EntityInstanceReference" type="xs:string"/>
+    <xs:element name="EntityId1" type="xs:string"/>
+    <xs:element name="EntityId2" type="xs:string"/>
+    <xs:element name="EntityId3" type="xs:string"/>
+    <xs:element name="EntityId4" type="xs:string"/>
+    <xs:element name="EntityId5" type="xs:string"/>
+    <xs:element name="Terms">
+      <xs:complexType>
+        <xs:sequence>
+          <xs:element ref="pc:TermInfo" minOccurs="0" maxOccurs="unbounded"/>
+        </xs:sequence>
+      </xs:complexType>
+    </xs:element>
+    <xs:element name="TermInfo">
+      <xs:complexType>
+        <xs:sequence>
+          <xs:element ref="pc:TermName" minOccurs="0"/>
+          <xs:element ref="pc:TermId" minOccurs="0"/>
+        </xs:sequence>
+      </xs:complexType>
+    </xs:element>
+    <xs:element name="TermName" type="xs:string"/>
+    <xs:element name="TermId" type="xs:string"/>
+  </xs:schema>
+</ct:contentTypeSchema>
+</file>
+
+<file path=customXml/item4.xml><?xml version="1.0" encoding="utf-8"?>
+<?mso-contentType ?>
+<FormTemplates xmlns="http://schemas.microsoft.com/sharepoint/v3/contenttype/forms">
+  <Display>DocumentLibraryForm</Display>
+  <Edit>DocumentLibraryForm</Edit>
+  <New>DocumentLibraryForm</New>
+</FormTemplates>
+</file>
+
 <file path=customXml/itemProps1.xml><?xml version="1.0" encoding="utf-8"?>
-<ds:datastoreItem xmlns:ds="http://schemas.openxmlformats.org/officeDocument/2006/customXml" ds:itemID="{A8BEE9C3-75AD-4607-B106-1B44B05722EA}">
+<ds:datastoreItem xmlns:ds="http://schemas.openxmlformats.org/officeDocument/2006/customXml" ds:itemID="{1F51C0A7-77D0-41B7-80BC-009E0E010A51}">
   <ds:schemaRefs>
-    <ds:schemaRef ds:uri="http://schemas.microsoft.com/sharepoint/v3/contenttype/forms"/>
+    <ds:schemaRef ds:uri="http://schemas.openxmlformats.org/officeDocument/2006/bibliography"/>
   </ds:schemaRefs>
 </ds:datastoreItem>
 </file>
 
 <file path=customXml/itemProps2.xml><?xml version="1.0" encoding="utf-8"?>
+<ds:datastoreItem xmlns:ds="http://schemas.openxmlformats.org/officeDocument/2006/customXml" ds:itemID="{A02BD9CC-6025-4F76-BD90-0F1427CF0A06}">
+  <ds:schemaRefs>
+    <ds:schemaRef ds:uri="http://schemas.microsoft.com/office/2006/metadata/properties"/>
+    <ds:schemaRef ds:uri="http://schemas.microsoft.com/office/infopath/2007/PartnerControls"/>
+  </ds:schemaRefs>
+</ds:datastoreItem>
+</file>
+
+<file path=customXml/itemProps3.xml><?xml version="1.0" encoding="utf-8"?>
 <ds:datastoreItem xmlns:ds="http://schemas.openxmlformats.org/officeDocument/2006/customXml" ds:itemID="{489810D9-F91A-40C2-9E37-B94667679C1F}">
   <ds:schemaRefs>
     <ds:schemaRef ds:uri="http://schemas.microsoft.com/office/2006/metadata/contentType"/>
@@ -11573,19 +12108,10 @@
 </ds:datastoreItem>
 </file>
 
-<file path=customXml/itemProps3.xml><?xml version="1.0" encoding="utf-8"?>
-<ds:datastoreItem xmlns:ds="http://schemas.openxmlformats.org/officeDocument/2006/customXml" ds:itemID="{A02BD9CC-6025-4F76-BD90-0F1427CF0A06}">
+<file path=customXml/itemProps4.xml><?xml version="1.0" encoding="utf-8"?>
+<ds:datastoreItem xmlns:ds="http://schemas.openxmlformats.org/officeDocument/2006/customXml" ds:itemID="{A8BEE9C3-75AD-4607-B106-1B44B05722EA}">
   <ds:schemaRefs>
-    <ds:schemaRef ds:uri="http://schemas.microsoft.com/office/2006/metadata/properties"/>
-    <ds:schemaRef ds:uri="http://schemas.microsoft.com/office/infopath/2007/PartnerControls"/>
-  </ds:schemaRefs>
-</ds:datastoreItem>
-</file>
-
-<file path=customXml/itemProps4.xml><?xml version="1.0" encoding="utf-8"?>
-<ds:datastoreItem xmlns:ds="http://schemas.openxmlformats.org/officeDocument/2006/customXml" ds:itemID="{1F51C0A7-77D0-41B7-80BC-009E0E010A51}">
-  <ds:schemaRefs>
-    <ds:schemaRef ds:uri="http://schemas.openxmlformats.org/officeDocument/2006/bibliography"/>
+    <ds:schemaRef ds:uri="http://schemas.microsoft.com/sharepoint/v3/contenttype/forms"/>
   </ds:schemaRefs>
 </ds:datastoreItem>
 </file>
</xml_diff>